<commit_message>
healthcare dataset and doc update
</commit_message>
<xml_diff>
--- a/mongodb_malir_martin.docx
+++ b/mongodb_malir_martin.docx
@@ -65,7 +65,27 @@
           <w:sz w:val="36"/>
           <w:szCs w:val="36"/>
         </w:rPr>
-        <w:t>Nasazení a inicializace MongoDB databáze</w:t>
+        <w:t xml:space="preserve">Nasazení a inicializace </w:t>
+      </w:r>
+      <w:proofErr w:type="spellStart"/>
+      <w:r>
+        <w:rPr>
+          <w:i/>
+          <w:color w:val="000000" w:themeColor="text1"/>
+          <w:sz w:val="36"/>
+          <w:szCs w:val="36"/>
+        </w:rPr>
+        <w:t>MongoDB</w:t>
+      </w:r>
+      <w:proofErr w:type="spellEnd"/>
+      <w:r>
+        <w:rPr>
+          <w:i/>
+          <w:color w:val="000000" w:themeColor="text1"/>
+          <w:sz w:val="36"/>
+          <w:szCs w:val="36"/>
+        </w:rPr>
+        <w:t xml:space="preserve"> databáze</w:t>
       </w:r>
     </w:p>
     <w:p>
@@ -2256,23 +2276,39 @@
       <w:pPr>
         <w:pStyle w:val="Nadpis1-bezsla"/>
       </w:pPr>
-      <w:bookmarkStart w:id="2" w:name="_Toc258833024"/>
-      <w:bookmarkStart w:id="3" w:name="_Toc439254167"/>
-      <w:bookmarkStart w:id="4" w:name="_Toc192710793"/>
+      <w:bookmarkStart w:id="2" w:name="_Toc192710793"/>
+      <w:bookmarkStart w:id="3" w:name="_Toc258833024"/>
+      <w:bookmarkStart w:id="4" w:name="_Toc439254167"/>
       <w:bookmarkEnd w:id="0"/>
       <w:bookmarkEnd w:id="1"/>
       <w:r>
         <w:lastRenderedPageBreak/>
         <w:t>Úvod</w:t>
       </w:r>
-      <w:bookmarkEnd w:id="4"/>
+      <w:bookmarkEnd w:id="2"/>
     </w:p>
     <w:p>
       <w:pPr>
         <w:ind w:firstLine="708"/>
       </w:pPr>
       <w:r>
-        <w:t>Tato práce se zabývá vytvořením a inicializací databáze MongoDB, která je realizována jako sharded cluster. V práci je popsáno řešení od základního teoretického návrhu, až po detailní konfiguraci a zabezpečení.</w:t>
+        <w:t xml:space="preserve">Tato práce se zabývá vytvořením a inicializací databáze </w:t>
+      </w:r>
+      <w:proofErr w:type="spellStart"/>
+      <w:r>
+        <w:t>MongoDB</w:t>
+      </w:r>
+      <w:proofErr w:type="spellEnd"/>
+      <w:r>
+        <w:t xml:space="preserve">, která je realizována jako </w:t>
+      </w:r>
+      <w:proofErr w:type="spellStart"/>
+      <w:r>
+        <w:t>sharded</w:t>
+      </w:r>
+      <w:proofErr w:type="spellEnd"/>
+      <w:r>
+        <w:t xml:space="preserve"> cluster. V práci je popsáno řešení od základního teoretického návrhu, až po detailní konfiguraci a zabezpečení.</w:t>
       </w:r>
     </w:p>
     <w:p>
@@ -2299,7 +2335,39 @@
         <w:ind w:firstLine="432"/>
       </w:pPr>
       <w:r>
-        <w:t>Tato kapitola popisuje nasazení MongoDB databáze v rámci sharded clusteru pomocí Docker Compose.</w:t>
+        <w:t xml:space="preserve">Tato kapitola popisuje nasazení </w:t>
+      </w:r>
+      <w:proofErr w:type="spellStart"/>
+      <w:r>
+        <w:t>MongoDB</w:t>
+      </w:r>
+      <w:proofErr w:type="spellEnd"/>
+      <w:r>
+        <w:t xml:space="preserve"> databáze v rámci </w:t>
+      </w:r>
+      <w:proofErr w:type="spellStart"/>
+      <w:r>
+        <w:t>sharded</w:t>
+      </w:r>
+      <w:proofErr w:type="spellEnd"/>
+      <w:r>
+        <w:t xml:space="preserve"> clusteru pomocí </w:t>
+      </w:r>
+      <w:proofErr w:type="spellStart"/>
+      <w:r>
+        <w:t>Docker</w:t>
+      </w:r>
+      <w:proofErr w:type="spellEnd"/>
+      <w:r>
+        <w:t xml:space="preserve"> </w:t>
+      </w:r>
+      <w:proofErr w:type="spellStart"/>
+      <w:r>
+        <w:t>Compose</w:t>
+      </w:r>
+      <w:proofErr w:type="spellEnd"/>
+      <w:r>
+        <w:t>.</w:t>
       </w:r>
     </w:p>
     <w:p>
@@ -2375,11 +2443,48 @@
         <w:ind w:firstLine="708"/>
         <w:jc w:val="both"/>
       </w:pPr>
-      <w:r>
-        <w:t>MongoDB cluster v</w:t>
-      </w:r>
-      <w:r>
-        <w:t xml:space="preserve"> této architektuře obsahuje jeden config server, který ukládá metadata o struktuře clusteru a rozdělení dat. Tento server se pojí na replica set o třech nodách, kde jedna vystupuje v roli primárního uzlu s dvěma sekundárními uzly. Tyto uzly obsahují samotná data, která jsou rozdělena mezi jednotlivé shardy pro horizontální </w:t>
+      <w:proofErr w:type="spellStart"/>
+      <w:r>
+        <w:t>MongoDB</w:t>
+      </w:r>
+      <w:proofErr w:type="spellEnd"/>
+      <w:r>
+        <w:t xml:space="preserve"> cluster v</w:t>
+      </w:r>
+      <w:r>
+        <w:t xml:space="preserve"> této architektuře obsahuje jeden </w:t>
+      </w:r>
+      <w:proofErr w:type="spellStart"/>
+      <w:r>
+        <w:t>config</w:t>
+      </w:r>
+      <w:proofErr w:type="spellEnd"/>
+      <w:r>
+        <w:t xml:space="preserve"> server, který ukládá metadata o struktuře clusteru a rozdělení dat. Tento server se pojí na </w:t>
+      </w:r>
+      <w:proofErr w:type="spellStart"/>
+      <w:r>
+        <w:t>replica</w:t>
+      </w:r>
+      <w:proofErr w:type="spellEnd"/>
+      <w:r>
+        <w:t xml:space="preserve"> set o třech </w:t>
+      </w:r>
+      <w:proofErr w:type="spellStart"/>
+      <w:r>
+        <w:t>nodách</w:t>
+      </w:r>
+      <w:proofErr w:type="spellEnd"/>
+      <w:r>
+        <w:t xml:space="preserve">, kde jedna vystupuje v roli primárního uzlu s dvěma sekundárními uzly. Tyto uzly obsahují samotná data, která jsou rozdělena mezi jednotlivé </w:t>
+      </w:r>
+      <w:proofErr w:type="spellStart"/>
+      <w:r>
+        <w:t>shardy</w:t>
+      </w:r>
+      <w:proofErr w:type="spellEnd"/>
+      <w:r>
+        <w:t xml:space="preserve"> pro horizontální </w:t>
       </w:r>
       <w:r>
         <w:lastRenderedPageBreak/>
@@ -2392,7 +2497,15 @@
         <w:t>zbytkem databáze.</w:t>
       </w:r>
       <w:r>
-        <w:t xml:space="preserve"> Architektura byla navržena pro vysokou dostupnost, škálovatelnost a bezpečnost s využitím keyFile autentizace</w:t>
+        <w:t xml:space="preserve"> Architektura byla navržena pro vysokou dostupnost, škálovatelnost a bezpečnost s využitím </w:t>
+      </w:r>
+      <w:proofErr w:type="spellStart"/>
+      <w:r>
+        <w:t>keyFile</w:t>
+      </w:r>
+      <w:proofErr w:type="spellEnd"/>
+      <w:r>
+        <w:t xml:space="preserve"> autentizace</w:t>
       </w:r>
       <w:r>
         <w:t>.</w:t>
@@ -2404,7 +2517,31 @@
         <w:jc w:val="both"/>
       </w:pPr>
       <w:r>
-        <w:t>Od doporučeného použití se implementace liší implementací tří samostatných shardů v rámci jednoho Docker Compose souboru, což usnadňuje vývoj i testování</w:t>
+        <w:t xml:space="preserve">Od doporučeného použití se implementace liší implementací tří samostatných </w:t>
+      </w:r>
+      <w:proofErr w:type="spellStart"/>
+      <w:r>
+        <w:t>shardů</w:t>
+      </w:r>
+      <w:proofErr w:type="spellEnd"/>
+      <w:r>
+        <w:t xml:space="preserve"> v rámci jednoho </w:t>
+      </w:r>
+      <w:proofErr w:type="spellStart"/>
+      <w:r>
+        <w:t>Docker</w:t>
+      </w:r>
+      <w:proofErr w:type="spellEnd"/>
+      <w:r>
+        <w:t xml:space="preserve"> </w:t>
+      </w:r>
+      <w:proofErr w:type="spellStart"/>
+      <w:r>
+        <w:t>Compose</w:t>
+      </w:r>
+      <w:proofErr w:type="spellEnd"/>
+      <w:r>
+        <w:t xml:space="preserve"> souboru, což usnadňuje vývoj i testování</w:t>
       </w:r>
       <w:r>
         <w:t>, avšak není doporučeno kvůli produkčním i provozním omezením. Například, v této konfiguraci, běží všechny komponenty na jednom serveru, který při selhání kompletně znemožní používání databáze.</w:t>
@@ -2446,8 +2583,13 @@
         <w:ind w:firstLine="708"/>
         <w:jc w:val="both"/>
       </w:pPr>
-      <w:r>
-        <w:t>MongoDB je ve své základní konfiguraci zaměřeno na konzistenci (</w:t>
+      <w:proofErr w:type="spellStart"/>
+      <w:r>
+        <w:t>MongoDB</w:t>
+      </w:r>
+      <w:proofErr w:type="spellEnd"/>
+      <w:r>
+        <w:t xml:space="preserve"> je ve své základní konfiguraci zaměřeno na konzistenci (</w:t>
       </w:r>
       <w:r>
         <w:rPr>
@@ -2457,7 +2599,23 @@
         <w:t>C</w:t>
       </w:r>
       <w:r>
-        <w:t>AP – consistency). Pokud je proved zápis do databáze a následné čtení, tak za předpokladu úspěšného zápisu, vždy dostaneme na výstupu očekávaná data. To je splněno díky tomu, že MongoDB vystupuje v takzvaném režimu „single-master“, ve kterém jsou všechny operace provedené pomocí primárního uzlu</w:t>
+        <w:t xml:space="preserve">AP – </w:t>
+      </w:r>
+      <w:proofErr w:type="spellStart"/>
+      <w:r>
+        <w:t>consistency</w:t>
+      </w:r>
+      <w:proofErr w:type="spellEnd"/>
+      <w:r>
+        <w:t xml:space="preserve">). Pokud je proved zápis do databáze a následné čtení, tak za předpokladu úspěšného zápisu, vždy dostaneme na výstupu očekávaná data. To je splněno díky tomu, že </w:t>
+      </w:r>
+      <w:proofErr w:type="spellStart"/>
+      <w:r>
+        <w:t>MongoDB</w:t>
+      </w:r>
+      <w:proofErr w:type="spellEnd"/>
+      <w:r>
+        <w:t xml:space="preserve"> vystupuje v takzvaném režimu „single-master“, ve kterém jsou všechny operace provedené pomocí primárního uzlu</w:t>
       </w:r>
       <w:r>
         <w:t xml:space="preserve"> přeneseny na sekundární uzly</w:t>
@@ -2475,7 +2633,15 @@
         <w:jc w:val="both"/>
       </w:pPr>
       <w:r>
-        <w:t>Nicméně, MongoDB je možné nakonfigurovat tak, aby byla zajištěna dostupnost (C</w:t>
+        <w:t xml:space="preserve">Nicméně, </w:t>
+      </w:r>
+      <w:proofErr w:type="spellStart"/>
+      <w:r>
+        <w:t>MongoDB</w:t>
+      </w:r>
+      <w:proofErr w:type="spellEnd"/>
+      <w:r>
+        <w:t xml:space="preserve"> je možné nakonfigurovat tak, aby byla zajištěna dostupnost (C</w:t>
       </w:r>
       <w:r>
         <w:rPr>
@@ -2485,7 +2651,15 @@
         <w:t>A</w:t>
       </w:r>
       <w:r>
-        <w:t>P – availability) i odolnost proti dělení (CA</w:t>
+        <w:t xml:space="preserve">P – </w:t>
+      </w:r>
+      <w:proofErr w:type="spellStart"/>
+      <w:r>
+        <w:t>availability</w:t>
+      </w:r>
+      <w:proofErr w:type="spellEnd"/>
+      <w:r>
+        <w:t>) i odolnost proti dělení (CA</w:t>
       </w:r>
       <w:r>
         <w:rPr>
@@ -2495,7 +2669,15 @@
         <w:t>P</w:t>
       </w:r>
       <w:r>
-        <w:t xml:space="preserve"> – partition tolerance). V tomto případě, je povoleno čtení i ze sekundárních uzlů, a to i v případě, že dojde k de-synchronizaci s primárním uzlem. Tímto způsobem lze zajistit dostupnost dat, i v případě, že primární uzel selže, avšak je potřeba mít na paměti implicitně způsobené problémy ztráty synchronizace – kde data nemusí být napříč všemi uzly stejná.</w:t>
+        <w:t xml:space="preserve"> – </w:t>
+      </w:r>
+      <w:proofErr w:type="spellStart"/>
+      <w:r>
+        <w:t>partition</w:t>
+      </w:r>
+      <w:proofErr w:type="spellEnd"/>
+      <w:r>
+        <w:t xml:space="preserve"> tolerance). V tomto případě, je povoleno čtení i ze sekundárních uzlů, a to i v případě, že dojde k de-synchronizaci s primárním uzlem. Tímto způsobem lze zajistit dostupnost dat, i v případě, že primární uzel selže, avšak je potřeba mít na paměti implicitně způsobené problémy ztráty synchronizace – kde data nemusí být napříč všemi uzly stejná.</w:t>
       </w:r>
     </w:p>
     <w:p>
@@ -2510,8 +2692,13 @@
         <w:t>e</w:t>
       </w:r>
       <w:r>
-        <w:t xml:space="preserve"> a shardingu</w:t>
-      </w:r>
+        <w:t xml:space="preserve"> a </w:t>
+      </w:r>
+      <w:proofErr w:type="spellStart"/>
+      <w:r>
+        <w:t>shardingu</w:t>
+      </w:r>
+      <w:proofErr w:type="spellEnd"/>
       <w:r>
         <w:t>. V případě selhání primárního uzlu budou data doručena pomocí jednoho ze sekundárních uzlů</w:t>
       </w:r>
@@ -2546,8 +2733,13 @@
       <w:r>
         <w:t xml:space="preserve">Cluster je skupina propojených vzájemně kooperujících databázových (nebo jiných) serverů. Tyto servery se vzájemně podílejí na zpracování a ukládání dat. Cílem clusteru je zajištění škálovatelnosti, vysoké dostupnosti a odolnosti vůči výpadkům. </w:t>
       </w:r>
-      <w:r>
-        <w:t>MongoDB používá cluster ke správě velkých objemů dat a jejich efektivnímu rozdělení mezi jednotlivé uzly.</w:t>
+      <w:proofErr w:type="spellStart"/>
+      <w:r>
+        <w:t>MongoDB</w:t>
+      </w:r>
+      <w:proofErr w:type="spellEnd"/>
+      <w:r>
+        <w:t xml:space="preserve"> používá cluster ke správě velkých objemů dat a jejich efektivnímu rozdělení mezi jednotlivé uzly.</w:t>
       </w:r>
       <w:r>
         <w:t xml:space="preserve"> </w:t>
@@ -2565,8 +2757,13 @@
         </w:numPr>
         <w:jc w:val="both"/>
       </w:pPr>
-      <w:r>
-        <w:t>Config server</w:t>
+      <w:proofErr w:type="spellStart"/>
+      <w:r>
+        <w:t>Config</w:t>
+      </w:r>
+      <w:proofErr w:type="spellEnd"/>
+      <w:r>
+        <w:t xml:space="preserve"> server</w:t>
       </w:r>
     </w:p>
     <w:p>
@@ -2579,7 +2776,15 @@
         <w:jc w:val="both"/>
       </w:pPr>
       <w:r>
-        <w:t>Router (mongos)</w:t>
+        <w:t>Router (</w:t>
+      </w:r>
+      <w:proofErr w:type="spellStart"/>
+      <w:r>
+        <w:t>mongos</w:t>
+      </w:r>
+      <w:proofErr w:type="spellEnd"/>
+      <w:r>
+        <w:t>)</w:t>
       </w:r>
     </w:p>
     <w:p>
@@ -2591,9 +2796,11 @@
         </w:numPr>
         <w:jc w:val="both"/>
       </w:pPr>
+      <w:proofErr w:type="spellStart"/>
       <w:r>
         <w:t>Shardy</w:t>
       </w:r>
+      <w:proofErr w:type="spellEnd"/>
     </w:p>
     <w:p>
       <w:pPr>
@@ -2638,8 +2845,13 @@
         <w:jc w:val="both"/>
       </w:pPr>
       <w:r>
-        <w:t>Umožňuje snadné řízení replikace a shardingu</w:t>
-      </w:r>
+        <w:t xml:space="preserve">Umožňuje snadné řízení replikace a </w:t>
+      </w:r>
+      <w:proofErr w:type="spellStart"/>
+      <w:r>
+        <w:t>shardingu</w:t>
+      </w:r>
+      <w:proofErr w:type="spellEnd"/>
     </w:p>
     <w:p>
       <w:pPr>
@@ -2670,7 +2882,15 @@
         <w:jc w:val="both"/>
       </w:pPr>
       <w:r>
-        <w:t>Každý cluster MongoDB se skládá z několika uzlů. V minimální konfiguraci je to:</w:t>
+        <w:t xml:space="preserve">Každý cluster </w:t>
+      </w:r>
+      <w:proofErr w:type="spellStart"/>
+      <w:r>
+        <w:t>MongoDB</w:t>
+      </w:r>
+      <w:proofErr w:type="spellEnd"/>
+      <w:r>
+        <w:t xml:space="preserve"> se skládá z několika uzlů. V minimální konfiguraci je to:</w:t>
       </w:r>
     </w:p>
     <w:p>
@@ -2681,8 +2901,13 @@
           <w:numId w:val="13"/>
         </w:numPr>
       </w:pPr>
-      <w:r>
-        <w:t>Config server</w:t>
+      <w:proofErr w:type="spellStart"/>
+      <w:r>
+        <w:t>Config</w:t>
+      </w:r>
+      <w:proofErr w:type="spellEnd"/>
+      <w:r>
+        <w:t xml:space="preserve"> server</w:t>
       </w:r>
     </w:p>
     <w:p>
@@ -2694,7 +2919,15 @@
         </w:numPr>
       </w:pPr>
       <w:r>
-        <w:t>Router (mongos)</w:t>
+        <w:t>Router (</w:t>
+      </w:r>
+      <w:proofErr w:type="spellStart"/>
+      <w:r>
+        <w:t>mongos</w:t>
+      </w:r>
+      <w:proofErr w:type="spellEnd"/>
+      <w:r>
+        <w:t>)</w:t>
       </w:r>
     </w:p>
     <w:p>
@@ -2705,19 +2938,58 @@
           <w:numId w:val="13"/>
         </w:numPr>
       </w:pPr>
+      <w:proofErr w:type="spellStart"/>
       <w:r>
         <w:t>Shard</w:t>
       </w:r>
       <w:r>
         <w:t>y</w:t>
       </w:r>
+      <w:proofErr w:type="spellEnd"/>
     </w:p>
     <w:p>
       <w:pPr>
         <w:jc w:val="both"/>
       </w:pPr>
-      <w:r>
-        <w:t>Config server udržuje metadata o clusteru a o rozdělení dat mezi jednotlivé shardy. Router slouží ke směrování požadavků od klienta na správné shardy. Shardy jsou hlavní datové uzly, kde jsou fyzicky uložena data. Každý shard je replikovaný set zajišťující redundanci dat.</w:t>
+      <w:proofErr w:type="spellStart"/>
+      <w:r>
+        <w:t>Config</w:t>
+      </w:r>
+      <w:proofErr w:type="spellEnd"/>
+      <w:r>
+        <w:t xml:space="preserve"> server udržuje metadata o clusteru a o rozdělení dat mezi jednotlivé </w:t>
+      </w:r>
+      <w:proofErr w:type="spellStart"/>
+      <w:r>
+        <w:t>shardy</w:t>
+      </w:r>
+      <w:proofErr w:type="spellEnd"/>
+      <w:r>
+        <w:t xml:space="preserve">. Router slouží ke směrování požadavků od klienta na správné </w:t>
+      </w:r>
+      <w:proofErr w:type="spellStart"/>
+      <w:r>
+        <w:t>shardy</w:t>
+      </w:r>
+      <w:proofErr w:type="spellEnd"/>
+      <w:r>
+        <w:t xml:space="preserve">. </w:t>
+      </w:r>
+      <w:proofErr w:type="spellStart"/>
+      <w:r>
+        <w:t>Shardy</w:t>
+      </w:r>
+      <w:proofErr w:type="spellEnd"/>
+      <w:r>
+        <w:t xml:space="preserve"> jsou hlavní datové uzly, kde jsou fyzicky uložena data. Každý </w:t>
+      </w:r>
+      <w:proofErr w:type="spellStart"/>
+      <w:r>
+        <w:t>shard</w:t>
+      </w:r>
+      <w:proofErr w:type="spellEnd"/>
+      <w:r>
+        <w:t xml:space="preserve"> je replikovaný set zajišťující redundanci dat.</w:t>
       </w:r>
     </w:p>
     <w:p>
@@ -2756,7 +3028,15 @@
         <w:jc w:val="both"/>
       </w:pPr>
       <w:r>
-        <w:t>1x Config server</w:t>
+        <w:t xml:space="preserve">1x </w:t>
+      </w:r>
+      <w:proofErr w:type="spellStart"/>
+      <w:r>
+        <w:t>Config</w:t>
+      </w:r>
+      <w:proofErr w:type="spellEnd"/>
+      <w:r>
+        <w:t xml:space="preserve"> server</w:t>
       </w:r>
     </w:p>
     <w:p>
@@ -2769,7 +3049,15 @@
         <w:jc w:val="both"/>
       </w:pPr>
       <w:r>
-        <w:t>1x Router (mongos)</w:t>
+        <w:t>1x Router (</w:t>
+      </w:r>
+      <w:proofErr w:type="spellStart"/>
+      <w:r>
+        <w:t>mongos</w:t>
+      </w:r>
+      <w:proofErr w:type="spellEnd"/>
+      <w:r>
+        <w:t>)</w:t>
       </w:r>
     </w:p>
     <w:p>
@@ -2782,8 +3070,13 @@
         <w:jc w:val="both"/>
       </w:pPr>
       <w:r>
-        <w:t>3x Shard</w:t>
-      </w:r>
+        <w:t xml:space="preserve">3x </w:t>
+      </w:r>
+      <w:proofErr w:type="spellStart"/>
+      <w:r>
+        <w:t>Shard</w:t>
+      </w:r>
+      <w:proofErr w:type="spellEnd"/>
     </w:p>
     <w:p>
       <w:pPr>
@@ -2798,27 +3091,58 @@
         <w:pStyle w:val="Nadpis3"/>
       </w:pPr>
       <w:bookmarkStart w:id="11" w:name="_Toc192710800"/>
+      <w:proofErr w:type="spellStart"/>
       <w:r>
         <w:t>Sharding</w:t>
       </w:r>
       <w:bookmarkEnd w:id="11"/>
+      <w:proofErr w:type="spellEnd"/>
     </w:p>
     <w:p>
       <w:pPr>
         <w:ind w:firstLine="708"/>
         <w:jc w:val="both"/>
       </w:pPr>
-      <w:r>
-        <w:t>Sharding je technika horizontálního škálování databází. Umožňuje automatické rozdělení</w:t>
-      </w:r>
-      <w:r>
-        <w:t xml:space="preserve"> velkého množství dat mezi shardy na základě shard klíče. To může být například unikátní identifikátor, nebo časové razítko.</w:t>
+      <w:proofErr w:type="spellStart"/>
+      <w:r>
+        <w:t>Sharding</w:t>
+      </w:r>
+      <w:proofErr w:type="spellEnd"/>
+      <w:r>
+        <w:t xml:space="preserve"> je technika horizontálního škálování databází. Umožňuje automatické rozdělení</w:t>
+      </w:r>
+      <w:r>
+        <w:t xml:space="preserve"> velkého množství dat mezi </w:t>
+      </w:r>
+      <w:proofErr w:type="spellStart"/>
+      <w:r>
+        <w:t>shardy</w:t>
+      </w:r>
+      <w:proofErr w:type="spellEnd"/>
+      <w:r>
+        <w:t xml:space="preserve"> na základě </w:t>
+      </w:r>
+      <w:proofErr w:type="spellStart"/>
+      <w:r>
+        <w:t>shard</w:t>
+      </w:r>
+      <w:proofErr w:type="spellEnd"/>
+      <w:r>
+        <w:t xml:space="preserve"> klíče. To může být například unikátní identifikátor, nebo časové razítko.</w:t>
       </w:r>
       <w:r>
         <w:t xml:space="preserve"> </w:t>
       </w:r>
       <w:r>
-        <w:t xml:space="preserve">Tento mechanismus pomáhá zvýšit výkon dotazů, neboť každý shard zpracovává část dat, což vede k snížení zatížení jednotlivých uzlů. </w:t>
+        <w:t xml:space="preserve">Tento mechanismus pomáhá zvýšit výkon dotazů, neboť každý </w:t>
+      </w:r>
+      <w:proofErr w:type="spellStart"/>
+      <w:r>
+        <w:t>shard</w:t>
+      </w:r>
+      <w:proofErr w:type="spellEnd"/>
+      <w:r>
+        <w:t xml:space="preserve"> zpracovává část dat, což vede k snížení zatížení jednotlivých uzlů. </w:t>
       </w:r>
       <w:r>
         <w:t>To implicitně zabraňuje přetížení jednoho serveru, neboť data jsou rozložena podle logického schématu.</w:t>
@@ -2830,7 +3154,15 @@
         <w:jc w:val="both"/>
       </w:pPr>
       <w:r>
-        <w:t>V tomto řešení jsou použity tři shardy. To slouží k rovnoměrnému rozložení</w:t>
+        <w:t xml:space="preserve">V tomto řešení jsou použity tři </w:t>
+      </w:r>
+      <w:proofErr w:type="spellStart"/>
+      <w:r>
+        <w:t>shardy</w:t>
+      </w:r>
+      <w:proofErr w:type="spellEnd"/>
+      <w:r>
+        <w:t>. To slouží k rovnoměrnému rozložení</w:t>
       </w:r>
       <w:r>
         <w:t xml:space="preserve"> dat</w:t>
@@ -2839,7 +3171,23 @@
         <w:t xml:space="preserve"> mezi uzly, možnosti </w:t>
       </w:r>
       <w:r>
-        <w:t>budoucího škálování přidáním dalších shardů a redundanci a vysokou dostupnost, neboť každý shard je součástí replikačního setu.</w:t>
+        <w:t xml:space="preserve">budoucího škálování přidáním dalších </w:t>
+      </w:r>
+      <w:proofErr w:type="spellStart"/>
+      <w:r>
+        <w:t>shardů</w:t>
+      </w:r>
+      <w:proofErr w:type="spellEnd"/>
+      <w:r>
+        <w:t xml:space="preserve"> a redundanci a vysokou dostupnost, neboť každý </w:t>
+      </w:r>
+      <w:proofErr w:type="spellStart"/>
+      <w:r>
+        <w:t>shard</w:t>
+      </w:r>
+      <w:proofErr w:type="spellEnd"/>
+      <w:r>
+        <w:t xml:space="preserve"> je součástí replikačního setu.</w:t>
       </w:r>
     </w:p>
     <w:p>
@@ -2873,8 +3221,21 @@
       <w:r>
         <w:t xml:space="preserve">V tomto řešení jsou tři replikační uzly. </w:t>
       </w:r>
-      <w:r>
-        <w:t>Primary, který přijímá zápisy a řídí konzistenci dat a dva secondary, které udržují aktuální kopii a mohou být využity pro čtení.</w:t>
+      <w:proofErr w:type="spellStart"/>
+      <w:r>
+        <w:t>Primary</w:t>
+      </w:r>
+      <w:proofErr w:type="spellEnd"/>
+      <w:r>
+        <w:t xml:space="preserve">, který přijímá zápisy a řídí konzistenci dat a dva </w:t>
+      </w:r>
+      <w:proofErr w:type="spellStart"/>
+      <w:r>
+        <w:t>secondary</w:t>
+      </w:r>
+      <w:proofErr w:type="spellEnd"/>
+      <w:r>
+        <w:t>, které udržují aktuální kopii a mohou být využity pro čtení.</w:t>
       </w:r>
     </w:p>
     <w:p>
@@ -2893,7 +3254,15 @@
         <w:jc w:val="both"/>
       </w:pPr>
       <w:r>
-        <w:t>Persistence dat znamená, že data přetrvávají uložena i po restartování systému. MongoDB pro toto používá:</w:t>
+        <w:t xml:space="preserve">Persistence dat znamená, že data přetrvávají uložena i po restartování systému. </w:t>
+      </w:r>
+      <w:proofErr w:type="spellStart"/>
+      <w:r>
+        <w:t>MongoDB</w:t>
+      </w:r>
+      <w:proofErr w:type="spellEnd"/>
+      <w:r>
+        <w:t xml:space="preserve"> pro toto používá:</w:t>
       </w:r>
     </w:p>
     <w:p>
@@ -2905,9 +3274,27 @@
         </w:numPr>
         <w:jc w:val="both"/>
       </w:pPr>
-      <w:r>
-        <w:t>WiredTiger storage engine</w:t>
-      </w:r>
+      <w:proofErr w:type="spellStart"/>
+      <w:r>
+        <w:t>WiredTiger</w:t>
+      </w:r>
+      <w:proofErr w:type="spellEnd"/>
+      <w:r>
+        <w:t xml:space="preserve"> </w:t>
+      </w:r>
+      <w:proofErr w:type="spellStart"/>
+      <w:r>
+        <w:t>storage</w:t>
+      </w:r>
+      <w:proofErr w:type="spellEnd"/>
+      <w:r>
+        <w:t xml:space="preserve"> </w:t>
+      </w:r>
+      <w:proofErr w:type="spellStart"/>
+      <w:r>
+        <w:t>engine</w:t>
+      </w:r>
+      <w:proofErr w:type="spellEnd"/>
     </w:p>
     <w:p>
       <w:pPr>
@@ -2918,9 +3305,19 @@
         </w:numPr>
         <w:jc w:val="both"/>
       </w:pPr>
-      <w:r>
-        <w:t>Write-Ahead Logging</w:t>
-      </w:r>
+      <w:proofErr w:type="spellStart"/>
+      <w:r>
+        <w:t>Write-Ahead</w:t>
+      </w:r>
+      <w:proofErr w:type="spellEnd"/>
+      <w:r>
+        <w:t xml:space="preserve"> </w:t>
+      </w:r>
+      <w:proofErr w:type="spellStart"/>
+      <w:r>
+        <w:t>Logging</w:t>
+      </w:r>
+      <w:proofErr w:type="spellEnd"/>
     </w:p>
     <w:p>
       <w:pPr>
@@ -2931,9 +3328,19 @@
         </w:numPr>
         <w:jc w:val="both"/>
       </w:pPr>
-      <w:r>
-        <w:t>MongoDB oplog</w:t>
-      </w:r>
+      <w:proofErr w:type="spellStart"/>
+      <w:r>
+        <w:t>MongoDB</w:t>
+      </w:r>
+      <w:proofErr w:type="spellEnd"/>
+      <w:r>
+        <w:t xml:space="preserve"> </w:t>
+      </w:r>
+      <w:proofErr w:type="spellStart"/>
+      <w:r>
+        <w:t>oplog</w:t>
+      </w:r>
+      <w:proofErr w:type="spellEnd"/>
     </w:p>
     <w:p>
       <w:pPr>
@@ -2941,7 +3348,15 @@
         <w:jc w:val="both"/>
       </w:pPr>
       <w:r>
-        <w:t xml:space="preserve">V tomto řešení jsou data ukládána na hostitelský systém pomocí Docker Volume, což umožňuje </w:t>
+        <w:t xml:space="preserve">V tomto řešení jsou data ukládána na hostitelský systém pomocí </w:t>
+      </w:r>
+      <w:proofErr w:type="spellStart"/>
+      <w:r>
+        <w:t>Docker</w:t>
+      </w:r>
+      <w:proofErr w:type="spellEnd"/>
+      <w:r>
+        <w:t xml:space="preserve"> Volume, což umožňuje </w:t>
       </w:r>
       <w:r>
         <w:t>zachování dat při restartu kontejnerů.</w:t>
@@ -2963,13 +3378,61 @@
         <w:jc w:val="both"/>
       </w:pPr>
       <w:r>
-        <w:t>Distribuce dat v MongoDB probíhá pomocí mongos routeru. Ten směruje požadavky na správné shardy na základě konfigurace v config serveru. Každý shard uchovává část dat a jejich replikované kopie pro zajištění redundance.</w:t>
+        <w:t>Distribuce dat v </w:t>
+      </w:r>
+      <w:proofErr w:type="spellStart"/>
+      <w:r>
+        <w:t>MongoDB</w:t>
+      </w:r>
+      <w:proofErr w:type="spellEnd"/>
+      <w:r>
+        <w:t xml:space="preserve"> probíhá pomocí </w:t>
+      </w:r>
+      <w:proofErr w:type="spellStart"/>
+      <w:r>
+        <w:t>mongos</w:t>
+      </w:r>
+      <w:proofErr w:type="spellEnd"/>
+      <w:r>
+        <w:t xml:space="preserve"> routeru. Ten směruje požadavky na správné </w:t>
+      </w:r>
+      <w:proofErr w:type="spellStart"/>
+      <w:r>
+        <w:t>shardy</w:t>
+      </w:r>
+      <w:proofErr w:type="spellEnd"/>
+      <w:r>
+        <w:t xml:space="preserve"> na základě konfigurace v </w:t>
+      </w:r>
+      <w:proofErr w:type="spellStart"/>
+      <w:r>
+        <w:t>config</w:t>
+      </w:r>
+      <w:proofErr w:type="spellEnd"/>
+      <w:r>
+        <w:t xml:space="preserve"> serveru. Každý </w:t>
+      </w:r>
+      <w:proofErr w:type="spellStart"/>
+      <w:r>
+        <w:t>shard</w:t>
+      </w:r>
+      <w:proofErr w:type="spellEnd"/>
+      <w:r>
+        <w:t xml:space="preserve"> uchovává část dat a jejich replikované kopie pro zajištění redundance.</w:t>
       </w:r>
       <w:r>
         <w:t xml:space="preserve"> </w:t>
       </w:r>
       <w:r>
-        <w:t>Distribuce dat umožňuje paralelní zpracování dotazů napříč shardy a automatické rozložení mezi servery.</w:t>
+        <w:t xml:space="preserve">Distribuce dat umožňuje paralelní zpracování dotazů napříč </w:t>
+      </w:r>
+      <w:proofErr w:type="spellStart"/>
+      <w:r>
+        <w:t>shardy</w:t>
+      </w:r>
+      <w:proofErr w:type="spellEnd"/>
+      <w:r>
+        <w:t xml:space="preserve"> a automatické rozložení mezi servery.</w:t>
       </w:r>
     </w:p>
     <w:p>
@@ -2990,9 +3453,19 @@
         </w:numPr>
         <w:jc w:val="both"/>
       </w:pPr>
-      <w:r>
-        <w:t>Mongos router – přesměrovává dotazy na správné shardy</w:t>
-      </w:r>
+      <w:proofErr w:type="spellStart"/>
+      <w:r>
+        <w:t>Mongos</w:t>
+      </w:r>
+      <w:proofErr w:type="spellEnd"/>
+      <w:r>
+        <w:t xml:space="preserve"> router – přesměrovává dotazy na správné </w:t>
+      </w:r>
+      <w:proofErr w:type="spellStart"/>
+      <w:r>
+        <w:t>shardy</w:t>
+      </w:r>
+      <w:proofErr w:type="spellEnd"/>
     </w:p>
     <w:p>
       <w:pPr>
@@ -3003,8 +3476,13 @@
         </w:numPr>
         <w:jc w:val="both"/>
       </w:pPr>
-      <w:r>
-        <w:t>Config server – udržuje metadata o rozmístění dat</w:t>
+      <w:proofErr w:type="spellStart"/>
+      <w:r>
+        <w:t>Config</w:t>
+      </w:r>
+      <w:proofErr w:type="spellEnd"/>
+      <w:r>
+        <w:t xml:space="preserve"> server – udržuje metadata o rozmístění dat</w:t>
       </w:r>
     </w:p>
     <w:p>
@@ -3017,7 +3495,15 @@
         <w:jc w:val="both"/>
       </w:pPr>
       <w:r>
-        <w:t>Každý shard – ukládá část dat a repliky zajištují jejich dostupnost</w:t>
+        <w:t xml:space="preserve">Každý </w:t>
+      </w:r>
+      <w:proofErr w:type="spellStart"/>
+      <w:r>
+        <w:t>shard</w:t>
+      </w:r>
+      <w:proofErr w:type="spellEnd"/>
+      <w:r>
+        <w:t xml:space="preserve"> – ukládá část dat a repliky zajištují jejich dostupnost</w:t>
       </w:r>
     </w:p>
     <w:p>
@@ -3041,8 +3527,13 @@
       <w:r>
         <w:t xml:space="preserve"> </w:t>
       </w:r>
-      <w:r>
-        <w:t>MongoDB podporuje několik způsobů, pomocí kterých je možné přístup k datům zabezpečit.</w:t>
+      <w:proofErr w:type="spellStart"/>
+      <w:r>
+        <w:t>MongoDB</w:t>
+      </w:r>
+      <w:proofErr w:type="spellEnd"/>
+      <w:r>
+        <w:t xml:space="preserve"> podporuje několik způsobů, pomocí kterých je možné přístup k datům zabezpečit.</w:t>
       </w:r>
     </w:p>
     <w:p>
@@ -3055,7 +3546,15 @@
         <w:jc w:val="both"/>
       </w:pPr>
       <w:r>
-        <w:t>Autentizace – keyfile, který zajišťuje, že pouze autorizované uzly mohou komunikovat v rámci clusteru.</w:t>
+        <w:t xml:space="preserve">Autentizace – </w:t>
+      </w:r>
+      <w:proofErr w:type="spellStart"/>
+      <w:r>
+        <w:t>keyfile</w:t>
+      </w:r>
+      <w:proofErr w:type="spellEnd"/>
+      <w:r>
+        <w:t>, který zajišťuje, že pouze autorizované uzly mohou komunikovat v rámci clusteru.</w:t>
       </w:r>
     </w:p>
     <w:p>
@@ -3068,7 +3567,23 @@
         <w:jc w:val="both"/>
       </w:pPr>
       <w:r>
-        <w:t>Role-based Access Control – omezuje přístup uživatelů na základě oprávnění</w:t>
+        <w:t>Role-</w:t>
+      </w:r>
+      <w:proofErr w:type="spellStart"/>
+      <w:r>
+        <w:t>based</w:t>
+      </w:r>
+      <w:proofErr w:type="spellEnd"/>
+      <w:r>
+        <w:t xml:space="preserve"> Access </w:t>
+      </w:r>
+      <w:proofErr w:type="spellStart"/>
+      <w:r>
+        <w:t>Control</w:t>
+      </w:r>
+      <w:proofErr w:type="spellEnd"/>
+      <w:r>
+        <w:t xml:space="preserve"> – omezuje přístup uživatelů na základě oprávnění</w:t>
       </w:r>
     </w:p>
     <w:p>
@@ -3090,7 +3605,23 @@
         <w:jc w:val="both"/>
       </w:pPr>
       <w:r>
-        <w:t>V tomto řešení je zabezpečení implementováno pomocí keyfile – každý uzel musí mít odpovídající klíč a admin účtu s root oprávněním.</w:t>
+        <w:t xml:space="preserve">V tomto řešení je zabezpečení implementováno pomocí </w:t>
+      </w:r>
+      <w:proofErr w:type="spellStart"/>
+      <w:r>
+        <w:t>keyfile</w:t>
+      </w:r>
+      <w:proofErr w:type="spellEnd"/>
+      <w:r>
+        <w:t xml:space="preserve"> – každý uzel musí mít odpovídající klíč a admin účtu s </w:t>
+      </w:r>
+      <w:proofErr w:type="spellStart"/>
+      <w:r>
+        <w:t>root</w:t>
+      </w:r>
+      <w:proofErr w:type="spellEnd"/>
+      <w:r>
+        <w:t xml:space="preserve"> oprávněním.</w:t>
       </w:r>
     </w:p>
     <w:p>
@@ -3110,69 +3641,572 @@
       <w:bookmarkEnd w:id="16"/>
     </w:p>
     <w:p>
+      <w:pPr>
+        <w:ind w:firstLine="432"/>
+      </w:pPr>
+      <w:r>
+        <w:t>Tato kapitola obsahuje popis návodu na zprovoznění funkčního řešení a popis jeho struktury.</w:t>
+      </w:r>
+    </w:p>
+    <w:p>
+      <w:pPr>
+        <w:pStyle w:val="Nadpis2"/>
+      </w:pPr>
+      <w:bookmarkStart w:id="17" w:name="_Toc192710806"/>
+      <w:r>
+        <w:t>Struktura</w:t>
+      </w:r>
+      <w:bookmarkEnd w:id="17"/>
+    </w:p>
+    <w:p>
+      <w:pPr>
+        <w:ind w:firstLine="360"/>
+      </w:pPr>
+      <w:r>
+        <w:t>Adresářová struktura projektu je rozdělena následovně:</w:t>
+      </w:r>
+    </w:p>
+    <w:p>
+      <w:pPr>
+        <w:pStyle w:val="Odstavecseseznamem"/>
+        <w:numPr>
+          <w:ilvl w:val="0"/>
+          <w:numId w:val="19"/>
+        </w:numPr>
+      </w:pPr>
+      <w:r>
+        <w:t>data</w:t>
+      </w:r>
+    </w:p>
+    <w:p>
+      <w:pPr>
+        <w:pStyle w:val="Odstavecseseznamem"/>
+        <w:numPr>
+          <w:ilvl w:val="0"/>
+          <w:numId w:val="19"/>
+        </w:numPr>
+      </w:pPr>
+      <w:r>
+        <w:t>dotazy</w:t>
+      </w:r>
+    </w:p>
+    <w:p>
+      <w:pPr>
+        <w:pStyle w:val="Odstavecseseznamem"/>
+        <w:numPr>
+          <w:ilvl w:val="0"/>
+          <w:numId w:val="19"/>
+        </w:numPr>
+      </w:pPr>
+      <w:proofErr w:type="spellStart"/>
+      <w:r>
+        <w:t>funkcni_reseni</w:t>
+      </w:r>
+      <w:proofErr w:type="spellEnd"/>
+    </w:p>
+    <w:p>
+      <w:pPr>
+        <w:pStyle w:val="Odstavecseseznamem"/>
+        <w:numPr>
+          <w:ilvl w:val="1"/>
+          <w:numId w:val="19"/>
+        </w:numPr>
+      </w:pPr>
+      <w:proofErr w:type="spellStart"/>
+      <w:r>
+        <w:t>scripts</w:t>
+      </w:r>
+      <w:proofErr w:type="spellEnd"/>
+    </w:p>
+    <w:p>
+      <w:pPr>
+        <w:ind w:firstLine="360"/>
+        <w:jc w:val="both"/>
+      </w:pPr>
+      <w:r>
+        <w:t xml:space="preserve">Složka data obsahuje veškeré datové soubory, se kterými projekt pracuje. Jsou zde tři </w:t>
+      </w:r>
+      <w:proofErr w:type="spellStart"/>
+      <w:r>
+        <w:t>csv</w:t>
+      </w:r>
+      <w:proofErr w:type="spellEnd"/>
+      <w:r>
+        <w:t xml:space="preserve"> soubory, které obsahují data v surovém stavu před úpravou. Následně dva </w:t>
+      </w:r>
+      <w:proofErr w:type="spellStart"/>
+      <w:r>
+        <w:t>csv</w:t>
+      </w:r>
+      <w:proofErr w:type="spellEnd"/>
+      <w:r>
+        <w:t xml:space="preserve"> soubory se sufixem </w:t>
+      </w:r>
+      <w:proofErr w:type="spellStart"/>
+      <w:r>
+        <w:t>cleaned</w:t>
+      </w:r>
+      <w:proofErr w:type="spellEnd"/>
+      <w:r>
+        <w:t>, které obsahují zpracovaná data pomocí Python skriptů.</w:t>
+      </w:r>
+      <w:r>
+        <w:t xml:space="preserve"> Následně jsou zde obsaženy tři Python skripty, které jsou využívány pro analýzu a vizualizaci dat a dva Python skripty se sufixem </w:t>
+      </w:r>
+      <w:proofErr w:type="spellStart"/>
+      <w:r>
+        <w:t>Cleaner</w:t>
+      </w:r>
+      <w:proofErr w:type="spellEnd"/>
+      <w:r>
+        <w:t>, které slouží pro předzpracování dat před vložením do databáze.</w:t>
+      </w:r>
+    </w:p>
+    <w:p>
+      <w:pPr>
+        <w:ind w:firstLine="360"/>
+        <w:jc w:val="both"/>
+      </w:pPr>
+      <w:r>
+        <w:t xml:space="preserve">Složka dotazy obsahuje </w:t>
+      </w:r>
+      <w:r>
+        <w:t>textový soubor, ve kterém jsou obsaženy všechny dotazy s popisem v přirozeném jazyce.</w:t>
+      </w:r>
+    </w:p>
+    <w:p>
+      <w:pPr>
+        <w:ind w:firstLine="360"/>
+        <w:jc w:val="both"/>
+      </w:pPr>
+      <w:r>
+        <w:t xml:space="preserve">Složka </w:t>
+      </w:r>
+      <w:proofErr w:type="spellStart"/>
+      <w:r>
+        <w:t>funkcni_reseni</w:t>
+      </w:r>
+      <w:proofErr w:type="spellEnd"/>
+      <w:r>
+        <w:t xml:space="preserve"> obsahuje soubor </w:t>
+      </w:r>
+      <w:proofErr w:type="spellStart"/>
+      <w:r>
+        <w:t>docker-compose.yml</w:t>
+      </w:r>
+      <w:proofErr w:type="spellEnd"/>
+      <w:r>
+        <w:t xml:space="preserve">, který slouží k nastartování a jednoduchému nastavení kontejnerů. Následně je zde soubor mongo-setup.sh, který slouží ke kompletní inicializaci databáze a k importu dat. Je zde také obsažena podsložka </w:t>
+      </w:r>
+      <w:proofErr w:type="spellStart"/>
+      <w:r>
+        <w:t>scripts</w:t>
+      </w:r>
+      <w:proofErr w:type="spellEnd"/>
+      <w:r>
+        <w:t xml:space="preserve">. V té lze najít </w:t>
+      </w:r>
+      <w:proofErr w:type="spellStart"/>
+      <w:r>
+        <w:t>Dockerfile</w:t>
+      </w:r>
+      <w:proofErr w:type="spellEnd"/>
+      <w:r>
+        <w:t xml:space="preserve"> a </w:t>
+      </w:r>
+      <w:proofErr w:type="spellStart"/>
+      <w:r>
+        <w:t>mongo-keyfile</w:t>
+      </w:r>
+      <w:proofErr w:type="spellEnd"/>
+      <w:r>
+        <w:t>.</w:t>
+      </w:r>
+    </w:p>
+    <w:p>
+      <w:pPr>
+        <w:pStyle w:val="Nadpis3"/>
+      </w:pPr>
+      <w:proofErr w:type="spellStart"/>
+      <w:r>
+        <w:t>Docker-compose.yml</w:t>
+      </w:r>
+      <w:proofErr w:type="spellEnd"/>
+    </w:p>
+    <w:p>
+      <w:pPr>
+        <w:ind w:firstLine="576"/>
+      </w:pPr>
+      <w:r>
+        <w:t xml:space="preserve">Tato část slouží k detailnímu popisu souboru </w:t>
+      </w:r>
+      <w:proofErr w:type="spellStart"/>
+      <w:r>
+        <w:t>docker-compose.yml</w:t>
+      </w:r>
+      <w:proofErr w:type="spellEnd"/>
+    </w:p>
+    <w:p>
+      <w:pPr>
+        <w:pStyle w:val="Nadpis4"/>
+      </w:pPr>
+      <w:proofErr w:type="spellStart"/>
+      <w:r>
+        <w:t>config</w:t>
+      </w:r>
+      <w:proofErr w:type="spellEnd"/>
+      <w:r>
+        <w:t>-server</w:t>
+      </w:r>
+    </w:p>
+    <w:p>
+      <w:pPr>
+        <w:pStyle w:val="Zdorjovkd"/>
+      </w:pPr>
+      <w:r>
+        <w:t xml:space="preserve">  </w:t>
+      </w:r>
+      <w:proofErr w:type="spellStart"/>
+      <w:r>
+        <w:t>config</w:t>
+      </w:r>
+      <w:proofErr w:type="spellEnd"/>
+      <w:r>
+        <w:t>-server:</w:t>
+      </w:r>
+    </w:p>
+    <w:p>
+      <w:pPr>
+        <w:pStyle w:val="Zdorjovkd"/>
+      </w:pPr>
+      <w:r>
+        <w:t xml:space="preserve">    image: </w:t>
+      </w:r>
+      <w:proofErr w:type="spellStart"/>
+      <w:r>
+        <w:t>mongo:latest</w:t>
+      </w:r>
+      <w:proofErr w:type="spellEnd"/>
+    </w:p>
+    <w:p>
+      <w:pPr>
+        <w:pStyle w:val="Zdorjovkd"/>
+      </w:pPr>
+      <w:r>
+        <w:t xml:space="preserve">    build:</w:t>
+      </w:r>
+    </w:p>
+    <w:p>
+      <w:pPr>
+        <w:pStyle w:val="Zdorjovkd"/>
+      </w:pPr>
+      <w:r>
+        <w:t xml:space="preserve">      </w:t>
+      </w:r>
+      <w:proofErr w:type="spellStart"/>
+      <w:r>
+        <w:t>context</w:t>
+      </w:r>
+      <w:proofErr w:type="spellEnd"/>
+      <w:r>
+        <w:t>: ./</w:t>
+      </w:r>
+      <w:proofErr w:type="spellStart"/>
+      <w:r>
+        <w:t>scripts</w:t>
+      </w:r>
+      <w:proofErr w:type="spellEnd"/>
+    </w:p>
+    <w:p>
+      <w:pPr>
+        <w:pStyle w:val="Zdorjovkd"/>
+      </w:pPr>
+      <w:r>
+        <w:t xml:space="preserve">      </w:t>
+      </w:r>
+      <w:proofErr w:type="spellStart"/>
+      <w:r>
+        <w:t>dockerfile</w:t>
+      </w:r>
+      <w:proofErr w:type="spellEnd"/>
+      <w:r>
+        <w:t xml:space="preserve">: </w:t>
+      </w:r>
+      <w:proofErr w:type="spellStart"/>
+      <w:r>
+        <w:t>Dockerfile</w:t>
+      </w:r>
+      <w:proofErr w:type="spellEnd"/>
+    </w:p>
+    <w:p>
+      <w:pPr>
+        <w:pStyle w:val="Zdorjovkd"/>
+      </w:pPr>
+      <w:r>
+        <w:t xml:space="preserve">    </w:t>
+      </w:r>
+      <w:proofErr w:type="spellStart"/>
+      <w:r>
+        <w:t>container_name</w:t>
+      </w:r>
+      <w:proofErr w:type="spellEnd"/>
+      <w:r>
+        <w:t xml:space="preserve">: </w:t>
+      </w:r>
+      <w:proofErr w:type="spellStart"/>
+      <w:r>
+        <w:t>config</w:t>
+      </w:r>
+      <w:proofErr w:type="spellEnd"/>
+      <w:r>
+        <w:t>-server</w:t>
+      </w:r>
+    </w:p>
+    <w:p>
+      <w:pPr>
+        <w:pStyle w:val="Zdorjovkd"/>
+      </w:pPr>
+      <w:r>
+        <w:t xml:space="preserve">    </w:t>
+      </w:r>
+      <w:proofErr w:type="spellStart"/>
+      <w:r>
+        <w:t>command</w:t>
+      </w:r>
+      <w:proofErr w:type="spellEnd"/>
+      <w:r>
+        <w:t xml:space="preserve">: </w:t>
+      </w:r>
+      <w:proofErr w:type="spellStart"/>
+      <w:r>
+        <w:t>mongod</w:t>
+      </w:r>
+      <w:proofErr w:type="spellEnd"/>
+      <w:r>
+        <w:t xml:space="preserve"> --port 27017 --</w:t>
+      </w:r>
+      <w:proofErr w:type="spellStart"/>
+      <w:r>
+        <w:t>configsvr</w:t>
+      </w:r>
+      <w:proofErr w:type="spellEnd"/>
+      <w:r>
+        <w:t xml:space="preserve"> --</w:t>
+      </w:r>
+      <w:proofErr w:type="spellStart"/>
+      <w:r>
+        <w:t>replSet</w:t>
+      </w:r>
+      <w:proofErr w:type="spellEnd"/>
+      <w:r>
+        <w:t xml:space="preserve"> </w:t>
+      </w:r>
+      <w:proofErr w:type="spellStart"/>
+      <w:r>
+        <w:t>config</w:t>
+      </w:r>
+      <w:proofErr w:type="spellEnd"/>
+      <w:r>
+        <w:t>-server --</w:t>
+      </w:r>
+      <w:proofErr w:type="spellStart"/>
+      <w:r>
+        <w:t>bind_ip_all</w:t>
+      </w:r>
+      <w:proofErr w:type="spellEnd"/>
+      <w:r>
+        <w:t xml:space="preserve"> --</w:t>
+      </w:r>
+      <w:proofErr w:type="spellStart"/>
+      <w:r>
+        <w:t>keyFile</w:t>
+      </w:r>
+      <w:proofErr w:type="spellEnd"/>
+      <w:r>
+        <w:t xml:space="preserve"> /</w:t>
+      </w:r>
+      <w:proofErr w:type="spellStart"/>
+      <w:r>
+        <w:t>etc</w:t>
+      </w:r>
+      <w:proofErr w:type="spellEnd"/>
+      <w:r>
+        <w:t>/</w:t>
+      </w:r>
+      <w:proofErr w:type="spellStart"/>
+      <w:r>
+        <w:t>mongo-keyfile</w:t>
+      </w:r>
+      <w:proofErr w:type="spellEnd"/>
+    </w:p>
+    <w:p>
+      <w:pPr>
+        <w:pStyle w:val="Zdorjovkd"/>
+      </w:pPr>
+      <w:r>
+        <w:t xml:space="preserve">    </w:t>
+      </w:r>
+      <w:proofErr w:type="spellStart"/>
+      <w:r>
+        <w:t>volumes</w:t>
+      </w:r>
+      <w:proofErr w:type="spellEnd"/>
+      <w:r>
+        <w:t>:</w:t>
+      </w:r>
+    </w:p>
+    <w:p>
+      <w:pPr>
+        <w:pStyle w:val="Zdorjovkd"/>
+      </w:pPr>
+      <w:r>
+        <w:t xml:space="preserve">      - ./</w:t>
+      </w:r>
+      <w:proofErr w:type="spellStart"/>
+      <w:r>
+        <w:t>scripts</w:t>
+      </w:r>
+      <w:proofErr w:type="spellEnd"/>
+      <w:r>
+        <w:t>:/</w:t>
+      </w:r>
+      <w:proofErr w:type="spellStart"/>
+      <w:r>
+        <w:t>scripts</w:t>
+      </w:r>
+      <w:proofErr w:type="spellEnd"/>
+    </w:p>
+    <w:p>
+      <w:pPr>
+        <w:pStyle w:val="Zdorjovkd"/>
+      </w:pPr>
+      <w:r>
+        <w:t xml:space="preserve">      - </w:t>
+      </w:r>
+      <w:proofErr w:type="spellStart"/>
+      <w:r>
+        <w:t>mongodb_cluster_config-server_db</w:t>
+      </w:r>
+      <w:proofErr w:type="spellEnd"/>
+      <w:r>
+        <w:t>:/data/</w:t>
+      </w:r>
+      <w:proofErr w:type="spellStart"/>
+      <w:r>
+        <w:t>db</w:t>
+      </w:r>
+      <w:proofErr w:type="spellEnd"/>
+    </w:p>
+    <w:p>
+      <w:pPr>
+        <w:pStyle w:val="Zdorjovkd"/>
+      </w:pPr>
+      <w:r>
+        <w:t xml:space="preserve">      - </w:t>
+      </w:r>
+      <w:proofErr w:type="spellStart"/>
+      <w:r>
+        <w:t>mongodb_cluster_config-server_config</w:t>
+      </w:r>
+      <w:proofErr w:type="spellEnd"/>
+      <w:r>
+        <w:t>:/data/</w:t>
+      </w:r>
+      <w:proofErr w:type="spellStart"/>
+      <w:r>
+        <w:t>configdb</w:t>
+      </w:r>
+      <w:proofErr w:type="spellEnd"/>
+    </w:p>
+    <w:p>
+      <w:pPr>
+        <w:pStyle w:val="Zdorjovkd"/>
+      </w:pPr>
+      <w:r>
+        <w:t xml:space="preserve">    </w:t>
+      </w:r>
+      <w:proofErr w:type="spellStart"/>
+      <w:r>
+        <w:t>ports</w:t>
+      </w:r>
+      <w:proofErr w:type="spellEnd"/>
+      <w:r>
+        <w:t>:</w:t>
+      </w:r>
+    </w:p>
+    <w:p>
+      <w:pPr>
+        <w:pStyle w:val="Zdorjovkd"/>
+      </w:pPr>
+      <w:r>
+        <w:t xml:space="preserve">      - 27018:27017</w:t>
+      </w:r>
+    </w:p>
+    <w:p/>
+    <w:p>
+      <w:pPr>
+        <w:pStyle w:val="Nadpis2"/>
+      </w:pPr>
+      <w:bookmarkStart w:id="18" w:name="_Toc192710807"/>
+      <w:r>
+        <w:lastRenderedPageBreak/>
+        <w:t>Instalace</w:t>
+      </w:r>
+      <w:bookmarkEnd w:id="18"/>
+    </w:p>
+    <w:p>
+      <w:proofErr w:type="spellStart"/>
       <w:r>
         <w:t>Xxxxxx</w:t>
       </w:r>
-    </w:p>
-    <w:p>
-      <w:r>
-        <w:t xml:space="preserve">TODO: Zapsat slusne do dokumentace - </w:t>
-      </w:r>
-      <w:r>
-        <w:t xml:space="preserve">Pokud se posere Encoding: </w:t>
-      </w:r>
-      <w:r>
-        <w:t>sudo apt install dos2unix</w:t>
-      </w:r>
-    </w:p>
-    <w:p>
-      <w:pPr>
-        <w:pStyle w:val="Nadpis2"/>
-      </w:pPr>
-      <w:bookmarkStart w:id="17" w:name="_Toc192710806"/>
-      <w:r>
-        <w:t>Struktura</w:t>
-      </w:r>
-      <w:bookmarkEnd w:id="17"/>
-    </w:p>
-    <w:p>
-      <w:pPr>
-        <w:rPr>
-          <w:lang w:val="en-US"/>
-        </w:rPr>
-      </w:pPr>
-      <w:r>
-        <w:t>Xxxxxx</w:t>
-      </w:r>
-    </w:p>
-    <w:p>
-      <w:pPr>
-        <w:pStyle w:val="Nadpis3"/>
-      </w:pPr>
-      <w:r>
-        <w:t>Docker-compose.yml</w:t>
-      </w:r>
-    </w:p>
-    <w:p>
-      <w:r>
-        <w:t>Xxxxx</w:t>
-      </w:r>
-    </w:p>
-    <w:p>
-      <w:pPr>
-        <w:pStyle w:val="Nadpis2"/>
-      </w:pPr>
-      <w:bookmarkStart w:id="18" w:name="_Toc192710807"/>
-      <w:r>
-        <w:t>Instalace</w:t>
-      </w:r>
-      <w:bookmarkEnd w:id="18"/>
-    </w:p>
-    <w:p>
-      <w:r>
-        <w:t>Xxxxxx</w:t>
-      </w:r>
-    </w:p>
+      <w:proofErr w:type="spellEnd"/>
+    </w:p>
+    <w:p>
+      <w:r>
+        <w:t xml:space="preserve">TODO: Zapsat </w:t>
+      </w:r>
+      <w:proofErr w:type="spellStart"/>
+      <w:r>
+        <w:t>slusne</w:t>
+      </w:r>
+      <w:proofErr w:type="spellEnd"/>
+      <w:r>
+        <w:t xml:space="preserve"> do </w:t>
+      </w:r>
+      <w:proofErr w:type="gramStart"/>
+      <w:r>
+        <w:t>dokumentace - Pokud</w:t>
+      </w:r>
+      <w:proofErr w:type="gramEnd"/>
+      <w:r>
+        <w:t xml:space="preserve"> se posere Encoding: </w:t>
+      </w:r>
+      <w:proofErr w:type="spellStart"/>
+      <w:r>
+        <w:t>sudo</w:t>
+      </w:r>
+      <w:proofErr w:type="spellEnd"/>
+      <w:r>
+        <w:t xml:space="preserve"> </w:t>
+      </w:r>
+      <w:proofErr w:type="spellStart"/>
+      <w:r>
+        <w:t>apt</w:t>
+      </w:r>
+      <w:proofErr w:type="spellEnd"/>
+      <w:r>
+        <w:t xml:space="preserve"> </w:t>
+      </w:r>
+      <w:proofErr w:type="spellStart"/>
+      <w:r>
+        <w:t>install</w:t>
+      </w:r>
+      <w:proofErr w:type="spellEnd"/>
+      <w:r>
+        <w:t xml:space="preserve"> dos2unix</w:t>
+      </w:r>
+    </w:p>
+    <w:p/>
     <w:p>
       <w:pPr>
         <w:pStyle w:val="Nadpis3"/>
@@ -3201,9 +4235,11 @@
       <w:bookmarkEnd w:id="19"/>
     </w:p>
     <w:p>
+      <w:proofErr w:type="spellStart"/>
       <w:r>
         <w:t>Xxxxxx</w:t>
       </w:r>
+      <w:proofErr w:type="spellEnd"/>
     </w:p>
     <w:p/>
     <w:p/>
@@ -3224,9 +4260,11 @@
       <w:bookmarkEnd w:id="20"/>
     </w:p>
     <w:p>
+      <w:proofErr w:type="spellStart"/>
       <w:r>
         <w:t>Xxxxxx</w:t>
       </w:r>
+      <w:proofErr w:type="spellEnd"/>
     </w:p>
     <w:p/>
     <w:p/>
@@ -3247,9 +4285,11 @@
       <w:bookmarkEnd w:id="21"/>
     </w:p>
     <w:p>
+      <w:proofErr w:type="spellStart"/>
       <w:r>
         <w:t>Xxxxxx</w:t>
       </w:r>
+      <w:proofErr w:type="spellEnd"/>
     </w:p>
     <w:p/>
     <w:p/>
@@ -3270,9 +4310,11 @@
       <w:bookmarkEnd w:id="22"/>
     </w:p>
     <w:p>
+      <w:proofErr w:type="spellStart"/>
       <w:r>
         <w:t>Xxxxxx</w:t>
       </w:r>
+      <w:proofErr w:type="spellEnd"/>
     </w:p>
     <w:p/>
     <w:p/>
@@ -3293,9 +4335,11 @@
       <w:bookmarkEnd w:id="23"/>
     </w:p>
     <w:p>
+      <w:proofErr w:type="spellStart"/>
       <w:r>
         <w:t>Xxxxxx</w:t>
       </w:r>
+      <w:proofErr w:type="spellEnd"/>
     </w:p>
     <w:p/>
     <w:p/>
@@ -3316,9 +4360,11 @@
       <w:bookmarkEnd w:id="24"/>
     </w:p>
     <w:p>
+      <w:proofErr w:type="spellStart"/>
       <w:r>
         <w:t>Xxxxxx</w:t>
       </w:r>
+      <w:proofErr w:type="spellEnd"/>
     </w:p>
     <w:p/>
     <w:p/>
@@ -3339,9 +4385,11 @@
       <w:bookmarkEnd w:id="25"/>
     </w:p>
     <w:p>
+      <w:proofErr w:type="spellStart"/>
       <w:r>
         <w:t>Xxxxxx</w:t>
       </w:r>
+      <w:proofErr w:type="spellEnd"/>
     </w:p>
     <w:p/>
     <w:p/>
@@ -3362,14 +4410,16 @@
       <w:bookmarkEnd w:id="26"/>
     </w:p>
     <w:p>
+      <w:proofErr w:type="spellStart"/>
       <w:r>
         <w:t>Xxxxxx</w:t>
       </w:r>
+      <w:proofErr w:type="spellEnd"/>
     </w:p>
     <w:p/>
     <w:p/>
-    <w:bookmarkEnd w:id="2"/>
     <w:bookmarkEnd w:id="3"/>
+    <w:bookmarkEnd w:id="4"/>
     <w:p/>
     <w:sectPr>
       <w:headerReference w:type="default" r:id="rId9"/>
@@ -3493,7 +4543,23 @@
         <w:sz w:val="36"/>
         <w:szCs w:val="36"/>
       </w:rPr>
-      <w:t>Seminární práce z předmětu NoSQL databáze</w:t>
+      <w:t xml:space="preserve">Seminární práce z předmětu </w:t>
+    </w:r>
+    <w:proofErr w:type="spellStart"/>
+    <w:r>
+      <w:rPr>
+        <w:sz w:val="36"/>
+        <w:szCs w:val="36"/>
+      </w:rPr>
+      <w:t>NoSQL</w:t>
+    </w:r>
+    <w:proofErr w:type="spellEnd"/>
+    <w:r>
+      <w:rPr>
+        <w:sz w:val="36"/>
+        <w:szCs w:val="36"/>
+      </w:rPr>
+      <w:t xml:space="preserve"> databáze</w:t>
     </w:r>
   </w:p>
   <w:p>
@@ -5168,6 +6234,119 @@
     </w:lvl>
   </w:abstractNum>
   <w:abstractNum w:abstractNumId="15" w15:restartNumberingAfterBreak="0">
+    <w:nsid w:val="6FFF5F06"/>
+    <w:multiLevelType w:val="hybridMultilevel"/>
+    <w:tmpl w:val="B7584430"/>
+    <w:lvl w:ilvl="0" w:tplc="04050001">
+      <w:start w:val="1"/>
+      <w:numFmt w:val="bullet"/>
+      <w:lvlText w:val=""/>
+      <w:lvlJc w:val="left"/>
+      <w:pPr>
+        <w:ind w:left="720" w:hanging="360"/>
+      </w:pPr>
+      <w:rPr>
+        <w:rFonts w:ascii="Symbol" w:hAnsi="Symbol" w:hint="default"/>
+      </w:rPr>
+    </w:lvl>
+    <w:lvl w:ilvl="1" w:tplc="04050003">
+      <w:start w:val="1"/>
+      <w:numFmt w:val="bullet"/>
+      <w:lvlText w:val="o"/>
+      <w:lvlJc w:val="left"/>
+      <w:pPr>
+        <w:ind w:left="1440" w:hanging="360"/>
+      </w:pPr>
+      <w:rPr>
+        <w:rFonts w:ascii="Courier New" w:hAnsi="Courier New" w:cs="Courier New" w:hint="default"/>
+      </w:rPr>
+    </w:lvl>
+    <w:lvl w:ilvl="2" w:tplc="04050005" w:tentative="1">
+      <w:start w:val="1"/>
+      <w:numFmt w:val="bullet"/>
+      <w:lvlText w:val=""/>
+      <w:lvlJc w:val="left"/>
+      <w:pPr>
+        <w:ind w:left="2160" w:hanging="360"/>
+      </w:pPr>
+      <w:rPr>
+        <w:rFonts w:ascii="Wingdings" w:hAnsi="Wingdings" w:hint="default"/>
+      </w:rPr>
+    </w:lvl>
+    <w:lvl w:ilvl="3" w:tplc="04050001" w:tentative="1">
+      <w:start w:val="1"/>
+      <w:numFmt w:val="bullet"/>
+      <w:lvlText w:val=""/>
+      <w:lvlJc w:val="left"/>
+      <w:pPr>
+        <w:ind w:left="2880" w:hanging="360"/>
+      </w:pPr>
+      <w:rPr>
+        <w:rFonts w:ascii="Symbol" w:hAnsi="Symbol" w:hint="default"/>
+      </w:rPr>
+    </w:lvl>
+    <w:lvl w:ilvl="4" w:tplc="04050003" w:tentative="1">
+      <w:start w:val="1"/>
+      <w:numFmt w:val="bullet"/>
+      <w:lvlText w:val="o"/>
+      <w:lvlJc w:val="left"/>
+      <w:pPr>
+        <w:ind w:left="3600" w:hanging="360"/>
+      </w:pPr>
+      <w:rPr>
+        <w:rFonts w:ascii="Courier New" w:hAnsi="Courier New" w:cs="Courier New" w:hint="default"/>
+      </w:rPr>
+    </w:lvl>
+    <w:lvl w:ilvl="5" w:tplc="04050005" w:tentative="1">
+      <w:start w:val="1"/>
+      <w:numFmt w:val="bullet"/>
+      <w:lvlText w:val=""/>
+      <w:lvlJc w:val="left"/>
+      <w:pPr>
+        <w:ind w:left="4320" w:hanging="360"/>
+      </w:pPr>
+      <w:rPr>
+        <w:rFonts w:ascii="Wingdings" w:hAnsi="Wingdings" w:hint="default"/>
+      </w:rPr>
+    </w:lvl>
+    <w:lvl w:ilvl="6" w:tplc="04050001" w:tentative="1">
+      <w:start w:val="1"/>
+      <w:numFmt w:val="bullet"/>
+      <w:lvlText w:val=""/>
+      <w:lvlJc w:val="left"/>
+      <w:pPr>
+        <w:ind w:left="5040" w:hanging="360"/>
+      </w:pPr>
+      <w:rPr>
+        <w:rFonts w:ascii="Symbol" w:hAnsi="Symbol" w:hint="default"/>
+      </w:rPr>
+    </w:lvl>
+    <w:lvl w:ilvl="7" w:tplc="04050003" w:tentative="1">
+      <w:start w:val="1"/>
+      <w:numFmt w:val="bullet"/>
+      <w:lvlText w:val="o"/>
+      <w:lvlJc w:val="left"/>
+      <w:pPr>
+        <w:ind w:left="5760" w:hanging="360"/>
+      </w:pPr>
+      <w:rPr>
+        <w:rFonts w:ascii="Courier New" w:hAnsi="Courier New" w:cs="Courier New" w:hint="default"/>
+      </w:rPr>
+    </w:lvl>
+    <w:lvl w:ilvl="8" w:tplc="04050005" w:tentative="1">
+      <w:start w:val="1"/>
+      <w:numFmt w:val="bullet"/>
+      <w:lvlText w:val=""/>
+      <w:lvlJc w:val="left"/>
+      <w:pPr>
+        <w:ind w:left="6480" w:hanging="360"/>
+      </w:pPr>
+      <w:rPr>
+        <w:rFonts w:ascii="Wingdings" w:hAnsi="Wingdings" w:hint="default"/>
+      </w:rPr>
+    </w:lvl>
+  </w:abstractNum>
+  <w:abstractNum w:abstractNumId="16" w15:restartNumberingAfterBreak="0">
     <w:nsid w:val="715C146C"/>
     <w:multiLevelType w:val="hybridMultilevel"/>
     <w:tmpl w:val="D1C2AF72"/>
@@ -5280,7 +6459,7 @@
       </w:rPr>
     </w:lvl>
   </w:abstractNum>
-  <w:abstractNum w:abstractNumId="16" w15:restartNumberingAfterBreak="0">
+  <w:abstractNum w:abstractNumId="17" w15:restartNumberingAfterBreak="0">
     <w:nsid w:val="71F1741B"/>
     <w:multiLevelType w:val="hybridMultilevel"/>
     <w:tmpl w:val="237471CC"/>
@@ -5393,7 +6572,7 @@
       </w:rPr>
     </w:lvl>
   </w:abstractNum>
-  <w:abstractNum w:abstractNumId="17" w15:restartNumberingAfterBreak="0">
+  <w:abstractNum w:abstractNumId="18" w15:restartNumberingAfterBreak="0">
     <w:nsid w:val="76D35586"/>
     <w:multiLevelType w:val="hybridMultilevel"/>
     <w:tmpl w:val="6B202BDC"/>
@@ -5525,10 +6704,10 @@
     <w:abstractNumId w:val="6"/>
   </w:num>
   <w:num w:numId="7" w16cid:durableId="436873567">
-    <w:abstractNumId w:val="15"/>
+    <w:abstractNumId w:val="16"/>
   </w:num>
   <w:num w:numId="8" w16cid:durableId="1444955031">
-    <w:abstractNumId w:val="16"/>
+    <w:abstractNumId w:val="17"/>
   </w:num>
   <w:num w:numId="9" w16cid:durableId="113066901">
     <w:abstractNumId w:val="14"/>
@@ -5558,7 +6737,10 @@
     <w:abstractNumId w:val="9"/>
   </w:num>
   <w:num w:numId="18" w16cid:durableId="2078163781">
-    <w:abstractNumId w:val="17"/>
+    <w:abstractNumId w:val="18"/>
+  </w:num>
+  <w:num w:numId="19" w16cid:durableId="1480534581">
+    <w:abstractNumId w:val="15"/>
   </w:num>
   <w:numIdMacAtCleanup w:val="8"/>
 </w:numbering>
@@ -6052,10 +7234,9 @@
     <w:next w:val="Normln"/>
     <w:link w:val="Nadpis4Char"/>
     <w:uiPriority w:val="9"/>
-    <w:semiHidden/>
     <w:unhideWhenUsed/>
     <w:qFormat/>
-    <w:rsid w:val="0070390B"/>
+    <w:rsid w:val="00E01CAB"/>
     <w:pPr>
       <w:keepNext/>
       <w:keepLines/>
@@ -6072,7 +7253,6 @@
       <w:bCs/>
       <w:i/>
       <w:iCs/>
-      <w:color w:val="4F81BD" w:themeColor="accent1"/>
     </w:rPr>
   </w:style>
   <w:style w:type="paragraph" w:styleId="Nadpis5">
@@ -6213,7 +7393,6 @@
   <w:style w:type="character" w:default="1" w:styleId="Standardnpsmoodstavce">
     <w:name w:val="Default Paragraph Font"/>
     <w:uiPriority w:val="1"/>
-    <w:semiHidden/>
     <w:unhideWhenUsed/>
   </w:style>
   <w:style w:type="table" w:default="1" w:styleId="Normlntabulka">
@@ -6609,15 +7788,13 @@
     <w:basedOn w:val="Standardnpsmoodstavce"/>
     <w:link w:val="Nadpis4"/>
     <w:uiPriority w:val="9"/>
-    <w:semiHidden/>
-    <w:rsid w:val="0070390B"/>
+    <w:rsid w:val="00E01CAB"/>
     <w:rPr>
       <w:rFonts w:asciiTheme="majorHAnsi" w:eastAsiaTheme="majorEastAsia" w:hAnsiTheme="majorHAnsi" w:cstheme="majorBidi"/>
       <w:b/>
       <w:bCs/>
       <w:i/>
       <w:iCs/>
-      <w:color w:val="4F81BD" w:themeColor="accent1"/>
       <w:sz w:val="24"/>
       <w:szCs w:val="24"/>
     </w:rPr>

</xml_diff>

<commit_message>
doc update + python skript for games
</commit_message>
<xml_diff>
--- a/mongodb_malir_martin.docx
+++ b/mongodb_malir_martin.docx
@@ -3139,16 +3139,16 @@
       <w:pPr>
         <w:pStyle w:val="Nadpis1-bezsla"/>
       </w:pPr>
-      <w:bookmarkStart w:id="2" w:name="_Toc258833024"/>
-      <w:bookmarkStart w:id="3" w:name="_Toc439254167"/>
-      <w:bookmarkStart w:id="4" w:name="_Toc194166540"/>
+      <w:bookmarkStart w:id="2" w:name="_Toc194166540"/>
+      <w:bookmarkStart w:id="3" w:name="_Toc258833024"/>
+      <w:bookmarkStart w:id="4" w:name="_Toc439254167"/>
       <w:bookmarkEnd w:id="0"/>
       <w:bookmarkEnd w:id="1"/>
       <w:r>
         <w:lastRenderedPageBreak/>
         <w:t>Úvod</w:t>
       </w:r>
-      <w:bookmarkEnd w:id="4"/>
+      <w:bookmarkEnd w:id="2"/>
     </w:p>
     <w:p>
       <w:pPr>
@@ -3245,9 +3245,13 @@
     </w:p>
     <w:p>
       <w:pPr>
+        <w:keepNext/>
         <w:jc w:val="center"/>
       </w:pPr>
       <w:r>
+        <w:rPr>
+          <w:noProof/>
+        </w:rPr>
         <w:drawing>
           <wp:inline distT="0" distB="0" distL="0" distR="0" wp14:anchorId="6F1D5063" wp14:editId="0D5F16DE">
             <wp:extent cx="4931410" cy="6382320"/>
@@ -3300,6 +3304,38 @@
     </w:p>
     <w:p>
       <w:pPr>
+        <w:pStyle w:val="Titulek"/>
+        <w:jc w:val="center"/>
+      </w:pPr>
+      <w:bookmarkStart w:id="7" w:name="_Toc194241504"/>
+      <w:r>
+        <w:t xml:space="preserve">Obrázek </w:t>
+      </w:r>
+      <w:r>
+        <w:fldChar w:fldCharType="begin"/>
+      </w:r>
+      <w:r>
+        <w:instrText xml:space="preserve"> SEQ Obrázek \* ARABIC </w:instrText>
+      </w:r>
+      <w:r>
+        <w:fldChar w:fldCharType="separate"/>
+      </w:r>
+      <w:r>
+        <w:rPr>
+          <w:noProof/>
+        </w:rPr>
+        <w:t>1</w:t>
+      </w:r>
+      <w:r>
+        <w:fldChar w:fldCharType="end"/>
+      </w:r>
+      <w:r>
+        <w:t xml:space="preserve"> - Ilustrace architektury</w:t>
+      </w:r>
+      <w:bookmarkEnd w:id="7"/>
+    </w:p>
+    <w:p>
+      <w:pPr>
         <w:ind w:firstLine="708"/>
         <w:jc w:val="both"/>
       </w:pPr>
@@ -3333,7 +3369,11 @@
       </w:r>
       <w:proofErr w:type="spellEnd"/>
       <w:r>
-        <w:t xml:space="preserve">, kde jedna vystupuje v roli primárního uzlu s dvěma sekundárními uzly. Tyto uzly obsahují samotná data, která jsou rozdělena mezi jednotlivé </w:t>
+        <w:t xml:space="preserve">, kde jedna vystupuje v roli primárního uzlu s dvěma sekundárními uzly. Tyto uzly </w:t>
+      </w:r>
+      <w:r>
+        <w:lastRenderedPageBreak/>
+        <w:t xml:space="preserve">obsahují samotná data, která jsou rozdělena mezi jednotlivé </w:t>
       </w:r>
       <w:proofErr w:type="spellStart"/>
       <w:r>
@@ -3341,11 +3381,7 @@
       </w:r>
       <w:proofErr w:type="spellEnd"/>
       <w:r>
-        <w:t xml:space="preserve"> pro horizontální </w:t>
-      </w:r>
-      <w:r>
-        <w:lastRenderedPageBreak/>
-        <w:t xml:space="preserve">škálování. </w:t>
+        <w:t xml:space="preserve"> pro horizontální škálování. </w:t>
       </w:r>
       <w:r>
         <w:t xml:space="preserve">V poslední řade, je zde router pro obsloužení komunikace mezi klientem a </w:t>
@@ -3408,11 +3444,11 @@
       <w:pPr>
         <w:pStyle w:val="Nadpis2"/>
       </w:pPr>
-      <w:bookmarkStart w:id="7" w:name="_Toc194166543"/>
+      <w:bookmarkStart w:id="8" w:name="_Toc194166543"/>
       <w:r>
         <w:t>Specifika konfigurace</w:t>
       </w:r>
-      <w:bookmarkEnd w:id="7"/>
+      <w:bookmarkEnd w:id="8"/>
     </w:p>
     <w:p>
       <w:r>
@@ -3423,11 +3459,11 @@
       <w:pPr>
         <w:pStyle w:val="Nadpis3"/>
       </w:pPr>
-      <w:bookmarkStart w:id="8" w:name="_Toc194166544"/>
+      <w:bookmarkStart w:id="9" w:name="_Toc194166544"/>
       <w:r>
         <w:t>CAP teorém</w:t>
       </w:r>
-      <w:bookmarkEnd w:id="8"/>
+      <w:bookmarkEnd w:id="9"/>
     </w:p>
     <w:p>
       <w:pPr>
@@ -3570,11 +3606,11 @@
       <w:pPr>
         <w:pStyle w:val="Nadpis3"/>
       </w:pPr>
-      <w:bookmarkStart w:id="9" w:name="_Toc194166545"/>
+      <w:bookmarkStart w:id="10" w:name="_Toc194166545"/>
       <w:r>
         <w:t>Cluster</w:t>
       </w:r>
-      <w:bookmarkEnd w:id="9"/>
+      <w:bookmarkEnd w:id="10"/>
     </w:p>
     <w:p>
       <w:pPr>
@@ -3721,11 +3757,11 @@
       <w:pPr>
         <w:pStyle w:val="Nadpis3"/>
       </w:pPr>
-      <w:bookmarkStart w:id="10" w:name="_Toc194166546"/>
+      <w:bookmarkStart w:id="11" w:name="_Toc194166546"/>
       <w:r>
         <w:t>Uzly</w:t>
       </w:r>
-      <w:bookmarkEnd w:id="10"/>
+      <w:bookmarkEnd w:id="11"/>
     </w:p>
     <w:p>
       <w:pPr>
@@ -3941,12 +3977,12 @@
       <w:pPr>
         <w:pStyle w:val="Nadpis3"/>
       </w:pPr>
-      <w:bookmarkStart w:id="11" w:name="_Toc194166547"/>
+      <w:bookmarkStart w:id="12" w:name="_Toc194166547"/>
       <w:proofErr w:type="spellStart"/>
       <w:r>
         <w:t>Sharding</w:t>
       </w:r>
-      <w:bookmarkEnd w:id="11"/>
+      <w:bookmarkEnd w:id="12"/>
       <w:proofErr w:type="spellEnd"/>
     </w:p>
     <w:p>
@@ -4045,12 +4081,12 @@
       <w:pPr>
         <w:pStyle w:val="Nadpis3"/>
       </w:pPr>
-      <w:bookmarkStart w:id="12" w:name="_Toc194166548"/>
+      <w:bookmarkStart w:id="13" w:name="_Toc194166548"/>
       <w:r>
         <w:lastRenderedPageBreak/>
         <w:t>Replikace</w:t>
       </w:r>
-      <w:bookmarkEnd w:id="12"/>
+      <w:bookmarkEnd w:id="13"/>
     </w:p>
     <w:p>
       <w:pPr>
@@ -4093,11 +4129,11 @@
       <w:pPr>
         <w:pStyle w:val="Nadpis3"/>
       </w:pPr>
-      <w:bookmarkStart w:id="13" w:name="_Toc194166549"/>
+      <w:bookmarkStart w:id="14" w:name="_Toc194166549"/>
       <w:r>
         <w:t>Perzistence dat</w:t>
       </w:r>
-      <w:bookmarkEnd w:id="13"/>
+      <w:bookmarkEnd w:id="14"/>
     </w:p>
     <w:p>
       <w:pPr>
@@ -4217,11 +4253,11 @@
       <w:pPr>
         <w:pStyle w:val="Nadpis3"/>
       </w:pPr>
-      <w:bookmarkStart w:id="14" w:name="_Toc194166550"/>
+      <w:bookmarkStart w:id="15" w:name="_Toc194166550"/>
       <w:r>
         <w:t>Distribuce dat</w:t>
       </w:r>
-      <w:bookmarkEnd w:id="14"/>
+      <w:bookmarkEnd w:id="15"/>
     </w:p>
     <w:p>
       <w:pPr>
@@ -4361,11 +4397,11 @@
       <w:pPr>
         <w:pStyle w:val="Nadpis3"/>
       </w:pPr>
-      <w:bookmarkStart w:id="15" w:name="_Toc194166551"/>
+      <w:bookmarkStart w:id="16" w:name="_Toc194166551"/>
       <w:r>
         <w:t>Zabezpečení</w:t>
       </w:r>
-      <w:bookmarkEnd w:id="15"/>
+      <w:bookmarkEnd w:id="16"/>
     </w:p>
     <w:p>
       <w:pPr>
@@ -4484,12 +4520,12 @@
       <w:pPr>
         <w:pStyle w:val="Nadpis1"/>
       </w:pPr>
-      <w:bookmarkStart w:id="16" w:name="_Toc194166552"/>
+      <w:bookmarkStart w:id="17" w:name="_Toc194166552"/>
       <w:r>
         <w:lastRenderedPageBreak/>
         <w:t>Funkční řešení</w:t>
       </w:r>
-      <w:bookmarkEnd w:id="16"/>
+      <w:bookmarkEnd w:id="17"/>
     </w:p>
     <w:p>
       <w:pPr>
@@ -4503,11 +4539,11 @@
       <w:pPr>
         <w:pStyle w:val="Nadpis2"/>
       </w:pPr>
-      <w:bookmarkStart w:id="17" w:name="_Toc194166553"/>
+      <w:bookmarkStart w:id="18" w:name="_Toc194166553"/>
       <w:r>
         <w:t>Struktura</w:t>
       </w:r>
-      <w:bookmarkEnd w:id="17"/>
+      <w:bookmarkEnd w:id="18"/>
     </w:p>
     <w:p>
       <w:pPr>
@@ -4678,12 +4714,12 @@
       <w:pPr>
         <w:pStyle w:val="Nadpis3"/>
       </w:pPr>
-      <w:bookmarkStart w:id="18" w:name="_Toc194166554"/>
+      <w:bookmarkStart w:id="19" w:name="_Toc194166554"/>
       <w:proofErr w:type="spellStart"/>
       <w:r>
         <w:t>Docker-compose.yml</w:t>
       </w:r>
-      <w:bookmarkEnd w:id="18"/>
+      <w:bookmarkEnd w:id="19"/>
       <w:proofErr w:type="spellEnd"/>
     </w:p>
     <w:p>
@@ -6992,11 +7028,11 @@
       <w:pPr>
         <w:pStyle w:val="Nadpis2"/>
       </w:pPr>
-      <w:bookmarkStart w:id="19" w:name="_Toc194166555"/>
+      <w:bookmarkStart w:id="20" w:name="_Toc194166555"/>
       <w:r>
         <w:t>Instalace</w:t>
       </w:r>
-      <w:bookmarkEnd w:id="19"/>
+      <w:bookmarkEnd w:id="20"/>
     </w:p>
     <w:p>
       <w:pPr>
@@ -7016,11 +7052,11 @@
       <w:pPr>
         <w:pStyle w:val="Nadpis3"/>
       </w:pPr>
-      <w:bookmarkStart w:id="20" w:name="_Toc194166556"/>
+      <w:bookmarkStart w:id="21" w:name="_Toc194166556"/>
       <w:r>
         <w:t>Předpoklady</w:t>
       </w:r>
-      <w:bookmarkEnd w:id="20"/>
+      <w:bookmarkEnd w:id="21"/>
     </w:p>
     <w:p>
       <w:pPr>
@@ -7188,11 +7224,11 @@
       <w:pPr>
         <w:pStyle w:val="Nadpis3"/>
       </w:pPr>
-      <w:bookmarkStart w:id="21" w:name="_Toc194166557"/>
+      <w:bookmarkStart w:id="22" w:name="_Toc194166557"/>
       <w:r>
         <w:t>Postup instalace</w:t>
       </w:r>
-      <w:bookmarkEnd w:id="21"/>
+      <w:bookmarkEnd w:id="22"/>
     </w:p>
     <w:p>
       <w:pPr>
@@ -7371,12 +7407,12 @@
       <w:pPr>
         <w:pStyle w:val="Nadpis3"/>
       </w:pPr>
-      <w:bookmarkStart w:id="22" w:name="_Toc194166558"/>
+      <w:bookmarkStart w:id="23" w:name="_Toc194166558"/>
       <w:r>
         <w:lastRenderedPageBreak/>
         <w:t>Známé problémy</w:t>
       </w:r>
-      <w:bookmarkEnd w:id="22"/>
+      <w:bookmarkEnd w:id="23"/>
     </w:p>
     <w:p>
       <w:pPr>
@@ -7523,11 +7559,11 @@
       <w:pPr>
         <w:pStyle w:val="Nadpis3"/>
       </w:pPr>
-      <w:bookmarkStart w:id="23" w:name="_Toc194166559"/>
+      <w:bookmarkStart w:id="24" w:name="_Toc194166559"/>
       <w:r>
         <w:t>Konečné poznámky</w:t>
       </w:r>
-      <w:bookmarkEnd w:id="23"/>
+      <w:bookmarkEnd w:id="24"/>
     </w:p>
     <w:p>
       <w:pPr>
@@ -7560,12 +7596,12 @@
       <w:pPr>
         <w:pStyle w:val="Nadpis1"/>
       </w:pPr>
-      <w:bookmarkStart w:id="24" w:name="_Toc194166560"/>
+      <w:bookmarkStart w:id="25" w:name="_Toc194166560"/>
       <w:r>
         <w:lastRenderedPageBreak/>
         <w:t>Případy užití a případové studie</w:t>
       </w:r>
-      <w:bookmarkEnd w:id="24"/>
+      <w:bookmarkEnd w:id="25"/>
     </w:p>
     <w:p>
       <w:pPr>
@@ -7649,11 +7685,11 @@
       <w:pPr>
         <w:pStyle w:val="Nadpis2"/>
       </w:pPr>
-      <w:bookmarkStart w:id="25" w:name="_Toc194166561"/>
+      <w:bookmarkStart w:id="26" w:name="_Toc194166561"/>
       <w:r>
         <w:t>L’Oréal: Světový lídr v oblasti krásy a technologie</w:t>
       </w:r>
-      <w:bookmarkEnd w:id="25"/>
+      <w:bookmarkEnd w:id="26"/>
     </w:p>
     <w:p>
       <w:pPr>
@@ -7752,7 +7788,7 @@
       <w:pPr>
         <w:pStyle w:val="Nadpis2"/>
       </w:pPr>
-      <w:bookmarkStart w:id="26" w:name="_Toc194166562"/>
+      <w:bookmarkStart w:id="27" w:name="_Toc194166562"/>
       <w:proofErr w:type="spellStart"/>
       <w:r>
         <w:t>Shutterfly</w:t>
@@ -7767,7 +7803,7 @@
       <w:r>
         <w:t>životu</w:t>
       </w:r>
-      <w:bookmarkEnd w:id="26"/>
+      <w:bookmarkEnd w:id="27"/>
     </w:p>
     <w:p>
       <w:pPr>
@@ -7872,7 +7908,7 @@
       <w:pPr>
         <w:pStyle w:val="Nadpis2"/>
       </w:pPr>
-      <w:bookmarkStart w:id="27" w:name="_Toc194166563"/>
+      <w:bookmarkStart w:id="28" w:name="_Toc194166563"/>
       <w:proofErr w:type="spellStart"/>
       <w:r>
         <w:t>Current</w:t>
@@ -7881,7 +7917,7 @@
       <w:r>
         <w:t>: Dostupné a cenově výhodné finanční služby pro všechny</w:t>
       </w:r>
-      <w:bookmarkEnd w:id="27"/>
+      <w:bookmarkEnd w:id="28"/>
     </w:p>
     <w:p>
       <w:pPr>
@@ -7914,10 +7950,7 @@
         <w:jc w:val="both"/>
       </w:pPr>
       <w:r>
-        <w:t>Tradiční banky jsou zaměřené na účty, nikoli na zákazníky. Kvůli neustálým změnám v personálu musí klienti opakovaně sdělovat své informace novým poradcům, což vede ke zmatkům a komplikacím. Tento problém ještě prohlubují zastaralé IT systémy, které vytvářejí datová a organizační omezení.</w:t>
-      </w:r>
-      <w:r>
-        <w:t xml:space="preserve"> </w:t>
+        <w:t xml:space="preserve">Tradiční banky jsou zaměřené na účty, nikoli na zákazníky. Kvůli neustálým změnám v personálu musí klienti opakovaně sdělovat své informace novým poradcům, což vede ke zmatkům a komplikacím. Tento problém ještě prohlubují zastaralé IT systémy, které vytvářejí datová a organizační omezení. </w:t>
       </w:r>
       <w:proofErr w:type="spellStart"/>
       <w:r>
@@ -7963,13 +7996,7 @@
       </w:r>
       <w:proofErr w:type="spellEnd"/>
       <w:r>
-        <w:t xml:space="preserve"> Atlas.</w:t>
-      </w:r>
-      <w:r>
-        <w:t xml:space="preserve"> </w:t>
-      </w:r>
-      <w:r>
-        <w:t xml:space="preserve">Mezi klíčové výhody </w:t>
+        <w:t xml:space="preserve"> Atlas. Mezi klíčové výhody </w:t>
       </w:r>
       <w:proofErr w:type="spellStart"/>
       <w:r>
@@ -8147,12 +8174,12 @@
       <w:pPr>
         <w:pStyle w:val="Nadpis1"/>
       </w:pPr>
-      <w:bookmarkStart w:id="28" w:name="_Toc194166564"/>
+      <w:bookmarkStart w:id="29" w:name="_Toc194166564"/>
       <w:r>
         <w:lastRenderedPageBreak/>
         <w:t>Výhody a nevýhody</w:t>
       </w:r>
-      <w:bookmarkEnd w:id="28"/>
+      <w:bookmarkEnd w:id="29"/>
     </w:p>
     <w:p>
       <w:pPr>
@@ -8259,11 +8286,11 @@
       <w:pPr>
         <w:pStyle w:val="Nadpis2"/>
       </w:pPr>
-      <w:bookmarkStart w:id="29" w:name="_Toc194166565"/>
+      <w:bookmarkStart w:id="30" w:name="_Toc194166565"/>
       <w:r>
         <w:t>Výhody a nevýhody vlastního řešení</w:t>
       </w:r>
-      <w:bookmarkEnd w:id="29"/>
+      <w:bookmarkEnd w:id="30"/>
     </w:p>
     <w:p>
       <w:pPr>
@@ -8464,13 +8491,7 @@
       </w:r>
       <w:proofErr w:type="spellEnd"/>
       <w:r>
-        <w:t xml:space="preserve"> na jednom fyzickém nebo virtuálním stroji může dojít k vysoké spotřebě CPU a RAM. Toto řešení je proto vhodnější pro nasazení v distribuovaném prostředí s více </w:t>
-      </w:r>
-      <w:r>
-        <w:t>servery</w:t>
-      </w:r>
-      <w:r>
-        <w:t xml:space="preserve"> než na jediném vývojářském stroji.</w:t>
+        <w:t xml:space="preserve"> na jednom fyzickém nebo virtuálním stroji může dojít k vysoké spotřebě CPU a RAM. Toto řešení je proto vhodnější pro nasazení v distribuovaném prostředí s více servery než na jediném vývojářském stroji.</w:t>
       </w:r>
     </w:p>
     <w:p/>
@@ -8483,12 +8504,12 @@
       <w:pPr>
         <w:pStyle w:val="Nadpis1"/>
       </w:pPr>
-      <w:bookmarkStart w:id="30" w:name="_Toc194166566"/>
+      <w:bookmarkStart w:id="31" w:name="_Toc194166566"/>
       <w:r>
         <w:lastRenderedPageBreak/>
         <w:t>Další specifika</w:t>
       </w:r>
-      <w:bookmarkEnd w:id="30"/>
+      <w:bookmarkEnd w:id="31"/>
     </w:p>
     <w:p>
       <w:pPr>
@@ -8533,12 +8554,12 @@
       <w:pPr>
         <w:pStyle w:val="Nadpis1"/>
       </w:pPr>
-      <w:bookmarkStart w:id="31" w:name="_Toc194166567"/>
+      <w:bookmarkStart w:id="32" w:name="_Toc194166567"/>
       <w:r>
         <w:lastRenderedPageBreak/>
         <w:t>Data</w:t>
       </w:r>
-      <w:bookmarkEnd w:id="31"/>
+      <w:bookmarkEnd w:id="32"/>
     </w:p>
     <w:p>
       <w:pPr>
@@ -8552,14 +8573,14 @@
       <w:pPr>
         <w:pStyle w:val="Nadpis2"/>
       </w:pPr>
-      <w:bookmarkStart w:id="32" w:name="_Toc194166568"/>
+      <w:bookmarkStart w:id="33" w:name="_Toc194166568"/>
       <w:r>
         <w:t xml:space="preserve">Pokémon </w:t>
       </w:r>
       <w:r>
         <w:t>data</w:t>
       </w:r>
-      <w:bookmarkEnd w:id="32"/>
+      <w:bookmarkEnd w:id="33"/>
     </w:p>
     <w:p>
       <w:r>
@@ -8578,6 +8599,16 @@
       <w:r>
         <w:t>&gt;/data/pokemon.csv</w:t>
       </w:r>
+    </w:p>
+    <w:p>
+      <w:r>
+        <w:t xml:space="preserve">Název kolekce: </w:t>
+      </w:r>
+      <w:proofErr w:type="spellStart"/>
+      <w:r>
+        <w:t>Pokemon</w:t>
+      </w:r>
+      <w:proofErr w:type="spellEnd"/>
     </w:p>
     <w:p>
       <w:r>
@@ -10897,6 +10928,7 @@
     </w:p>
     <w:p>
       <w:r>
+        <w:lastRenderedPageBreak/>
         <w:t xml:space="preserve">Zdroj: </w:t>
       </w:r>
       <w:hyperlink r:id="rId10" w:history="1">
@@ -10910,15 +10942,18 @@
     </w:p>
     <w:p>
       <w:r>
-        <w:lastRenderedPageBreak/>
         <w:t>Ukázka dat:</w:t>
       </w:r>
     </w:p>
     <w:p>
       <w:pPr>
+        <w:keepNext/>
         <w:ind w:left="-993"/>
       </w:pPr>
       <w:r>
+        <w:rPr>
+          <w:noProof/>
+        </w:rPr>
         <w:drawing>
           <wp:inline distT="0" distB="0" distL="0" distR="0" wp14:anchorId="14C04221" wp14:editId="4280B2A5">
             <wp:extent cx="6896953" cy="2419350"/>
@@ -10970,15 +11005,59 @@
       </w:r>
     </w:p>
     <w:p>
+      <w:pPr>
+        <w:pStyle w:val="Titulek"/>
+        <w:jc w:val="center"/>
+      </w:pPr>
+      <w:bookmarkStart w:id="34" w:name="_Toc194241505"/>
+      <w:r>
+        <w:t xml:space="preserve">Obrázek </w:t>
+      </w:r>
+      <w:r>
+        <w:fldChar w:fldCharType="begin"/>
+      </w:r>
+      <w:r>
+        <w:instrText xml:space="preserve"> SEQ Obrázek \* ARABIC </w:instrText>
+      </w:r>
+      <w:r>
+        <w:fldChar w:fldCharType="separate"/>
+      </w:r>
+      <w:r>
+        <w:rPr>
+          <w:noProof/>
+        </w:rPr>
+        <w:t>2</w:t>
+      </w:r>
+      <w:r>
+        <w:fldChar w:fldCharType="end"/>
+      </w:r>
+      <w:r>
+        <w:t xml:space="preserve"> - Ukázka dat – Pokémon</w:t>
+      </w:r>
+      <w:bookmarkEnd w:id="34"/>
+    </w:p>
+    <w:p>
+      <w:pPr>
+        <w:rPr>
+          <w:lang w:val="en-US"/>
+        </w:rPr>
+      </w:pPr>
       <w:r>
         <w:t>Rozdělení celkového skóre mezi Pokémony</w:t>
       </w:r>
-    </w:p>
-    <w:p>
-      <w:pPr>
+      <w:r>
+        <w:t>:</w:t>
+      </w:r>
+    </w:p>
+    <w:p>
+      <w:pPr>
+        <w:keepNext/>
         <w:jc w:val="center"/>
       </w:pPr>
       <w:r>
+        <w:rPr>
+          <w:noProof/>
+        </w:rPr>
         <w:drawing>
           <wp:inline distT="0" distB="0" distL="0" distR="0" wp14:anchorId="4256C1E3" wp14:editId="26001630">
             <wp:extent cx="4751633" cy="3045350"/>
@@ -11017,15 +11096,51 @@
       </w:r>
     </w:p>
     <w:p>
+      <w:pPr>
+        <w:pStyle w:val="Titulek"/>
+        <w:jc w:val="center"/>
+      </w:pPr>
+      <w:bookmarkStart w:id="35" w:name="_Toc194241506"/>
+      <w:r>
+        <w:t xml:space="preserve">Obrázek </w:t>
+      </w:r>
+      <w:r>
+        <w:fldChar w:fldCharType="begin"/>
+      </w:r>
+      <w:r>
+        <w:instrText xml:space="preserve"> SEQ Obrázek \* ARABIC </w:instrText>
+      </w:r>
+      <w:r>
+        <w:fldChar w:fldCharType="separate"/>
+      </w:r>
+      <w:r>
+        <w:rPr>
+          <w:noProof/>
+        </w:rPr>
+        <w:t>3</w:t>
+      </w:r>
+      <w:r>
+        <w:fldChar w:fldCharType="end"/>
+      </w:r>
+      <w:r>
+        <w:t xml:space="preserve"> - Distribuce skóre Pokémonů</w:t>
+      </w:r>
+      <w:bookmarkEnd w:id="35"/>
+    </w:p>
+    <w:p>
       <w:r>
         <w:t>Počty Pokémonů podle primárního typu:</w:t>
       </w:r>
     </w:p>
     <w:p>
       <w:pPr>
+        <w:keepNext/>
         <w:jc w:val="center"/>
       </w:pPr>
       <w:r>
+        <w:rPr>
+          <w:noProof/>
+        </w:rPr>
         <w:lastRenderedPageBreak/>
         <w:drawing>
           <wp:inline distT="0" distB="0" distL="0" distR="0" wp14:anchorId="1A5FF280" wp14:editId="39B43FA6">
@@ -11065,15 +11180,51 @@
       </w:r>
     </w:p>
     <w:p>
+      <w:pPr>
+        <w:pStyle w:val="Titulek"/>
+        <w:jc w:val="center"/>
+      </w:pPr>
+      <w:bookmarkStart w:id="36" w:name="_Toc194241507"/>
+      <w:r>
+        <w:t xml:space="preserve">Obrázek </w:t>
+      </w:r>
+      <w:r>
+        <w:fldChar w:fldCharType="begin"/>
+      </w:r>
+      <w:r>
+        <w:instrText xml:space="preserve"> SEQ Obrázek \* ARABIC </w:instrText>
+      </w:r>
+      <w:r>
+        <w:fldChar w:fldCharType="separate"/>
+      </w:r>
+      <w:r>
+        <w:rPr>
+          <w:noProof/>
+        </w:rPr>
+        <w:t>4</w:t>
+      </w:r>
+      <w:r>
+        <w:fldChar w:fldCharType="end"/>
+      </w:r>
+      <w:r>
+        <w:t xml:space="preserve"> - Počet Pokémonů podle typu</w:t>
+      </w:r>
+      <w:bookmarkEnd w:id="36"/>
+    </w:p>
+    <w:p>
       <w:r>
         <w:t>Korelační matice statistik Pokémonů:</w:t>
       </w:r>
     </w:p>
     <w:p>
       <w:pPr>
+        <w:keepNext/>
         <w:jc w:val="center"/>
       </w:pPr>
       <w:r>
+        <w:rPr>
+          <w:noProof/>
+        </w:rPr>
         <w:drawing>
           <wp:inline distT="0" distB="0" distL="0" distR="0" wp14:anchorId="675AA52E" wp14:editId="15FDA192">
             <wp:extent cx="4208722" cy="2894275"/>
@@ -11112,15 +11263,60 @@
       </w:r>
     </w:p>
     <w:p>
+      <w:pPr>
+        <w:pStyle w:val="Titulek"/>
+        <w:jc w:val="center"/>
+      </w:pPr>
+      <w:bookmarkStart w:id="37" w:name="_Toc194241508"/>
+      <w:r>
+        <w:t xml:space="preserve">Obrázek </w:t>
+      </w:r>
+      <w:r>
+        <w:fldChar w:fldCharType="begin"/>
+      </w:r>
+      <w:r>
+        <w:instrText xml:space="preserve"> SEQ Obrázek \* ARABIC </w:instrText>
+      </w:r>
+      <w:r>
+        <w:fldChar w:fldCharType="separate"/>
+      </w:r>
+      <w:r>
+        <w:rPr>
+          <w:noProof/>
+        </w:rPr>
+        <w:t>5</w:t>
+      </w:r>
+      <w:r>
+        <w:fldChar w:fldCharType="end"/>
+      </w:r>
+      <w:r>
+        <w:t xml:space="preserve"> - Korelační </w:t>
+      </w:r>
+      <w:proofErr w:type="spellStart"/>
+      <w:r>
+        <w:t>maticke</w:t>
+      </w:r>
+      <w:proofErr w:type="spellEnd"/>
+      <w:r>
+        <w:t xml:space="preserve"> Pokémonů</w:t>
+      </w:r>
+      <w:bookmarkEnd w:id="37"/>
+    </w:p>
+    <w:p>
       <w:r>
         <w:t>Průměrné statistiky Pokémonů podle generace:</w:t>
       </w:r>
     </w:p>
     <w:p>
       <w:pPr>
+        <w:keepNext/>
         <w:jc w:val="center"/>
       </w:pPr>
       <w:r>
+        <w:rPr>
+          <w:noProof/>
+        </w:rPr>
+        <w:lastRenderedPageBreak/>
         <w:drawing>
           <wp:inline distT="0" distB="0" distL="0" distR="0" wp14:anchorId="599B1DC7" wp14:editId="3B2A8467">
             <wp:extent cx="4016683" cy="2147777"/>
@@ -11159,6 +11355,2964 @@
       </w:r>
     </w:p>
     <w:p>
+      <w:pPr>
+        <w:pStyle w:val="Titulek"/>
+        <w:jc w:val="center"/>
+      </w:pPr>
+      <w:bookmarkStart w:id="38" w:name="_Toc194241509"/>
+      <w:r>
+        <w:t xml:space="preserve">Obrázek </w:t>
+      </w:r>
+      <w:r>
+        <w:fldChar w:fldCharType="begin"/>
+      </w:r>
+      <w:r>
+        <w:instrText xml:space="preserve"> SEQ Obrázek \* ARABIC </w:instrText>
+      </w:r>
+      <w:r>
+        <w:fldChar w:fldCharType="separate"/>
+      </w:r>
+      <w:r>
+        <w:rPr>
+          <w:noProof/>
+        </w:rPr>
+        <w:t>6</w:t>
+      </w:r>
+      <w:r>
+        <w:fldChar w:fldCharType="end"/>
+      </w:r>
+      <w:r>
+        <w:t xml:space="preserve"> - Průměrné statistiky generací</w:t>
+      </w:r>
+      <w:bookmarkEnd w:id="38"/>
+    </w:p>
+    <w:p>
+      <w:pPr>
+        <w:pStyle w:val="Nadpis2"/>
+      </w:pPr>
+      <w:r>
+        <w:t xml:space="preserve">Video </w:t>
+      </w:r>
+      <w:proofErr w:type="spellStart"/>
+      <w:r>
+        <w:t>Games</w:t>
+      </w:r>
+      <w:proofErr w:type="spellEnd"/>
+      <w:r>
+        <w:t xml:space="preserve"> Sales</w:t>
+      </w:r>
+    </w:p>
+    <w:p>
+      <w:r>
+        <w:t>Název souboru: vgsales.csv</w:t>
+      </w:r>
+    </w:p>
+    <w:p>
+      <w:r>
+        <w:t>Cesta k souboru: &lt;</w:t>
+      </w:r>
+      <w:proofErr w:type="spellStart"/>
+      <w:r>
+        <w:t>project_home</w:t>
+      </w:r>
+      <w:proofErr w:type="spellEnd"/>
+      <w:r>
+        <w:t>&gt;/data/vgsales.csv</w:t>
+      </w:r>
+    </w:p>
+    <w:p>
+      <w:r>
+        <w:t>Název očištěného souboru: vgsales_cleaned.csv</w:t>
+      </w:r>
+    </w:p>
+    <w:p>
+      <w:r>
+        <w:t>Cesta k očištěnému souboru: &lt;</w:t>
+      </w:r>
+      <w:proofErr w:type="spellStart"/>
+      <w:r>
+        <w:t>project_home</w:t>
+      </w:r>
+      <w:proofErr w:type="spellEnd"/>
+      <w:r>
+        <w:t>&gt;/data/vgsales_cleaned.csv</w:t>
+      </w:r>
+    </w:p>
+    <w:p>
+      <w:r>
+        <w:t xml:space="preserve">Název kolekce: </w:t>
+      </w:r>
+      <w:proofErr w:type="spellStart"/>
+      <w:r>
+        <w:t>games</w:t>
+      </w:r>
+      <w:proofErr w:type="spellEnd"/>
+    </w:p>
+    <w:p>
+      <w:r>
+        <w:t>Datové typy:</w:t>
+      </w:r>
+    </w:p>
+    <w:tbl>
+      <w:tblPr>
+        <w:tblW w:w="2060" w:type="dxa"/>
+        <w:jc w:val="center"/>
+        <w:tblCellMar>
+          <w:left w:w="70" w:type="dxa"/>
+          <w:right w:w="70" w:type="dxa"/>
+        </w:tblCellMar>
+        <w:tblLook w:val="04A0" w:firstRow="1" w:lastRow="0" w:firstColumn="1" w:lastColumn="0" w:noHBand="0" w:noVBand="1"/>
+      </w:tblPr>
+      <w:tblGrid>
+        <w:gridCol w:w="1300"/>
+        <w:gridCol w:w="760"/>
+      </w:tblGrid>
+      <w:tr>
+        <w:trPr>
+          <w:trHeight w:val="300"/>
+          <w:jc w:val="center"/>
+        </w:trPr>
+        <w:tc>
+          <w:tcPr>
+            <w:tcW w:w="1300" w:type="dxa"/>
+            <w:tcBorders>
+              <w:top w:val="single" w:sz="4" w:space="0" w:color="auto"/>
+              <w:left w:val="single" w:sz="4" w:space="0" w:color="auto"/>
+              <w:bottom w:val="single" w:sz="4" w:space="0" w:color="auto"/>
+              <w:right w:val="single" w:sz="4" w:space="0" w:color="auto"/>
+            </w:tcBorders>
+            <w:shd w:val="clear" w:color="auto" w:fill="auto"/>
+            <w:noWrap/>
+            <w:vAlign w:val="bottom"/>
+            <w:hideMark/>
+          </w:tcPr>
+          <w:p>
+            <w:pPr>
+              <w:spacing w:after="0" w:line="240" w:lineRule="auto"/>
+              <w:rPr>
+                <w:rFonts w:ascii="Aptos Narrow" w:eastAsia="Times New Roman" w:hAnsi="Aptos Narrow"/>
+                <w:color w:val="000000"/>
+                <w:sz w:val="22"/>
+                <w:szCs w:val="22"/>
+                <w:lang w:eastAsia="cs-CZ"/>
+              </w:rPr>
+            </w:pPr>
+            <w:r>
+              <w:rPr>
+                <w:rFonts w:ascii="Aptos Narrow" w:eastAsia="Times New Roman" w:hAnsi="Aptos Narrow"/>
+                <w:color w:val="000000"/>
+                <w:sz w:val="22"/>
+                <w:szCs w:val="22"/>
+                <w:lang w:eastAsia="cs-CZ"/>
+              </w:rPr>
+              <w:t>Rank</w:t>
+            </w:r>
+          </w:p>
+        </w:tc>
+        <w:tc>
+          <w:tcPr>
+            <w:tcW w:w="760" w:type="dxa"/>
+            <w:tcBorders>
+              <w:top w:val="single" w:sz="4" w:space="0" w:color="auto"/>
+              <w:left w:val="nil"/>
+              <w:bottom w:val="single" w:sz="4" w:space="0" w:color="auto"/>
+              <w:right w:val="single" w:sz="4" w:space="0" w:color="auto"/>
+            </w:tcBorders>
+            <w:shd w:val="clear" w:color="auto" w:fill="auto"/>
+            <w:noWrap/>
+            <w:vAlign w:val="bottom"/>
+            <w:hideMark/>
+          </w:tcPr>
+          <w:p>
+            <w:pPr>
+              <w:spacing w:after="0" w:line="240" w:lineRule="auto"/>
+              <w:rPr>
+                <w:rFonts w:ascii="Aptos Narrow" w:eastAsia="Times New Roman" w:hAnsi="Aptos Narrow"/>
+                <w:color w:val="000000"/>
+                <w:sz w:val="22"/>
+                <w:szCs w:val="22"/>
+                <w:lang w:eastAsia="cs-CZ"/>
+              </w:rPr>
+            </w:pPr>
+            <w:proofErr w:type="spellStart"/>
+            <w:r>
+              <w:rPr>
+                <w:rFonts w:ascii="Aptos Narrow" w:eastAsia="Times New Roman" w:hAnsi="Aptos Narrow"/>
+                <w:color w:val="000000"/>
+                <w:sz w:val="22"/>
+                <w:szCs w:val="22"/>
+                <w:lang w:eastAsia="cs-CZ"/>
+              </w:rPr>
+              <w:t>int</w:t>
+            </w:r>
+            <w:proofErr w:type="spellEnd"/>
+          </w:p>
+        </w:tc>
+      </w:tr>
+      <w:tr>
+        <w:trPr>
+          <w:trHeight w:val="300"/>
+          <w:jc w:val="center"/>
+        </w:trPr>
+        <w:tc>
+          <w:tcPr>
+            <w:tcW w:w="1300" w:type="dxa"/>
+            <w:tcBorders>
+              <w:top w:val="nil"/>
+              <w:left w:val="single" w:sz="4" w:space="0" w:color="auto"/>
+              <w:bottom w:val="single" w:sz="4" w:space="0" w:color="auto"/>
+              <w:right w:val="single" w:sz="4" w:space="0" w:color="auto"/>
+            </w:tcBorders>
+            <w:shd w:val="clear" w:color="auto" w:fill="auto"/>
+            <w:noWrap/>
+            <w:vAlign w:val="bottom"/>
+            <w:hideMark/>
+          </w:tcPr>
+          <w:p>
+            <w:pPr>
+              <w:spacing w:after="0" w:line="240" w:lineRule="auto"/>
+              <w:rPr>
+                <w:rFonts w:ascii="Aptos Narrow" w:eastAsia="Times New Roman" w:hAnsi="Aptos Narrow"/>
+                <w:color w:val="000000"/>
+                <w:sz w:val="22"/>
+                <w:szCs w:val="22"/>
+                <w:lang w:eastAsia="cs-CZ"/>
+              </w:rPr>
+            </w:pPr>
+            <w:r>
+              <w:rPr>
+                <w:rFonts w:ascii="Aptos Narrow" w:eastAsia="Times New Roman" w:hAnsi="Aptos Narrow"/>
+                <w:color w:val="000000"/>
+                <w:sz w:val="22"/>
+                <w:szCs w:val="22"/>
+                <w:lang w:eastAsia="cs-CZ"/>
+              </w:rPr>
+              <w:t>Name</w:t>
+            </w:r>
+          </w:p>
+        </w:tc>
+        <w:tc>
+          <w:tcPr>
+            <w:tcW w:w="760" w:type="dxa"/>
+            <w:tcBorders>
+              <w:top w:val="nil"/>
+              <w:left w:val="nil"/>
+              <w:bottom w:val="single" w:sz="4" w:space="0" w:color="auto"/>
+              <w:right w:val="single" w:sz="4" w:space="0" w:color="auto"/>
+            </w:tcBorders>
+            <w:shd w:val="clear" w:color="auto" w:fill="auto"/>
+            <w:noWrap/>
+            <w:vAlign w:val="bottom"/>
+            <w:hideMark/>
+          </w:tcPr>
+          <w:p>
+            <w:pPr>
+              <w:spacing w:after="0" w:line="240" w:lineRule="auto"/>
+              <w:rPr>
+                <w:rFonts w:ascii="Aptos Narrow" w:eastAsia="Times New Roman" w:hAnsi="Aptos Narrow"/>
+                <w:color w:val="000000"/>
+                <w:sz w:val="22"/>
+                <w:szCs w:val="22"/>
+                <w:lang w:eastAsia="cs-CZ"/>
+              </w:rPr>
+            </w:pPr>
+            <w:proofErr w:type="spellStart"/>
+            <w:r>
+              <w:rPr>
+                <w:rFonts w:ascii="Aptos Narrow" w:eastAsia="Times New Roman" w:hAnsi="Aptos Narrow"/>
+                <w:color w:val="000000"/>
+                <w:sz w:val="22"/>
+                <w:szCs w:val="22"/>
+                <w:lang w:eastAsia="cs-CZ"/>
+              </w:rPr>
+              <w:t>string</w:t>
+            </w:r>
+            <w:proofErr w:type="spellEnd"/>
+          </w:p>
+        </w:tc>
+      </w:tr>
+      <w:tr>
+        <w:trPr>
+          <w:trHeight w:val="300"/>
+          <w:jc w:val="center"/>
+        </w:trPr>
+        <w:tc>
+          <w:tcPr>
+            <w:tcW w:w="1300" w:type="dxa"/>
+            <w:tcBorders>
+              <w:top w:val="nil"/>
+              <w:left w:val="single" w:sz="4" w:space="0" w:color="auto"/>
+              <w:bottom w:val="single" w:sz="4" w:space="0" w:color="auto"/>
+              <w:right w:val="single" w:sz="4" w:space="0" w:color="auto"/>
+            </w:tcBorders>
+            <w:shd w:val="clear" w:color="auto" w:fill="auto"/>
+            <w:noWrap/>
+            <w:vAlign w:val="bottom"/>
+            <w:hideMark/>
+          </w:tcPr>
+          <w:p>
+            <w:pPr>
+              <w:spacing w:after="0" w:line="240" w:lineRule="auto"/>
+              <w:rPr>
+                <w:rFonts w:ascii="Aptos Narrow" w:eastAsia="Times New Roman" w:hAnsi="Aptos Narrow"/>
+                <w:color w:val="000000"/>
+                <w:sz w:val="22"/>
+                <w:szCs w:val="22"/>
+                <w:lang w:eastAsia="cs-CZ"/>
+              </w:rPr>
+            </w:pPr>
+            <w:proofErr w:type="spellStart"/>
+            <w:r>
+              <w:rPr>
+                <w:rFonts w:ascii="Aptos Narrow" w:eastAsia="Times New Roman" w:hAnsi="Aptos Narrow"/>
+                <w:color w:val="000000"/>
+                <w:sz w:val="22"/>
+                <w:szCs w:val="22"/>
+                <w:lang w:eastAsia="cs-CZ"/>
+              </w:rPr>
+              <w:t>Platform</w:t>
+            </w:r>
+            <w:proofErr w:type="spellEnd"/>
+          </w:p>
+        </w:tc>
+        <w:tc>
+          <w:tcPr>
+            <w:tcW w:w="760" w:type="dxa"/>
+            <w:tcBorders>
+              <w:top w:val="nil"/>
+              <w:left w:val="nil"/>
+              <w:bottom w:val="single" w:sz="4" w:space="0" w:color="auto"/>
+              <w:right w:val="single" w:sz="4" w:space="0" w:color="auto"/>
+            </w:tcBorders>
+            <w:shd w:val="clear" w:color="auto" w:fill="auto"/>
+            <w:noWrap/>
+            <w:vAlign w:val="bottom"/>
+            <w:hideMark/>
+          </w:tcPr>
+          <w:p>
+            <w:pPr>
+              <w:spacing w:after="0" w:line="240" w:lineRule="auto"/>
+              <w:rPr>
+                <w:rFonts w:ascii="Aptos Narrow" w:eastAsia="Times New Roman" w:hAnsi="Aptos Narrow"/>
+                <w:color w:val="000000"/>
+                <w:sz w:val="22"/>
+                <w:szCs w:val="22"/>
+                <w:lang w:eastAsia="cs-CZ"/>
+              </w:rPr>
+            </w:pPr>
+            <w:proofErr w:type="spellStart"/>
+            <w:r>
+              <w:rPr>
+                <w:rFonts w:ascii="Aptos Narrow" w:eastAsia="Times New Roman" w:hAnsi="Aptos Narrow"/>
+                <w:color w:val="000000"/>
+                <w:sz w:val="22"/>
+                <w:szCs w:val="22"/>
+                <w:lang w:eastAsia="cs-CZ"/>
+              </w:rPr>
+              <w:t>string</w:t>
+            </w:r>
+            <w:proofErr w:type="spellEnd"/>
+          </w:p>
+        </w:tc>
+      </w:tr>
+      <w:tr>
+        <w:trPr>
+          <w:trHeight w:val="300"/>
+          <w:jc w:val="center"/>
+        </w:trPr>
+        <w:tc>
+          <w:tcPr>
+            <w:tcW w:w="1300" w:type="dxa"/>
+            <w:tcBorders>
+              <w:top w:val="nil"/>
+              <w:left w:val="single" w:sz="4" w:space="0" w:color="auto"/>
+              <w:bottom w:val="single" w:sz="4" w:space="0" w:color="auto"/>
+              <w:right w:val="single" w:sz="4" w:space="0" w:color="auto"/>
+            </w:tcBorders>
+            <w:shd w:val="clear" w:color="auto" w:fill="auto"/>
+            <w:noWrap/>
+            <w:vAlign w:val="bottom"/>
+            <w:hideMark/>
+          </w:tcPr>
+          <w:p>
+            <w:pPr>
+              <w:spacing w:after="0" w:line="240" w:lineRule="auto"/>
+              <w:rPr>
+                <w:rFonts w:ascii="Aptos Narrow" w:eastAsia="Times New Roman" w:hAnsi="Aptos Narrow"/>
+                <w:color w:val="000000"/>
+                <w:sz w:val="22"/>
+                <w:szCs w:val="22"/>
+                <w:lang w:eastAsia="cs-CZ"/>
+              </w:rPr>
+            </w:pPr>
+            <w:proofErr w:type="spellStart"/>
+            <w:r>
+              <w:rPr>
+                <w:rFonts w:ascii="Aptos Narrow" w:eastAsia="Times New Roman" w:hAnsi="Aptos Narrow"/>
+                <w:color w:val="000000"/>
+                <w:sz w:val="22"/>
+                <w:szCs w:val="22"/>
+                <w:lang w:eastAsia="cs-CZ"/>
+              </w:rPr>
+              <w:t>Year</w:t>
+            </w:r>
+            <w:proofErr w:type="spellEnd"/>
+          </w:p>
+        </w:tc>
+        <w:tc>
+          <w:tcPr>
+            <w:tcW w:w="760" w:type="dxa"/>
+            <w:tcBorders>
+              <w:top w:val="nil"/>
+              <w:left w:val="nil"/>
+              <w:bottom w:val="single" w:sz="4" w:space="0" w:color="auto"/>
+              <w:right w:val="single" w:sz="4" w:space="0" w:color="auto"/>
+            </w:tcBorders>
+            <w:shd w:val="clear" w:color="auto" w:fill="auto"/>
+            <w:noWrap/>
+            <w:vAlign w:val="bottom"/>
+            <w:hideMark/>
+          </w:tcPr>
+          <w:p>
+            <w:pPr>
+              <w:spacing w:after="0" w:line="240" w:lineRule="auto"/>
+              <w:rPr>
+                <w:rFonts w:ascii="Aptos Narrow" w:eastAsia="Times New Roman" w:hAnsi="Aptos Narrow"/>
+                <w:color w:val="000000"/>
+                <w:sz w:val="22"/>
+                <w:szCs w:val="22"/>
+                <w:lang w:eastAsia="cs-CZ"/>
+              </w:rPr>
+            </w:pPr>
+            <w:r>
+              <w:rPr>
+                <w:rFonts w:ascii="Aptos Narrow" w:eastAsia="Times New Roman" w:hAnsi="Aptos Narrow"/>
+                <w:color w:val="000000"/>
+                <w:sz w:val="22"/>
+                <w:szCs w:val="22"/>
+                <w:lang w:eastAsia="cs-CZ"/>
+              </w:rPr>
+              <w:t>double</w:t>
+            </w:r>
+          </w:p>
+        </w:tc>
+      </w:tr>
+      <w:tr>
+        <w:trPr>
+          <w:trHeight w:val="300"/>
+          <w:jc w:val="center"/>
+        </w:trPr>
+        <w:tc>
+          <w:tcPr>
+            <w:tcW w:w="1300" w:type="dxa"/>
+            <w:tcBorders>
+              <w:top w:val="nil"/>
+              <w:left w:val="single" w:sz="4" w:space="0" w:color="auto"/>
+              <w:bottom w:val="single" w:sz="4" w:space="0" w:color="auto"/>
+              <w:right w:val="single" w:sz="4" w:space="0" w:color="auto"/>
+            </w:tcBorders>
+            <w:shd w:val="clear" w:color="auto" w:fill="auto"/>
+            <w:noWrap/>
+            <w:vAlign w:val="bottom"/>
+            <w:hideMark/>
+          </w:tcPr>
+          <w:p>
+            <w:pPr>
+              <w:spacing w:after="0" w:line="240" w:lineRule="auto"/>
+              <w:rPr>
+                <w:rFonts w:ascii="Aptos Narrow" w:eastAsia="Times New Roman" w:hAnsi="Aptos Narrow"/>
+                <w:color w:val="000000"/>
+                <w:sz w:val="22"/>
+                <w:szCs w:val="22"/>
+                <w:lang w:eastAsia="cs-CZ"/>
+              </w:rPr>
+            </w:pPr>
+            <w:proofErr w:type="spellStart"/>
+            <w:r>
+              <w:rPr>
+                <w:rFonts w:ascii="Aptos Narrow" w:eastAsia="Times New Roman" w:hAnsi="Aptos Narrow"/>
+                <w:color w:val="000000"/>
+                <w:sz w:val="22"/>
+                <w:szCs w:val="22"/>
+                <w:lang w:eastAsia="cs-CZ"/>
+              </w:rPr>
+              <w:t>Genre</w:t>
+            </w:r>
+            <w:proofErr w:type="spellEnd"/>
+          </w:p>
+        </w:tc>
+        <w:tc>
+          <w:tcPr>
+            <w:tcW w:w="760" w:type="dxa"/>
+            <w:tcBorders>
+              <w:top w:val="nil"/>
+              <w:left w:val="nil"/>
+              <w:bottom w:val="single" w:sz="4" w:space="0" w:color="auto"/>
+              <w:right w:val="single" w:sz="4" w:space="0" w:color="auto"/>
+            </w:tcBorders>
+            <w:shd w:val="clear" w:color="auto" w:fill="auto"/>
+            <w:noWrap/>
+            <w:vAlign w:val="bottom"/>
+            <w:hideMark/>
+          </w:tcPr>
+          <w:p>
+            <w:pPr>
+              <w:spacing w:after="0" w:line="240" w:lineRule="auto"/>
+              <w:rPr>
+                <w:rFonts w:ascii="Aptos Narrow" w:eastAsia="Times New Roman" w:hAnsi="Aptos Narrow"/>
+                <w:color w:val="000000"/>
+                <w:sz w:val="22"/>
+                <w:szCs w:val="22"/>
+                <w:lang w:eastAsia="cs-CZ"/>
+              </w:rPr>
+            </w:pPr>
+            <w:proofErr w:type="spellStart"/>
+            <w:r>
+              <w:rPr>
+                <w:rFonts w:ascii="Aptos Narrow" w:eastAsia="Times New Roman" w:hAnsi="Aptos Narrow"/>
+                <w:color w:val="000000"/>
+                <w:sz w:val="22"/>
+                <w:szCs w:val="22"/>
+                <w:lang w:eastAsia="cs-CZ"/>
+              </w:rPr>
+              <w:t>string</w:t>
+            </w:r>
+            <w:proofErr w:type="spellEnd"/>
+          </w:p>
+        </w:tc>
+      </w:tr>
+      <w:tr>
+        <w:trPr>
+          <w:trHeight w:val="300"/>
+          <w:jc w:val="center"/>
+        </w:trPr>
+        <w:tc>
+          <w:tcPr>
+            <w:tcW w:w="1300" w:type="dxa"/>
+            <w:tcBorders>
+              <w:top w:val="nil"/>
+              <w:left w:val="single" w:sz="4" w:space="0" w:color="auto"/>
+              <w:bottom w:val="single" w:sz="4" w:space="0" w:color="auto"/>
+              <w:right w:val="single" w:sz="4" w:space="0" w:color="auto"/>
+            </w:tcBorders>
+            <w:shd w:val="clear" w:color="auto" w:fill="auto"/>
+            <w:noWrap/>
+            <w:vAlign w:val="bottom"/>
+            <w:hideMark/>
+          </w:tcPr>
+          <w:p>
+            <w:pPr>
+              <w:spacing w:after="0" w:line="240" w:lineRule="auto"/>
+              <w:rPr>
+                <w:rFonts w:ascii="Aptos Narrow" w:eastAsia="Times New Roman" w:hAnsi="Aptos Narrow"/>
+                <w:color w:val="000000"/>
+                <w:sz w:val="22"/>
+                <w:szCs w:val="22"/>
+                <w:lang w:eastAsia="cs-CZ"/>
+              </w:rPr>
+            </w:pPr>
+            <w:r>
+              <w:rPr>
+                <w:rFonts w:ascii="Aptos Narrow" w:eastAsia="Times New Roman" w:hAnsi="Aptos Narrow"/>
+                <w:color w:val="000000"/>
+                <w:sz w:val="22"/>
+                <w:szCs w:val="22"/>
+                <w:lang w:eastAsia="cs-CZ"/>
+              </w:rPr>
+              <w:t>Publisher</w:t>
+            </w:r>
+          </w:p>
+        </w:tc>
+        <w:tc>
+          <w:tcPr>
+            <w:tcW w:w="760" w:type="dxa"/>
+            <w:tcBorders>
+              <w:top w:val="nil"/>
+              <w:left w:val="nil"/>
+              <w:bottom w:val="single" w:sz="4" w:space="0" w:color="auto"/>
+              <w:right w:val="single" w:sz="4" w:space="0" w:color="auto"/>
+            </w:tcBorders>
+            <w:shd w:val="clear" w:color="auto" w:fill="auto"/>
+            <w:noWrap/>
+            <w:vAlign w:val="bottom"/>
+            <w:hideMark/>
+          </w:tcPr>
+          <w:p>
+            <w:pPr>
+              <w:spacing w:after="0" w:line="240" w:lineRule="auto"/>
+              <w:rPr>
+                <w:rFonts w:ascii="Aptos Narrow" w:eastAsia="Times New Roman" w:hAnsi="Aptos Narrow"/>
+                <w:color w:val="000000"/>
+                <w:sz w:val="22"/>
+                <w:szCs w:val="22"/>
+                <w:lang w:eastAsia="cs-CZ"/>
+              </w:rPr>
+            </w:pPr>
+            <w:proofErr w:type="spellStart"/>
+            <w:r>
+              <w:rPr>
+                <w:rFonts w:ascii="Aptos Narrow" w:eastAsia="Times New Roman" w:hAnsi="Aptos Narrow"/>
+                <w:color w:val="000000"/>
+                <w:sz w:val="22"/>
+                <w:szCs w:val="22"/>
+                <w:lang w:eastAsia="cs-CZ"/>
+              </w:rPr>
+              <w:t>string</w:t>
+            </w:r>
+            <w:proofErr w:type="spellEnd"/>
+          </w:p>
+        </w:tc>
+      </w:tr>
+      <w:tr>
+        <w:trPr>
+          <w:trHeight w:val="300"/>
+          <w:jc w:val="center"/>
+        </w:trPr>
+        <w:tc>
+          <w:tcPr>
+            <w:tcW w:w="1300" w:type="dxa"/>
+            <w:tcBorders>
+              <w:top w:val="nil"/>
+              <w:left w:val="single" w:sz="4" w:space="0" w:color="auto"/>
+              <w:bottom w:val="single" w:sz="4" w:space="0" w:color="auto"/>
+              <w:right w:val="single" w:sz="4" w:space="0" w:color="auto"/>
+            </w:tcBorders>
+            <w:shd w:val="clear" w:color="auto" w:fill="auto"/>
+            <w:noWrap/>
+            <w:vAlign w:val="bottom"/>
+            <w:hideMark/>
+          </w:tcPr>
+          <w:p>
+            <w:pPr>
+              <w:spacing w:after="0" w:line="240" w:lineRule="auto"/>
+              <w:rPr>
+                <w:rFonts w:ascii="Aptos Narrow" w:eastAsia="Times New Roman" w:hAnsi="Aptos Narrow"/>
+                <w:color w:val="000000"/>
+                <w:sz w:val="22"/>
+                <w:szCs w:val="22"/>
+                <w:lang w:eastAsia="cs-CZ"/>
+              </w:rPr>
+            </w:pPr>
+            <w:proofErr w:type="spellStart"/>
+            <w:r>
+              <w:rPr>
+                <w:rFonts w:ascii="Aptos Narrow" w:eastAsia="Times New Roman" w:hAnsi="Aptos Narrow"/>
+                <w:color w:val="000000"/>
+                <w:sz w:val="22"/>
+                <w:szCs w:val="22"/>
+                <w:lang w:eastAsia="cs-CZ"/>
+              </w:rPr>
+              <w:t>NA_Sales</w:t>
+            </w:r>
+            <w:proofErr w:type="spellEnd"/>
+          </w:p>
+        </w:tc>
+        <w:tc>
+          <w:tcPr>
+            <w:tcW w:w="760" w:type="dxa"/>
+            <w:tcBorders>
+              <w:top w:val="nil"/>
+              <w:left w:val="nil"/>
+              <w:bottom w:val="single" w:sz="4" w:space="0" w:color="auto"/>
+              <w:right w:val="single" w:sz="4" w:space="0" w:color="auto"/>
+            </w:tcBorders>
+            <w:shd w:val="clear" w:color="auto" w:fill="auto"/>
+            <w:noWrap/>
+            <w:vAlign w:val="bottom"/>
+            <w:hideMark/>
+          </w:tcPr>
+          <w:p>
+            <w:pPr>
+              <w:spacing w:after="0" w:line="240" w:lineRule="auto"/>
+              <w:rPr>
+                <w:rFonts w:ascii="Aptos Narrow" w:eastAsia="Times New Roman" w:hAnsi="Aptos Narrow"/>
+                <w:color w:val="000000"/>
+                <w:sz w:val="22"/>
+                <w:szCs w:val="22"/>
+                <w:lang w:eastAsia="cs-CZ"/>
+              </w:rPr>
+            </w:pPr>
+            <w:r>
+              <w:rPr>
+                <w:rFonts w:ascii="Aptos Narrow" w:eastAsia="Times New Roman" w:hAnsi="Aptos Narrow"/>
+                <w:color w:val="000000"/>
+                <w:sz w:val="22"/>
+                <w:szCs w:val="22"/>
+                <w:lang w:eastAsia="cs-CZ"/>
+              </w:rPr>
+              <w:t>double</w:t>
+            </w:r>
+          </w:p>
+        </w:tc>
+      </w:tr>
+      <w:tr>
+        <w:trPr>
+          <w:trHeight w:val="300"/>
+          <w:jc w:val="center"/>
+        </w:trPr>
+        <w:tc>
+          <w:tcPr>
+            <w:tcW w:w="1300" w:type="dxa"/>
+            <w:tcBorders>
+              <w:top w:val="nil"/>
+              <w:left w:val="single" w:sz="4" w:space="0" w:color="auto"/>
+              <w:bottom w:val="single" w:sz="4" w:space="0" w:color="auto"/>
+              <w:right w:val="single" w:sz="4" w:space="0" w:color="auto"/>
+            </w:tcBorders>
+            <w:shd w:val="clear" w:color="auto" w:fill="auto"/>
+            <w:noWrap/>
+            <w:vAlign w:val="bottom"/>
+            <w:hideMark/>
+          </w:tcPr>
+          <w:p>
+            <w:pPr>
+              <w:spacing w:after="0" w:line="240" w:lineRule="auto"/>
+              <w:rPr>
+                <w:rFonts w:ascii="Aptos Narrow" w:eastAsia="Times New Roman" w:hAnsi="Aptos Narrow"/>
+                <w:color w:val="000000"/>
+                <w:sz w:val="22"/>
+                <w:szCs w:val="22"/>
+                <w:lang w:eastAsia="cs-CZ"/>
+              </w:rPr>
+            </w:pPr>
+            <w:proofErr w:type="spellStart"/>
+            <w:r>
+              <w:rPr>
+                <w:rFonts w:ascii="Aptos Narrow" w:eastAsia="Times New Roman" w:hAnsi="Aptos Narrow"/>
+                <w:color w:val="000000"/>
+                <w:sz w:val="22"/>
+                <w:szCs w:val="22"/>
+                <w:lang w:eastAsia="cs-CZ"/>
+              </w:rPr>
+              <w:t>EU_Sales</w:t>
+            </w:r>
+            <w:proofErr w:type="spellEnd"/>
+          </w:p>
+        </w:tc>
+        <w:tc>
+          <w:tcPr>
+            <w:tcW w:w="760" w:type="dxa"/>
+            <w:tcBorders>
+              <w:top w:val="nil"/>
+              <w:left w:val="nil"/>
+              <w:bottom w:val="single" w:sz="4" w:space="0" w:color="auto"/>
+              <w:right w:val="single" w:sz="4" w:space="0" w:color="auto"/>
+            </w:tcBorders>
+            <w:shd w:val="clear" w:color="auto" w:fill="auto"/>
+            <w:noWrap/>
+            <w:vAlign w:val="bottom"/>
+            <w:hideMark/>
+          </w:tcPr>
+          <w:p>
+            <w:pPr>
+              <w:spacing w:after="0" w:line="240" w:lineRule="auto"/>
+              <w:rPr>
+                <w:rFonts w:ascii="Aptos Narrow" w:eastAsia="Times New Roman" w:hAnsi="Aptos Narrow"/>
+                <w:color w:val="000000"/>
+                <w:sz w:val="22"/>
+                <w:szCs w:val="22"/>
+                <w:lang w:eastAsia="cs-CZ"/>
+              </w:rPr>
+            </w:pPr>
+            <w:r>
+              <w:rPr>
+                <w:rFonts w:ascii="Aptos Narrow" w:eastAsia="Times New Roman" w:hAnsi="Aptos Narrow"/>
+                <w:color w:val="000000"/>
+                <w:sz w:val="22"/>
+                <w:szCs w:val="22"/>
+                <w:lang w:eastAsia="cs-CZ"/>
+              </w:rPr>
+              <w:t>double</w:t>
+            </w:r>
+          </w:p>
+        </w:tc>
+      </w:tr>
+      <w:tr>
+        <w:trPr>
+          <w:trHeight w:val="300"/>
+          <w:jc w:val="center"/>
+        </w:trPr>
+        <w:tc>
+          <w:tcPr>
+            <w:tcW w:w="1300" w:type="dxa"/>
+            <w:tcBorders>
+              <w:top w:val="nil"/>
+              <w:left w:val="single" w:sz="4" w:space="0" w:color="auto"/>
+              <w:bottom w:val="single" w:sz="4" w:space="0" w:color="auto"/>
+              <w:right w:val="single" w:sz="4" w:space="0" w:color="auto"/>
+            </w:tcBorders>
+            <w:shd w:val="clear" w:color="auto" w:fill="auto"/>
+            <w:noWrap/>
+            <w:vAlign w:val="bottom"/>
+            <w:hideMark/>
+          </w:tcPr>
+          <w:p>
+            <w:pPr>
+              <w:spacing w:after="0" w:line="240" w:lineRule="auto"/>
+              <w:rPr>
+                <w:rFonts w:ascii="Aptos Narrow" w:eastAsia="Times New Roman" w:hAnsi="Aptos Narrow"/>
+                <w:color w:val="000000"/>
+                <w:sz w:val="22"/>
+                <w:szCs w:val="22"/>
+                <w:lang w:eastAsia="cs-CZ"/>
+              </w:rPr>
+            </w:pPr>
+            <w:proofErr w:type="spellStart"/>
+            <w:r>
+              <w:rPr>
+                <w:rFonts w:ascii="Aptos Narrow" w:eastAsia="Times New Roman" w:hAnsi="Aptos Narrow"/>
+                <w:color w:val="000000"/>
+                <w:sz w:val="22"/>
+                <w:szCs w:val="22"/>
+                <w:lang w:eastAsia="cs-CZ"/>
+              </w:rPr>
+              <w:t>JP_Sales</w:t>
+            </w:r>
+            <w:proofErr w:type="spellEnd"/>
+          </w:p>
+        </w:tc>
+        <w:tc>
+          <w:tcPr>
+            <w:tcW w:w="760" w:type="dxa"/>
+            <w:tcBorders>
+              <w:top w:val="nil"/>
+              <w:left w:val="nil"/>
+              <w:bottom w:val="single" w:sz="4" w:space="0" w:color="auto"/>
+              <w:right w:val="single" w:sz="4" w:space="0" w:color="auto"/>
+            </w:tcBorders>
+            <w:shd w:val="clear" w:color="auto" w:fill="auto"/>
+            <w:noWrap/>
+            <w:vAlign w:val="bottom"/>
+            <w:hideMark/>
+          </w:tcPr>
+          <w:p>
+            <w:pPr>
+              <w:spacing w:after="0" w:line="240" w:lineRule="auto"/>
+              <w:rPr>
+                <w:rFonts w:ascii="Aptos Narrow" w:eastAsia="Times New Roman" w:hAnsi="Aptos Narrow"/>
+                <w:color w:val="000000"/>
+                <w:sz w:val="22"/>
+                <w:szCs w:val="22"/>
+                <w:lang w:eastAsia="cs-CZ"/>
+              </w:rPr>
+            </w:pPr>
+            <w:r>
+              <w:rPr>
+                <w:rFonts w:ascii="Aptos Narrow" w:eastAsia="Times New Roman" w:hAnsi="Aptos Narrow"/>
+                <w:color w:val="000000"/>
+                <w:sz w:val="22"/>
+                <w:szCs w:val="22"/>
+                <w:lang w:eastAsia="cs-CZ"/>
+              </w:rPr>
+              <w:t>double</w:t>
+            </w:r>
+          </w:p>
+        </w:tc>
+      </w:tr>
+      <w:tr>
+        <w:trPr>
+          <w:trHeight w:val="300"/>
+          <w:jc w:val="center"/>
+        </w:trPr>
+        <w:tc>
+          <w:tcPr>
+            <w:tcW w:w="1300" w:type="dxa"/>
+            <w:tcBorders>
+              <w:top w:val="nil"/>
+              <w:left w:val="single" w:sz="4" w:space="0" w:color="auto"/>
+              <w:bottom w:val="single" w:sz="4" w:space="0" w:color="auto"/>
+              <w:right w:val="single" w:sz="4" w:space="0" w:color="auto"/>
+            </w:tcBorders>
+            <w:shd w:val="clear" w:color="auto" w:fill="auto"/>
+            <w:noWrap/>
+            <w:vAlign w:val="bottom"/>
+            <w:hideMark/>
+          </w:tcPr>
+          <w:p>
+            <w:pPr>
+              <w:spacing w:after="0" w:line="240" w:lineRule="auto"/>
+              <w:rPr>
+                <w:rFonts w:ascii="Aptos Narrow" w:eastAsia="Times New Roman" w:hAnsi="Aptos Narrow"/>
+                <w:color w:val="000000"/>
+                <w:sz w:val="22"/>
+                <w:szCs w:val="22"/>
+                <w:lang w:eastAsia="cs-CZ"/>
+              </w:rPr>
+            </w:pPr>
+            <w:proofErr w:type="spellStart"/>
+            <w:r>
+              <w:rPr>
+                <w:rFonts w:ascii="Aptos Narrow" w:eastAsia="Times New Roman" w:hAnsi="Aptos Narrow"/>
+                <w:color w:val="000000"/>
+                <w:sz w:val="22"/>
+                <w:szCs w:val="22"/>
+                <w:lang w:eastAsia="cs-CZ"/>
+              </w:rPr>
+              <w:t>Other_Sales</w:t>
+            </w:r>
+            <w:proofErr w:type="spellEnd"/>
+          </w:p>
+        </w:tc>
+        <w:tc>
+          <w:tcPr>
+            <w:tcW w:w="760" w:type="dxa"/>
+            <w:tcBorders>
+              <w:top w:val="nil"/>
+              <w:left w:val="nil"/>
+              <w:bottom w:val="single" w:sz="4" w:space="0" w:color="auto"/>
+              <w:right w:val="single" w:sz="4" w:space="0" w:color="auto"/>
+            </w:tcBorders>
+            <w:shd w:val="clear" w:color="auto" w:fill="auto"/>
+            <w:noWrap/>
+            <w:vAlign w:val="bottom"/>
+            <w:hideMark/>
+          </w:tcPr>
+          <w:p>
+            <w:pPr>
+              <w:spacing w:after="0" w:line="240" w:lineRule="auto"/>
+              <w:rPr>
+                <w:rFonts w:ascii="Aptos Narrow" w:eastAsia="Times New Roman" w:hAnsi="Aptos Narrow"/>
+                <w:color w:val="000000"/>
+                <w:sz w:val="22"/>
+                <w:szCs w:val="22"/>
+                <w:lang w:eastAsia="cs-CZ"/>
+              </w:rPr>
+            </w:pPr>
+            <w:r>
+              <w:rPr>
+                <w:rFonts w:ascii="Aptos Narrow" w:eastAsia="Times New Roman" w:hAnsi="Aptos Narrow"/>
+                <w:color w:val="000000"/>
+                <w:sz w:val="22"/>
+                <w:szCs w:val="22"/>
+                <w:lang w:eastAsia="cs-CZ"/>
+              </w:rPr>
+              <w:t>double</w:t>
+            </w:r>
+          </w:p>
+        </w:tc>
+      </w:tr>
+      <w:tr>
+        <w:trPr>
+          <w:trHeight w:val="300"/>
+          <w:jc w:val="center"/>
+        </w:trPr>
+        <w:tc>
+          <w:tcPr>
+            <w:tcW w:w="1300" w:type="dxa"/>
+            <w:tcBorders>
+              <w:top w:val="nil"/>
+              <w:left w:val="single" w:sz="4" w:space="0" w:color="auto"/>
+              <w:bottom w:val="single" w:sz="4" w:space="0" w:color="auto"/>
+              <w:right w:val="single" w:sz="4" w:space="0" w:color="auto"/>
+            </w:tcBorders>
+            <w:shd w:val="clear" w:color="auto" w:fill="auto"/>
+            <w:noWrap/>
+            <w:vAlign w:val="bottom"/>
+            <w:hideMark/>
+          </w:tcPr>
+          <w:p>
+            <w:pPr>
+              <w:spacing w:after="0" w:line="240" w:lineRule="auto"/>
+              <w:rPr>
+                <w:rFonts w:ascii="Aptos Narrow" w:eastAsia="Times New Roman" w:hAnsi="Aptos Narrow"/>
+                <w:color w:val="000000"/>
+                <w:sz w:val="22"/>
+                <w:szCs w:val="22"/>
+                <w:lang w:eastAsia="cs-CZ"/>
+              </w:rPr>
+            </w:pPr>
+            <w:proofErr w:type="spellStart"/>
+            <w:r>
+              <w:rPr>
+                <w:rFonts w:ascii="Aptos Narrow" w:eastAsia="Times New Roman" w:hAnsi="Aptos Narrow"/>
+                <w:color w:val="000000"/>
+                <w:sz w:val="22"/>
+                <w:szCs w:val="22"/>
+                <w:lang w:eastAsia="cs-CZ"/>
+              </w:rPr>
+              <w:t>Global_Sales</w:t>
+            </w:r>
+            <w:proofErr w:type="spellEnd"/>
+          </w:p>
+        </w:tc>
+        <w:tc>
+          <w:tcPr>
+            <w:tcW w:w="760" w:type="dxa"/>
+            <w:tcBorders>
+              <w:top w:val="nil"/>
+              <w:left w:val="nil"/>
+              <w:bottom w:val="single" w:sz="4" w:space="0" w:color="auto"/>
+              <w:right w:val="single" w:sz="4" w:space="0" w:color="auto"/>
+            </w:tcBorders>
+            <w:shd w:val="clear" w:color="auto" w:fill="auto"/>
+            <w:noWrap/>
+            <w:vAlign w:val="bottom"/>
+            <w:hideMark/>
+          </w:tcPr>
+          <w:p>
+            <w:pPr>
+              <w:spacing w:after="0" w:line="240" w:lineRule="auto"/>
+              <w:rPr>
+                <w:rFonts w:ascii="Aptos Narrow" w:eastAsia="Times New Roman" w:hAnsi="Aptos Narrow"/>
+                <w:color w:val="000000"/>
+                <w:sz w:val="22"/>
+                <w:szCs w:val="22"/>
+                <w:lang w:eastAsia="cs-CZ"/>
+              </w:rPr>
+            </w:pPr>
+            <w:r>
+              <w:rPr>
+                <w:rFonts w:ascii="Aptos Narrow" w:eastAsia="Times New Roman" w:hAnsi="Aptos Narrow"/>
+                <w:color w:val="000000"/>
+                <w:sz w:val="22"/>
+                <w:szCs w:val="22"/>
+                <w:lang w:eastAsia="cs-CZ"/>
+              </w:rPr>
+              <w:t>double</w:t>
+            </w:r>
+          </w:p>
+        </w:tc>
+      </w:tr>
+    </w:tbl>
+    <w:p>
+      <w:r>
+        <w:t xml:space="preserve">Počet záznamů: </w:t>
+      </w:r>
+      <w:r>
+        <w:t>16598</w:t>
+      </w:r>
+    </w:p>
+    <w:p>
+      <w:r>
+        <w:t>Prázdné hodnoty:</w:t>
+      </w:r>
+    </w:p>
+    <w:tbl>
+      <w:tblPr>
+        <w:tblW w:w="2060" w:type="dxa"/>
+        <w:jc w:val="center"/>
+        <w:tblCellMar>
+          <w:left w:w="70" w:type="dxa"/>
+          <w:right w:w="70" w:type="dxa"/>
+        </w:tblCellMar>
+        <w:tblLook w:val="04A0" w:firstRow="1" w:lastRow="0" w:firstColumn="1" w:lastColumn="0" w:noHBand="0" w:noVBand="1"/>
+      </w:tblPr>
+      <w:tblGrid>
+        <w:gridCol w:w="1300"/>
+        <w:gridCol w:w="760"/>
+      </w:tblGrid>
+      <w:tr>
+        <w:trPr>
+          <w:trHeight w:val="300"/>
+          <w:jc w:val="center"/>
+        </w:trPr>
+        <w:tc>
+          <w:tcPr>
+            <w:tcW w:w="1300" w:type="dxa"/>
+            <w:tcBorders>
+              <w:top w:val="single" w:sz="4" w:space="0" w:color="auto"/>
+              <w:left w:val="single" w:sz="4" w:space="0" w:color="auto"/>
+              <w:bottom w:val="single" w:sz="4" w:space="0" w:color="auto"/>
+              <w:right w:val="single" w:sz="4" w:space="0" w:color="auto"/>
+            </w:tcBorders>
+            <w:shd w:val="clear" w:color="auto" w:fill="auto"/>
+            <w:noWrap/>
+            <w:vAlign w:val="bottom"/>
+            <w:hideMark/>
+          </w:tcPr>
+          <w:p>
+            <w:pPr>
+              <w:spacing w:after="0" w:line="240" w:lineRule="auto"/>
+              <w:rPr>
+                <w:rFonts w:ascii="Aptos Narrow" w:eastAsia="Times New Roman" w:hAnsi="Aptos Narrow"/>
+                <w:color w:val="000000"/>
+                <w:sz w:val="22"/>
+                <w:szCs w:val="22"/>
+                <w:lang w:eastAsia="cs-CZ"/>
+              </w:rPr>
+            </w:pPr>
+            <w:r>
+              <w:rPr>
+                <w:rFonts w:ascii="Aptos Narrow" w:eastAsia="Times New Roman" w:hAnsi="Aptos Narrow"/>
+                <w:color w:val="000000"/>
+                <w:sz w:val="22"/>
+                <w:szCs w:val="22"/>
+                <w:lang w:eastAsia="cs-CZ"/>
+              </w:rPr>
+              <w:t>Rank</w:t>
+            </w:r>
+          </w:p>
+        </w:tc>
+        <w:tc>
+          <w:tcPr>
+            <w:tcW w:w="760" w:type="dxa"/>
+            <w:tcBorders>
+              <w:top w:val="single" w:sz="4" w:space="0" w:color="auto"/>
+              <w:left w:val="nil"/>
+              <w:bottom w:val="single" w:sz="4" w:space="0" w:color="auto"/>
+              <w:right w:val="single" w:sz="4" w:space="0" w:color="auto"/>
+            </w:tcBorders>
+            <w:shd w:val="clear" w:color="auto" w:fill="auto"/>
+            <w:noWrap/>
+            <w:vAlign w:val="bottom"/>
+            <w:hideMark/>
+          </w:tcPr>
+          <w:p>
+            <w:pPr>
+              <w:spacing w:after="0" w:line="240" w:lineRule="auto"/>
+              <w:jc w:val="right"/>
+              <w:rPr>
+                <w:rFonts w:ascii="Aptos Narrow" w:eastAsia="Times New Roman" w:hAnsi="Aptos Narrow"/>
+                <w:color w:val="000000"/>
+                <w:sz w:val="22"/>
+                <w:szCs w:val="22"/>
+                <w:lang w:eastAsia="cs-CZ"/>
+              </w:rPr>
+            </w:pPr>
+            <w:r>
+              <w:rPr>
+                <w:rFonts w:ascii="Aptos Narrow" w:eastAsia="Times New Roman" w:hAnsi="Aptos Narrow"/>
+                <w:color w:val="000000"/>
+                <w:sz w:val="22"/>
+                <w:szCs w:val="22"/>
+                <w:lang w:eastAsia="cs-CZ"/>
+              </w:rPr>
+              <w:t>0</w:t>
+            </w:r>
+          </w:p>
+        </w:tc>
+      </w:tr>
+      <w:tr>
+        <w:trPr>
+          <w:trHeight w:val="300"/>
+          <w:jc w:val="center"/>
+        </w:trPr>
+        <w:tc>
+          <w:tcPr>
+            <w:tcW w:w="1300" w:type="dxa"/>
+            <w:tcBorders>
+              <w:top w:val="nil"/>
+              <w:left w:val="single" w:sz="4" w:space="0" w:color="auto"/>
+              <w:bottom w:val="single" w:sz="4" w:space="0" w:color="auto"/>
+              <w:right w:val="single" w:sz="4" w:space="0" w:color="auto"/>
+            </w:tcBorders>
+            <w:shd w:val="clear" w:color="auto" w:fill="auto"/>
+            <w:noWrap/>
+            <w:vAlign w:val="bottom"/>
+            <w:hideMark/>
+          </w:tcPr>
+          <w:p>
+            <w:pPr>
+              <w:spacing w:after="0" w:line="240" w:lineRule="auto"/>
+              <w:rPr>
+                <w:rFonts w:ascii="Aptos Narrow" w:eastAsia="Times New Roman" w:hAnsi="Aptos Narrow"/>
+                <w:color w:val="000000"/>
+                <w:sz w:val="22"/>
+                <w:szCs w:val="22"/>
+                <w:lang w:eastAsia="cs-CZ"/>
+              </w:rPr>
+            </w:pPr>
+            <w:r>
+              <w:rPr>
+                <w:rFonts w:ascii="Aptos Narrow" w:eastAsia="Times New Roman" w:hAnsi="Aptos Narrow"/>
+                <w:color w:val="000000"/>
+                <w:sz w:val="22"/>
+                <w:szCs w:val="22"/>
+                <w:lang w:eastAsia="cs-CZ"/>
+              </w:rPr>
+              <w:t>Name</w:t>
+            </w:r>
+          </w:p>
+        </w:tc>
+        <w:tc>
+          <w:tcPr>
+            <w:tcW w:w="760" w:type="dxa"/>
+            <w:tcBorders>
+              <w:top w:val="nil"/>
+              <w:left w:val="nil"/>
+              <w:bottom w:val="single" w:sz="4" w:space="0" w:color="auto"/>
+              <w:right w:val="single" w:sz="4" w:space="0" w:color="auto"/>
+            </w:tcBorders>
+            <w:shd w:val="clear" w:color="auto" w:fill="auto"/>
+            <w:noWrap/>
+            <w:vAlign w:val="bottom"/>
+            <w:hideMark/>
+          </w:tcPr>
+          <w:p>
+            <w:pPr>
+              <w:spacing w:after="0" w:line="240" w:lineRule="auto"/>
+              <w:jc w:val="right"/>
+              <w:rPr>
+                <w:rFonts w:ascii="Aptos Narrow" w:eastAsia="Times New Roman" w:hAnsi="Aptos Narrow"/>
+                <w:color w:val="000000"/>
+                <w:sz w:val="22"/>
+                <w:szCs w:val="22"/>
+                <w:lang w:eastAsia="cs-CZ"/>
+              </w:rPr>
+            </w:pPr>
+            <w:r>
+              <w:rPr>
+                <w:rFonts w:ascii="Aptos Narrow" w:eastAsia="Times New Roman" w:hAnsi="Aptos Narrow"/>
+                <w:color w:val="000000"/>
+                <w:sz w:val="22"/>
+                <w:szCs w:val="22"/>
+                <w:lang w:eastAsia="cs-CZ"/>
+              </w:rPr>
+              <w:t>0</w:t>
+            </w:r>
+          </w:p>
+        </w:tc>
+      </w:tr>
+      <w:tr>
+        <w:trPr>
+          <w:trHeight w:val="300"/>
+          <w:jc w:val="center"/>
+        </w:trPr>
+        <w:tc>
+          <w:tcPr>
+            <w:tcW w:w="1300" w:type="dxa"/>
+            <w:tcBorders>
+              <w:top w:val="nil"/>
+              <w:left w:val="single" w:sz="4" w:space="0" w:color="auto"/>
+              <w:bottom w:val="single" w:sz="4" w:space="0" w:color="auto"/>
+              <w:right w:val="single" w:sz="4" w:space="0" w:color="auto"/>
+            </w:tcBorders>
+            <w:shd w:val="clear" w:color="auto" w:fill="auto"/>
+            <w:noWrap/>
+            <w:vAlign w:val="bottom"/>
+            <w:hideMark/>
+          </w:tcPr>
+          <w:p>
+            <w:pPr>
+              <w:spacing w:after="0" w:line="240" w:lineRule="auto"/>
+              <w:rPr>
+                <w:rFonts w:ascii="Aptos Narrow" w:eastAsia="Times New Roman" w:hAnsi="Aptos Narrow"/>
+                <w:color w:val="000000"/>
+                <w:sz w:val="22"/>
+                <w:szCs w:val="22"/>
+                <w:lang w:eastAsia="cs-CZ"/>
+              </w:rPr>
+            </w:pPr>
+            <w:proofErr w:type="spellStart"/>
+            <w:r>
+              <w:rPr>
+                <w:rFonts w:ascii="Aptos Narrow" w:eastAsia="Times New Roman" w:hAnsi="Aptos Narrow"/>
+                <w:color w:val="000000"/>
+                <w:sz w:val="22"/>
+                <w:szCs w:val="22"/>
+                <w:lang w:eastAsia="cs-CZ"/>
+              </w:rPr>
+              <w:t>Platform</w:t>
+            </w:r>
+            <w:proofErr w:type="spellEnd"/>
+          </w:p>
+        </w:tc>
+        <w:tc>
+          <w:tcPr>
+            <w:tcW w:w="760" w:type="dxa"/>
+            <w:tcBorders>
+              <w:top w:val="nil"/>
+              <w:left w:val="nil"/>
+              <w:bottom w:val="single" w:sz="4" w:space="0" w:color="auto"/>
+              <w:right w:val="single" w:sz="4" w:space="0" w:color="auto"/>
+            </w:tcBorders>
+            <w:shd w:val="clear" w:color="auto" w:fill="auto"/>
+            <w:noWrap/>
+            <w:vAlign w:val="bottom"/>
+            <w:hideMark/>
+          </w:tcPr>
+          <w:p>
+            <w:pPr>
+              <w:spacing w:after="0" w:line="240" w:lineRule="auto"/>
+              <w:jc w:val="right"/>
+              <w:rPr>
+                <w:rFonts w:ascii="Aptos Narrow" w:eastAsia="Times New Roman" w:hAnsi="Aptos Narrow"/>
+                <w:color w:val="000000"/>
+                <w:sz w:val="22"/>
+                <w:szCs w:val="22"/>
+                <w:lang w:eastAsia="cs-CZ"/>
+              </w:rPr>
+            </w:pPr>
+            <w:r>
+              <w:rPr>
+                <w:rFonts w:ascii="Aptos Narrow" w:eastAsia="Times New Roman" w:hAnsi="Aptos Narrow"/>
+                <w:color w:val="000000"/>
+                <w:sz w:val="22"/>
+                <w:szCs w:val="22"/>
+                <w:lang w:eastAsia="cs-CZ"/>
+              </w:rPr>
+              <w:t>0</w:t>
+            </w:r>
+          </w:p>
+        </w:tc>
+      </w:tr>
+      <w:tr>
+        <w:trPr>
+          <w:trHeight w:val="300"/>
+          <w:jc w:val="center"/>
+        </w:trPr>
+        <w:tc>
+          <w:tcPr>
+            <w:tcW w:w="1300" w:type="dxa"/>
+            <w:tcBorders>
+              <w:top w:val="nil"/>
+              <w:left w:val="single" w:sz="4" w:space="0" w:color="auto"/>
+              <w:bottom w:val="single" w:sz="4" w:space="0" w:color="auto"/>
+              <w:right w:val="single" w:sz="4" w:space="0" w:color="auto"/>
+            </w:tcBorders>
+            <w:shd w:val="clear" w:color="auto" w:fill="auto"/>
+            <w:noWrap/>
+            <w:vAlign w:val="bottom"/>
+            <w:hideMark/>
+          </w:tcPr>
+          <w:p>
+            <w:pPr>
+              <w:spacing w:after="0" w:line="240" w:lineRule="auto"/>
+              <w:rPr>
+                <w:rFonts w:ascii="Aptos Narrow" w:eastAsia="Times New Roman" w:hAnsi="Aptos Narrow"/>
+                <w:color w:val="000000"/>
+                <w:sz w:val="22"/>
+                <w:szCs w:val="22"/>
+                <w:lang w:eastAsia="cs-CZ"/>
+              </w:rPr>
+            </w:pPr>
+            <w:proofErr w:type="spellStart"/>
+            <w:r>
+              <w:rPr>
+                <w:rFonts w:ascii="Aptos Narrow" w:eastAsia="Times New Roman" w:hAnsi="Aptos Narrow"/>
+                <w:color w:val="000000"/>
+                <w:sz w:val="22"/>
+                <w:szCs w:val="22"/>
+                <w:lang w:eastAsia="cs-CZ"/>
+              </w:rPr>
+              <w:t>Year</w:t>
+            </w:r>
+            <w:proofErr w:type="spellEnd"/>
+          </w:p>
+        </w:tc>
+        <w:tc>
+          <w:tcPr>
+            <w:tcW w:w="760" w:type="dxa"/>
+            <w:tcBorders>
+              <w:top w:val="nil"/>
+              <w:left w:val="nil"/>
+              <w:bottom w:val="single" w:sz="4" w:space="0" w:color="auto"/>
+              <w:right w:val="single" w:sz="4" w:space="0" w:color="auto"/>
+            </w:tcBorders>
+            <w:shd w:val="clear" w:color="auto" w:fill="auto"/>
+            <w:noWrap/>
+            <w:vAlign w:val="bottom"/>
+            <w:hideMark/>
+          </w:tcPr>
+          <w:p>
+            <w:pPr>
+              <w:spacing w:after="0" w:line="240" w:lineRule="auto"/>
+              <w:jc w:val="right"/>
+              <w:rPr>
+                <w:rFonts w:ascii="Aptos Narrow" w:eastAsia="Times New Roman" w:hAnsi="Aptos Narrow"/>
+                <w:color w:val="000000"/>
+                <w:sz w:val="22"/>
+                <w:szCs w:val="22"/>
+                <w:lang w:eastAsia="cs-CZ"/>
+              </w:rPr>
+            </w:pPr>
+            <w:r>
+              <w:rPr>
+                <w:rFonts w:ascii="Aptos Narrow" w:eastAsia="Times New Roman" w:hAnsi="Aptos Narrow"/>
+                <w:color w:val="000000"/>
+                <w:sz w:val="22"/>
+                <w:szCs w:val="22"/>
+                <w:lang w:eastAsia="cs-CZ"/>
+              </w:rPr>
+              <w:t>271</w:t>
+            </w:r>
+          </w:p>
+        </w:tc>
+      </w:tr>
+      <w:tr>
+        <w:trPr>
+          <w:trHeight w:val="300"/>
+          <w:jc w:val="center"/>
+        </w:trPr>
+        <w:tc>
+          <w:tcPr>
+            <w:tcW w:w="1300" w:type="dxa"/>
+            <w:tcBorders>
+              <w:top w:val="nil"/>
+              <w:left w:val="single" w:sz="4" w:space="0" w:color="auto"/>
+              <w:bottom w:val="single" w:sz="4" w:space="0" w:color="auto"/>
+              <w:right w:val="single" w:sz="4" w:space="0" w:color="auto"/>
+            </w:tcBorders>
+            <w:shd w:val="clear" w:color="auto" w:fill="auto"/>
+            <w:noWrap/>
+            <w:vAlign w:val="bottom"/>
+            <w:hideMark/>
+          </w:tcPr>
+          <w:p>
+            <w:pPr>
+              <w:spacing w:after="0" w:line="240" w:lineRule="auto"/>
+              <w:rPr>
+                <w:rFonts w:ascii="Aptos Narrow" w:eastAsia="Times New Roman" w:hAnsi="Aptos Narrow"/>
+                <w:color w:val="000000"/>
+                <w:sz w:val="22"/>
+                <w:szCs w:val="22"/>
+                <w:lang w:eastAsia="cs-CZ"/>
+              </w:rPr>
+            </w:pPr>
+            <w:proofErr w:type="spellStart"/>
+            <w:r>
+              <w:rPr>
+                <w:rFonts w:ascii="Aptos Narrow" w:eastAsia="Times New Roman" w:hAnsi="Aptos Narrow"/>
+                <w:color w:val="000000"/>
+                <w:sz w:val="22"/>
+                <w:szCs w:val="22"/>
+                <w:lang w:eastAsia="cs-CZ"/>
+              </w:rPr>
+              <w:lastRenderedPageBreak/>
+              <w:t>Genre</w:t>
+            </w:r>
+            <w:proofErr w:type="spellEnd"/>
+          </w:p>
+        </w:tc>
+        <w:tc>
+          <w:tcPr>
+            <w:tcW w:w="760" w:type="dxa"/>
+            <w:tcBorders>
+              <w:top w:val="nil"/>
+              <w:left w:val="nil"/>
+              <w:bottom w:val="single" w:sz="4" w:space="0" w:color="auto"/>
+              <w:right w:val="single" w:sz="4" w:space="0" w:color="auto"/>
+            </w:tcBorders>
+            <w:shd w:val="clear" w:color="auto" w:fill="auto"/>
+            <w:noWrap/>
+            <w:vAlign w:val="bottom"/>
+            <w:hideMark/>
+          </w:tcPr>
+          <w:p>
+            <w:pPr>
+              <w:spacing w:after="0" w:line="240" w:lineRule="auto"/>
+              <w:jc w:val="right"/>
+              <w:rPr>
+                <w:rFonts w:ascii="Aptos Narrow" w:eastAsia="Times New Roman" w:hAnsi="Aptos Narrow"/>
+                <w:color w:val="000000"/>
+                <w:sz w:val="22"/>
+                <w:szCs w:val="22"/>
+                <w:lang w:eastAsia="cs-CZ"/>
+              </w:rPr>
+            </w:pPr>
+            <w:r>
+              <w:rPr>
+                <w:rFonts w:ascii="Aptos Narrow" w:eastAsia="Times New Roman" w:hAnsi="Aptos Narrow"/>
+                <w:color w:val="000000"/>
+                <w:sz w:val="22"/>
+                <w:szCs w:val="22"/>
+                <w:lang w:eastAsia="cs-CZ"/>
+              </w:rPr>
+              <w:t>0</w:t>
+            </w:r>
+          </w:p>
+        </w:tc>
+      </w:tr>
+      <w:tr>
+        <w:trPr>
+          <w:trHeight w:val="300"/>
+          <w:jc w:val="center"/>
+        </w:trPr>
+        <w:tc>
+          <w:tcPr>
+            <w:tcW w:w="1300" w:type="dxa"/>
+            <w:tcBorders>
+              <w:top w:val="nil"/>
+              <w:left w:val="single" w:sz="4" w:space="0" w:color="auto"/>
+              <w:bottom w:val="single" w:sz="4" w:space="0" w:color="auto"/>
+              <w:right w:val="single" w:sz="4" w:space="0" w:color="auto"/>
+            </w:tcBorders>
+            <w:shd w:val="clear" w:color="auto" w:fill="auto"/>
+            <w:noWrap/>
+            <w:vAlign w:val="bottom"/>
+            <w:hideMark/>
+          </w:tcPr>
+          <w:p>
+            <w:pPr>
+              <w:spacing w:after="0" w:line="240" w:lineRule="auto"/>
+              <w:rPr>
+                <w:rFonts w:ascii="Aptos Narrow" w:eastAsia="Times New Roman" w:hAnsi="Aptos Narrow"/>
+                <w:color w:val="000000"/>
+                <w:sz w:val="22"/>
+                <w:szCs w:val="22"/>
+                <w:lang w:eastAsia="cs-CZ"/>
+              </w:rPr>
+            </w:pPr>
+            <w:r>
+              <w:rPr>
+                <w:rFonts w:ascii="Aptos Narrow" w:eastAsia="Times New Roman" w:hAnsi="Aptos Narrow"/>
+                <w:color w:val="000000"/>
+                <w:sz w:val="22"/>
+                <w:szCs w:val="22"/>
+                <w:lang w:eastAsia="cs-CZ"/>
+              </w:rPr>
+              <w:t>Publisher</w:t>
+            </w:r>
+          </w:p>
+        </w:tc>
+        <w:tc>
+          <w:tcPr>
+            <w:tcW w:w="760" w:type="dxa"/>
+            <w:tcBorders>
+              <w:top w:val="nil"/>
+              <w:left w:val="nil"/>
+              <w:bottom w:val="single" w:sz="4" w:space="0" w:color="auto"/>
+              <w:right w:val="single" w:sz="4" w:space="0" w:color="auto"/>
+            </w:tcBorders>
+            <w:shd w:val="clear" w:color="auto" w:fill="auto"/>
+            <w:noWrap/>
+            <w:vAlign w:val="bottom"/>
+            <w:hideMark/>
+          </w:tcPr>
+          <w:p>
+            <w:pPr>
+              <w:spacing w:after="0" w:line="240" w:lineRule="auto"/>
+              <w:jc w:val="right"/>
+              <w:rPr>
+                <w:rFonts w:ascii="Aptos Narrow" w:eastAsia="Times New Roman" w:hAnsi="Aptos Narrow"/>
+                <w:color w:val="000000"/>
+                <w:sz w:val="22"/>
+                <w:szCs w:val="22"/>
+                <w:lang w:eastAsia="cs-CZ"/>
+              </w:rPr>
+            </w:pPr>
+            <w:r>
+              <w:rPr>
+                <w:rFonts w:ascii="Aptos Narrow" w:eastAsia="Times New Roman" w:hAnsi="Aptos Narrow"/>
+                <w:color w:val="000000"/>
+                <w:sz w:val="22"/>
+                <w:szCs w:val="22"/>
+                <w:lang w:eastAsia="cs-CZ"/>
+              </w:rPr>
+              <w:t>58</w:t>
+            </w:r>
+          </w:p>
+        </w:tc>
+      </w:tr>
+      <w:tr>
+        <w:trPr>
+          <w:trHeight w:val="300"/>
+          <w:jc w:val="center"/>
+        </w:trPr>
+        <w:tc>
+          <w:tcPr>
+            <w:tcW w:w="1300" w:type="dxa"/>
+            <w:tcBorders>
+              <w:top w:val="nil"/>
+              <w:left w:val="single" w:sz="4" w:space="0" w:color="auto"/>
+              <w:bottom w:val="single" w:sz="4" w:space="0" w:color="auto"/>
+              <w:right w:val="single" w:sz="4" w:space="0" w:color="auto"/>
+            </w:tcBorders>
+            <w:shd w:val="clear" w:color="auto" w:fill="auto"/>
+            <w:noWrap/>
+            <w:vAlign w:val="bottom"/>
+            <w:hideMark/>
+          </w:tcPr>
+          <w:p>
+            <w:pPr>
+              <w:spacing w:after="0" w:line="240" w:lineRule="auto"/>
+              <w:rPr>
+                <w:rFonts w:ascii="Aptos Narrow" w:eastAsia="Times New Roman" w:hAnsi="Aptos Narrow"/>
+                <w:color w:val="000000"/>
+                <w:sz w:val="22"/>
+                <w:szCs w:val="22"/>
+                <w:lang w:eastAsia="cs-CZ"/>
+              </w:rPr>
+            </w:pPr>
+            <w:proofErr w:type="spellStart"/>
+            <w:r>
+              <w:rPr>
+                <w:rFonts w:ascii="Aptos Narrow" w:eastAsia="Times New Roman" w:hAnsi="Aptos Narrow"/>
+                <w:color w:val="000000"/>
+                <w:sz w:val="22"/>
+                <w:szCs w:val="22"/>
+                <w:lang w:eastAsia="cs-CZ"/>
+              </w:rPr>
+              <w:t>NA_Sales</w:t>
+            </w:r>
+            <w:proofErr w:type="spellEnd"/>
+          </w:p>
+        </w:tc>
+        <w:tc>
+          <w:tcPr>
+            <w:tcW w:w="760" w:type="dxa"/>
+            <w:tcBorders>
+              <w:top w:val="nil"/>
+              <w:left w:val="nil"/>
+              <w:bottom w:val="single" w:sz="4" w:space="0" w:color="auto"/>
+              <w:right w:val="single" w:sz="4" w:space="0" w:color="auto"/>
+            </w:tcBorders>
+            <w:shd w:val="clear" w:color="auto" w:fill="auto"/>
+            <w:noWrap/>
+            <w:vAlign w:val="bottom"/>
+            <w:hideMark/>
+          </w:tcPr>
+          <w:p>
+            <w:pPr>
+              <w:spacing w:after="0" w:line="240" w:lineRule="auto"/>
+              <w:jc w:val="right"/>
+              <w:rPr>
+                <w:rFonts w:ascii="Aptos Narrow" w:eastAsia="Times New Roman" w:hAnsi="Aptos Narrow"/>
+                <w:color w:val="000000"/>
+                <w:sz w:val="22"/>
+                <w:szCs w:val="22"/>
+                <w:lang w:eastAsia="cs-CZ"/>
+              </w:rPr>
+            </w:pPr>
+            <w:r>
+              <w:rPr>
+                <w:rFonts w:ascii="Aptos Narrow" w:eastAsia="Times New Roman" w:hAnsi="Aptos Narrow"/>
+                <w:color w:val="000000"/>
+                <w:sz w:val="22"/>
+                <w:szCs w:val="22"/>
+                <w:lang w:eastAsia="cs-CZ"/>
+              </w:rPr>
+              <w:t>0</w:t>
+            </w:r>
+          </w:p>
+        </w:tc>
+      </w:tr>
+      <w:tr>
+        <w:trPr>
+          <w:trHeight w:val="300"/>
+          <w:jc w:val="center"/>
+        </w:trPr>
+        <w:tc>
+          <w:tcPr>
+            <w:tcW w:w="1300" w:type="dxa"/>
+            <w:tcBorders>
+              <w:top w:val="nil"/>
+              <w:left w:val="single" w:sz="4" w:space="0" w:color="auto"/>
+              <w:bottom w:val="single" w:sz="4" w:space="0" w:color="auto"/>
+              <w:right w:val="single" w:sz="4" w:space="0" w:color="auto"/>
+            </w:tcBorders>
+            <w:shd w:val="clear" w:color="auto" w:fill="auto"/>
+            <w:noWrap/>
+            <w:vAlign w:val="bottom"/>
+            <w:hideMark/>
+          </w:tcPr>
+          <w:p>
+            <w:pPr>
+              <w:spacing w:after="0" w:line="240" w:lineRule="auto"/>
+              <w:rPr>
+                <w:rFonts w:ascii="Aptos Narrow" w:eastAsia="Times New Roman" w:hAnsi="Aptos Narrow"/>
+                <w:color w:val="000000"/>
+                <w:sz w:val="22"/>
+                <w:szCs w:val="22"/>
+                <w:lang w:eastAsia="cs-CZ"/>
+              </w:rPr>
+            </w:pPr>
+            <w:proofErr w:type="spellStart"/>
+            <w:r>
+              <w:rPr>
+                <w:rFonts w:ascii="Aptos Narrow" w:eastAsia="Times New Roman" w:hAnsi="Aptos Narrow"/>
+                <w:color w:val="000000"/>
+                <w:sz w:val="22"/>
+                <w:szCs w:val="22"/>
+                <w:lang w:eastAsia="cs-CZ"/>
+              </w:rPr>
+              <w:t>EU_Sales</w:t>
+            </w:r>
+            <w:proofErr w:type="spellEnd"/>
+          </w:p>
+        </w:tc>
+        <w:tc>
+          <w:tcPr>
+            <w:tcW w:w="760" w:type="dxa"/>
+            <w:tcBorders>
+              <w:top w:val="nil"/>
+              <w:left w:val="nil"/>
+              <w:bottom w:val="single" w:sz="4" w:space="0" w:color="auto"/>
+              <w:right w:val="single" w:sz="4" w:space="0" w:color="auto"/>
+            </w:tcBorders>
+            <w:shd w:val="clear" w:color="auto" w:fill="auto"/>
+            <w:noWrap/>
+            <w:vAlign w:val="bottom"/>
+            <w:hideMark/>
+          </w:tcPr>
+          <w:p>
+            <w:pPr>
+              <w:spacing w:after="0" w:line="240" w:lineRule="auto"/>
+              <w:jc w:val="right"/>
+              <w:rPr>
+                <w:rFonts w:ascii="Aptos Narrow" w:eastAsia="Times New Roman" w:hAnsi="Aptos Narrow"/>
+                <w:color w:val="000000"/>
+                <w:sz w:val="22"/>
+                <w:szCs w:val="22"/>
+                <w:lang w:eastAsia="cs-CZ"/>
+              </w:rPr>
+            </w:pPr>
+            <w:r>
+              <w:rPr>
+                <w:rFonts w:ascii="Aptos Narrow" w:eastAsia="Times New Roman" w:hAnsi="Aptos Narrow"/>
+                <w:color w:val="000000"/>
+                <w:sz w:val="22"/>
+                <w:szCs w:val="22"/>
+                <w:lang w:eastAsia="cs-CZ"/>
+              </w:rPr>
+              <w:t>0</w:t>
+            </w:r>
+          </w:p>
+        </w:tc>
+      </w:tr>
+      <w:tr>
+        <w:trPr>
+          <w:trHeight w:val="300"/>
+          <w:jc w:val="center"/>
+        </w:trPr>
+        <w:tc>
+          <w:tcPr>
+            <w:tcW w:w="1300" w:type="dxa"/>
+            <w:tcBorders>
+              <w:top w:val="nil"/>
+              <w:left w:val="single" w:sz="4" w:space="0" w:color="auto"/>
+              <w:bottom w:val="single" w:sz="4" w:space="0" w:color="auto"/>
+              <w:right w:val="single" w:sz="4" w:space="0" w:color="auto"/>
+            </w:tcBorders>
+            <w:shd w:val="clear" w:color="auto" w:fill="auto"/>
+            <w:noWrap/>
+            <w:vAlign w:val="bottom"/>
+            <w:hideMark/>
+          </w:tcPr>
+          <w:p>
+            <w:pPr>
+              <w:spacing w:after="0" w:line="240" w:lineRule="auto"/>
+              <w:rPr>
+                <w:rFonts w:ascii="Aptos Narrow" w:eastAsia="Times New Roman" w:hAnsi="Aptos Narrow"/>
+                <w:color w:val="000000"/>
+                <w:sz w:val="22"/>
+                <w:szCs w:val="22"/>
+                <w:lang w:eastAsia="cs-CZ"/>
+              </w:rPr>
+            </w:pPr>
+            <w:proofErr w:type="spellStart"/>
+            <w:r>
+              <w:rPr>
+                <w:rFonts w:ascii="Aptos Narrow" w:eastAsia="Times New Roman" w:hAnsi="Aptos Narrow"/>
+                <w:color w:val="000000"/>
+                <w:sz w:val="22"/>
+                <w:szCs w:val="22"/>
+                <w:lang w:eastAsia="cs-CZ"/>
+              </w:rPr>
+              <w:t>JP_Sales</w:t>
+            </w:r>
+            <w:proofErr w:type="spellEnd"/>
+          </w:p>
+        </w:tc>
+        <w:tc>
+          <w:tcPr>
+            <w:tcW w:w="760" w:type="dxa"/>
+            <w:tcBorders>
+              <w:top w:val="nil"/>
+              <w:left w:val="nil"/>
+              <w:bottom w:val="single" w:sz="4" w:space="0" w:color="auto"/>
+              <w:right w:val="single" w:sz="4" w:space="0" w:color="auto"/>
+            </w:tcBorders>
+            <w:shd w:val="clear" w:color="auto" w:fill="auto"/>
+            <w:noWrap/>
+            <w:vAlign w:val="bottom"/>
+            <w:hideMark/>
+          </w:tcPr>
+          <w:p>
+            <w:pPr>
+              <w:spacing w:after="0" w:line="240" w:lineRule="auto"/>
+              <w:jc w:val="right"/>
+              <w:rPr>
+                <w:rFonts w:ascii="Aptos Narrow" w:eastAsia="Times New Roman" w:hAnsi="Aptos Narrow"/>
+                <w:color w:val="000000"/>
+                <w:sz w:val="22"/>
+                <w:szCs w:val="22"/>
+                <w:lang w:eastAsia="cs-CZ"/>
+              </w:rPr>
+            </w:pPr>
+            <w:r>
+              <w:rPr>
+                <w:rFonts w:ascii="Aptos Narrow" w:eastAsia="Times New Roman" w:hAnsi="Aptos Narrow"/>
+                <w:color w:val="000000"/>
+                <w:sz w:val="22"/>
+                <w:szCs w:val="22"/>
+                <w:lang w:eastAsia="cs-CZ"/>
+              </w:rPr>
+              <w:t>0</w:t>
+            </w:r>
+          </w:p>
+        </w:tc>
+      </w:tr>
+      <w:tr>
+        <w:trPr>
+          <w:trHeight w:val="300"/>
+          <w:jc w:val="center"/>
+        </w:trPr>
+        <w:tc>
+          <w:tcPr>
+            <w:tcW w:w="1300" w:type="dxa"/>
+            <w:tcBorders>
+              <w:top w:val="nil"/>
+              <w:left w:val="single" w:sz="4" w:space="0" w:color="auto"/>
+              <w:bottom w:val="single" w:sz="4" w:space="0" w:color="auto"/>
+              <w:right w:val="single" w:sz="4" w:space="0" w:color="auto"/>
+            </w:tcBorders>
+            <w:shd w:val="clear" w:color="auto" w:fill="auto"/>
+            <w:noWrap/>
+            <w:vAlign w:val="bottom"/>
+            <w:hideMark/>
+          </w:tcPr>
+          <w:p>
+            <w:pPr>
+              <w:spacing w:after="0" w:line="240" w:lineRule="auto"/>
+              <w:rPr>
+                <w:rFonts w:ascii="Aptos Narrow" w:eastAsia="Times New Roman" w:hAnsi="Aptos Narrow"/>
+                <w:color w:val="000000"/>
+                <w:sz w:val="22"/>
+                <w:szCs w:val="22"/>
+                <w:lang w:eastAsia="cs-CZ"/>
+              </w:rPr>
+            </w:pPr>
+            <w:proofErr w:type="spellStart"/>
+            <w:r>
+              <w:rPr>
+                <w:rFonts w:ascii="Aptos Narrow" w:eastAsia="Times New Roman" w:hAnsi="Aptos Narrow"/>
+                <w:color w:val="000000"/>
+                <w:sz w:val="22"/>
+                <w:szCs w:val="22"/>
+                <w:lang w:eastAsia="cs-CZ"/>
+              </w:rPr>
+              <w:t>Other_Sales</w:t>
+            </w:r>
+            <w:proofErr w:type="spellEnd"/>
+          </w:p>
+        </w:tc>
+        <w:tc>
+          <w:tcPr>
+            <w:tcW w:w="760" w:type="dxa"/>
+            <w:tcBorders>
+              <w:top w:val="nil"/>
+              <w:left w:val="nil"/>
+              <w:bottom w:val="single" w:sz="4" w:space="0" w:color="auto"/>
+              <w:right w:val="single" w:sz="4" w:space="0" w:color="auto"/>
+            </w:tcBorders>
+            <w:shd w:val="clear" w:color="auto" w:fill="auto"/>
+            <w:noWrap/>
+            <w:vAlign w:val="bottom"/>
+            <w:hideMark/>
+          </w:tcPr>
+          <w:p>
+            <w:pPr>
+              <w:spacing w:after="0" w:line="240" w:lineRule="auto"/>
+              <w:jc w:val="right"/>
+              <w:rPr>
+                <w:rFonts w:ascii="Aptos Narrow" w:eastAsia="Times New Roman" w:hAnsi="Aptos Narrow"/>
+                <w:color w:val="000000"/>
+                <w:sz w:val="22"/>
+                <w:szCs w:val="22"/>
+                <w:lang w:eastAsia="cs-CZ"/>
+              </w:rPr>
+            </w:pPr>
+            <w:r>
+              <w:rPr>
+                <w:rFonts w:ascii="Aptos Narrow" w:eastAsia="Times New Roman" w:hAnsi="Aptos Narrow"/>
+                <w:color w:val="000000"/>
+                <w:sz w:val="22"/>
+                <w:szCs w:val="22"/>
+                <w:lang w:eastAsia="cs-CZ"/>
+              </w:rPr>
+              <w:t>0</w:t>
+            </w:r>
+          </w:p>
+        </w:tc>
+      </w:tr>
+      <w:tr>
+        <w:trPr>
+          <w:trHeight w:val="300"/>
+          <w:jc w:val="center"/>
+        </w:trPr>
+        <w:tc>
+          <w:tcPr>
+            <w:tcW w:w="1300" w:type="dxa"/>
+            <w:tcBorders>
+              <w:top w:val="nil"/>
+              <w:left w:val="single" w:sz="4" w:space="0" w:color="auto"/>
+              <w:bottom w:val="single" w:sz="4" w:space="0" w:color="auto"/>
+              <w:right w:val="single" w:sz="4" w:space="0" w:color="auto"/>
+            </w:tcBorders>
+            <w:shd w:val="clear" w:color="auto" w:fill="auto"/>
+            <w:noWrap/>
+            <w:vAlign w:val="bottom"/>
+            <w:hideMark/>
+          </w:tcPr>
+          <w:p>
+            <w:pPr>
+              <w:spacing w:after="0" w:line="240" w:lineRule="auto"/>
+              <w:rPr>
+                <w:rFonts w:ascii="Aptos Narrow" w:eastAsia="Times New Roman" w:hAnsi="Aptos Narrow"/>
+                <w:color w:val="000000"/>
+                <w:sz w:val="22"/>
+                <w:szCs w:val="22"/>
+                <w:lang w:eastAsia="cs-CZ"/>
+              </w:rPr>
+            </w:pPr>
+            <w:proofErr w:type="spellStart"/>
+            <w:r>
+              <w:rPr>
+                <w:rFonts w:ascii="Aptos Narrow" w:eastAsia="Times New Roman" w:hAnsi="Aptos Narrow"/>
+                <w:color w:val="000000"/>
+                <w:sz w:val="22"/>
+                <w:szCs w:val="22"/>
+                <w:lang w:eastAsia="cs-CZ"/>
+              </w:rPr>
+              <w:t>Global_Sales</w:t>
+            </w:r>
+            <w:proofErr w:type="spellEnd"/>
+          </w:p>
+        </w:tc>
+        <w:tc>
+          <w:tcPr>
+            <w:tcW w:w="760" w:type="dxa"/>
+            <w:tcBorders>
+              <w:top w:val="nil"/>
+              <w:left w:val="nil"/>
+              <w:bottom w:val="single" w:sz="4" w:space="0" w:color="auto"/>
+              <w:right w:val="single" w:sz="4" w:space="0" w:color="auto"/>
+            </w:tcBorders>
+            <w:shd w:val="clear" w:color="auto" w:fill="auto"/>
+            <w:noWrap/>
+            <w:vAlign w:val="bottom"/>
+            <w:hideMark/>
+          </w:tcPr>
+          <w:p>
+            <w:pPr>
+              <w:spacing w:after="0" w:line="240" w:lineRule="auto"/>
+              <w:jc w:val="right"/>
+              <w:rPr>
+                <w:rFonts w:ascii="Aptos Narrow" w:eastAsia="Times New Roman" w:hAnsi="Aptos Narrow"/>
+                <w:color w:val="000000"/>
+                <w:sz w:val="22"/>
+                <w:szCs w:val="22"/>
+                <w:lang w:eastAsia="cs-CZ"/>
+              </w:rPr>
+            </w:pPr>
+            <w:r>
+              <w:rPr>
+                <w:rFonts w:ascii="Aptos Narrow" w:eastAsia="Times New Roman" w:hAnsi="Aptos Narrow"/>
+                <w:color w:val="000000"/>
+                <w:sz w:val="22"/>
+                <w:szCs w:val="22"/>
+                <w:lang w:eastAsia="cs-CZ"/>
+              </w:rPr>
+              <w:t>0</w:t>
+            </w:r>
+          </w:p>
+        </w:tc>
+      </w:tr>
+    </w:tbl>
+    <w:p>
+      <w:r>
+        <w:t>Úpravy:</w:t>
+      </w:r>
+    </w:p>
+    <w:p>
+      <w:pPr>
+        <w:ind w:firstLine="708"/>
+        <w:jc w:val="both"/>
+      </w:pPr>
+      <w:r>
+        <w:t xml:space="preserve">Ve své původní podobě měl </w:t>
+      </w:r>
+      <w:proofErr w:type="spellStart"/>
+      <w:r>
+        <w:t>dataset</w:t>
+      </w:r>
+      <w:proofErr w:type="spellEnd"/>
+      <w:r>
+        <w:t xml:space="preserve"> chybějící hodnoty nastavené na „N/A“ místo prázdné hodnoty </w:t>
+      </w:r>
+      <w:proofErr w:type="spellStart"/>
+      <w:r>
+        <w:t>null</w:t>
+      </w:r>
+      <w:proofErr w:type="spellEnd"/>
+      <w:r>
+        <w:t xml:space="preserve">. Z toho důvodu nebylo možné 271 dokumentů vložit do databáze, neboť požadovaná hodnota pro </w:t>
+      </w:r>
+      <w:proofErr w:type="spellStart"/>
+      <w:r>
+        <w:t>Year</w:t>
+      </w:r>
+      <w:proofErr w:type="spellEnd"/>
+      <w:r>
+        <w:t xml:space="preserve"> je </w:t>
+      </w:r>
+      <w:proofErr w:type="spellStart"/>
+      <w:r>
+        <w:t>int</w:t>
+      </w:r>
+      <w:proofErr w:type="spellEnd"/>
+      <w:r>
+        <w:t xml:space="preserve">. N/A je však typu </w:t>
+      </w:r>
+      <w:proofErr w:type="spellStart"/>
+      <w:r>
+        <w:t>string</w:t>
+      </w:r>
+      <w:proofErr w:type="spellEnd"/>
+      <w:r>
+        <w:t xml:space="preserve">. Byl použit jednoduchý skript pro nahrazení této hodnoty za </w:t>
+      </w:r>
+      <w:proofErr w:type="spellStart"/>
+      <w:r>
+        <w:t>null</w:t>
+      </w:r>
+      <w:proofErr w:type="spellEnd"/>
+      <w:r>
+        <w:t xml:space="preserve">, poté proběhlo vložení dokumentů v pořádku. Skript také upravil hodnotu </w:t>
+      </w:r>
+      <w:proofErr w:type="spellStart"/>
+      <w:r>
+        <w:t>Year</w:t>
+      </w:r>
+      <w:proofErr w:type="spellEnd"/>
+      <w:r>
+        <w:t xml:space="preserve"> z formátu YYYY.0 na YYYY a všechny položky přetypoval na požadovanou hodnotu pro zajištění kompatibility s nastaveným validátorem.</w:t>
+      </w:r>
+    </w:p>
+    <w:p>
+      <w:pPr>
+        <w:pStyle w:val="Zdorjovkd"/>
+      </w:pPr>
+      <w:r>
+        <w:t xml:space="preserve">import </w:t>
+      </w:r>
+      <w:proofErr w:type="spellStart"/>
+      <w:r>
+        <w:t>pandas</w:t>
+      </w:r>
+      <w:proofErr w:type="spellEnd"/>
+      <w:r>
+        <w:t xml:space="preserve"> as </w:t>
+      </w:r>
+      <w:proofErr w:type="spellStart"/>
+      <w:r>
+        <w:t>pd</w:t>
+      </w:r>
+      <w:proofErr w:type="spellEnd"/>
+      <w:r>
+        <w:br/>
+      </w:r>
+      <w:r>
+        <w:br/>
+      </w:r>
+      <w:r>
+        <w:br/>
+      </w:r>
+      <w:proofErr w:type="spellStart"/>
+      <w:r>
+        <w:t>def</w:t>
+      </w:r>
+      <w:proofErr w:type="spellEnd"/>
+      <w:r>
+        <w:t xml:space="preserve"> </w:t>
+      </w:r>
+      <w:proofErr w:type="spellStart"/>
+      <w:r>
+        <w:t>clean_csv</w:t>
+      </w:r>
+      <w:proofErr w:type="spellEnd"/>
+      <w:r>
+        <w:t>(</w:t>
+      </w:r>
+      <w:proofErr w:type="spellStart"/>
+      <w:r>
+        <w:t>input_file</w:t>
+      </w:r>
+      <w:proofErr w:type="spellEnd"/>
+      <w:r>
+        <w:t xml:space="preserve">, </w:t>
+      </w:r>
+      <w:proofErr w:type="spellStart"/>
+      <w:r>
+        <w:t>output_file</w:t>
+      </w:r>
+      <w:proofErr w:type="spellEnd"/>
+      <w:r>
+        <w:t>):</w:t>
+      </w:r>
+      <w:r>
+        <w:br/>
+        <w:t xml:space="preserve">    </w:t>
+      </w:r>
+      <w:proofErr w:type="spellStart"/>
+      <w:r>
+        <w:t>df</w:t>
+      </w:r>
+      <w:proofErr w:type="spellEnd"/>
+      <w:r>
+        <w:t xml:space="preserve"> = </w:t>
+      </w:r>
+      <w:proofErr w:type="spellStart"/>
+      <w:r>
+        <w:t>pd.read_csv</w:t>
+      </w:r>
+      <w:proofErr w:type="spellEnd"/>
+      <w:r>
+        <w:t>(</w:t>
+      </w:r>
+      <w:proofErr w:type="spellStart"/>
+      <w:r>
+        <w:t>input_file</w:t>
+      </w:r>
+      <w:proofErr w:type="spellEnd"/>
+      <w:r>
+        <w:t>)</w:t>
+      </w:r>
+      <w:r>
+        <w:br/>
+      </w:r>
+      <w:r>
+        <w:br/>
+        <w:t xml:space="preserve">    </w:t>
+      </w:r>
+      <w:proofErr w:type="spellStart"/>
+      <w:r>
+        <w:t>df.replace</w:t>
+      </w:r>
+      <w:proofErr w:type="spellEnd"/>
+      <w:r>
+        <w:t xml:space="preserve">("N/A", </w:t>
+      </w:r>
+      <w:proofErr w:type="spellStart"/>
+      <w:r>
+        <w:t>None</w:t>
+      </w:r>
+      <w:proofErr w:type="spellEnd"/>
+      <w:r>
+        <w:t xml:space="preserve">, </w:t>
+      </w:r>
+      <w:proofErr w:type="spellStart"/>
+      <w:r>
+        <w:t>inplace</w:t>
+      </w:r>
+      <w:proofErr w:type="spellEnd"/>
+      <w:r>
+        <w:t>=</w:t>
+      </w:r>
+      <w:proofErr w:type="spellStart"/>
+      <w:r>
+        <w:t>True</w:t>
+      </w:r>
+      <w:proofErr w:type="spellEnd"/>
+      <w:r>
+        <w:t>)</w:t>
+      </w:r>
+      <w:r>
+        <w:br/>
+        <w:t xml:space="preserve">    </w:t>
+      </w:r>
+      <w:proofErr w:type="spellStart"/>
+      <w:r>
+        <w:t>df</w:t>
+      </w:r>
+      <w:proofErr w:type="spellEnd"/>
+      <w:r>
+        <w:t xml:space="preserve">["Rank"] = </w:t>
+      </w:r>
+      <w:proofErr w:type="spellStart"/>
+      <w:r>
+        <w:t>pd.to_numeric</w:t>
+      </w:r>
+      <w:proofErr w:type="spellEnd"/>
+      <w:r>
+        <w:t>(</w:t>
+      </w:r>
+      <w:proofErr w:type="spellStart"/>
+      <w:r>
+        <w:t>df</w:t>
+      </w:r>
+      <w:proofErr w:type="spellEnd"/>
+      <w:r>
+        <w:t xml:space="preserve">["Rank"], </w:t>
+      </w:r>
+      <w:proofErr w:type="spellStart"/>
+      <w:r>
+        <w:t>errors</w:t>
+      </w:r>
+      <w:proofErr w:type="spellEnd"/>
+      <w:r>
+        <w:t>="</w:t>
+      </w:r>
+      <w:proofErr w:type="spellStart"/>
+      <w:r>
+        <w:t>coerce</w:t>
+      </w:r>
+      <w:proofErr w:type="spellEnd"/>
+      <w:r>
+        <w:t>").</w:t>
+      </w:r>
+      <w:proofErr w:type="spellStart"/>
+      <w:r>
+        <w:t>astype</w:t>
+      </w:r>
+      <w:proofErr w:type="spellEnd"/>
+      <w:r>
+        <w:t>("Int64")</w:t>
+      </w:r>
+      <w:r>
+        <w:br/>
+        <w:t xml:space="preserve">    </w:t>
+      </w:r>
+      <w:proofErr w:type="spellStart"/>
+      <w:r>
+        <w:t>sales_columns</w:t>
+      </w:r>
+      <w:proofErr w:type="spellEnd"/>
+      <w:r>
+        <w:t xml:space="preserve"> = ["</w:t>
+      </w:r>
+      <w:proofErr w:type="spellStart"/>
+      <w:r>
+        <w:t>NA_Sales</w:t>
+      </w:r>
+      <w:proofErr w:type="spellEnd"/>
+      <w:r>
+        <w:t>", "</w:t>
+      </w:r>
+      <w:proofErr w:type="spellStart"/>
+      <w:r>
+        <w:t>EU_Sales</w:t>
+      </w:r>
+      <w:proofErr w:type="spellEnd"/>
+      <w:r>
+        <w:t>", "</w:t>
+      </w:r>
+      <w:proofErr w:type="spellStart"/>
+      <w:r>
+        <w:t>JP_Sales</w:t>
+      </w:r>
+      <w:proofErr w:type="spellEnd"/>
+      <w:r>
+        <w:t>", "</w:t>
+      </w:r>
+      <w:proofErr w:type="spellStart"/>
+      <w:r>
+        <w:t>Other_Sales</w:t>
+      </w:r>
+      <w:proofErr w:type="spellEnd"/>
+      <w:r>
+        <w:t>", "</w:t>
+      </w:r>
+      <w:proofErr w:type="spellStart"/>
+      <w:r>
+        <w:t>Global_Sales</w:t>
+      </w:r>
+      <w:proofErr w:type="spellEnd"/>
+      <w:r>
+        <w:t>"]</w:t>
+      </w:r>
+      <w:r>
+        <w:br/>
+        <w:t xml:space="preserve">    </w:t>
+      </w:r>
+      <w:proofErr w:type="spellStart"/>
+      <w:r>
+        <w:t>for</w:t>
+      </w:r>
+      <w:proofErr w:type="spellEnd"/>
+      <w:r>
+        <w:t xml:space="preserve"> col in </w:t>
+      </w:r>
+      <w:proofErr w:type="spellStart"/>
+      <w:r>
+        <w:t>sales_columns</w:t>
+      </w:r>
+      <w:proofErr w:type="spellEnd"/>
+      <w:r>
+        <w:t>:</w:t>
+      </w:r>
+      <w:r>
+        <w:br/>
+        <w:t xml:space="preserve">        </w:t>
+      </w:r>
+      <w:proofErr w:type="spellStart"/>
+      <w:r>
+        <w:t>df</w:t>
+      </w:r>
+      <w:proofErr w:type="spellEnd"/>
+      <w:r>
+        <w:t xml:space="preserve">[col] = </w:t>
+      </w:r>
+      <w:proofErr w:type="spellStart"/>
+      <w:r>
+        <w:t>pd.to_numeric</w:t>
+      </w:r>
+      <w:proofErr w:type="spellEnd"/>
+      <w:r>
+        <w:t>(</w:t>
+      </w:r>
+      <w:proofErr w:type="spellStart"/>
+      <w:r>
+        <w:t>df</w:t>
+      </w:r>
+      <w:proofErr w:type="spellEnd"/>
+      <w:r>
+        <w:t xml:space="preserve">[col], </w:t>
+      </w:r>
+      <w:proofErr w:type="spellStart"/>
+      <w:r>
+        <w:t>errors</w:t>
+      </w:r>
+      <w:proofErr w:type="spellEnd"/>
+      <w:r>
+        <w:t>="</w:t>
+      </w:r>
+      <w:proofErr w:type="spellStart"/>
+      <w:r>
+        <w:t>coerce</w:t>
+      </w:r>
+      <w:proofErr w:type="spellEnd"/>
+      <w:r>
+        <w:t>").</w:t>
+      </w:r>
+      <w:proofErr w:type="spellStart"/>
+      <w:r>
+        <w:t>astype</w:t>
+      </w:r>
+      <w:proofErr w:type="spellEnd"/>
+      <w:r>
+        <w:t>(</w:t>
+      </w:r>
+      <w:proofErr w:type="spellStart"/>
+      <w:r>
+        <w:t>float</w:t>
+      </w:r>
+      <w:proofErr w:type="spellEnd"/>
+      <w:r>
+        <w:t>)</w:t>
+      </w:r>
+      <w:r>
+        <w:br/>
+        <w:t xml:space="preserve">    </w:t>
+      </w:r>
+      <w:proofErr w:type="spellStart"/>
+      <w:r>
+        <w:t>df</w:t>
+      </w:r>
+      <w:proofErr w:type="spellEnd"/>
+      <w:r>
+        <w:t>["</w:t>
+      </w:r>
+      <w:proofErr w:type="spellStart"/>
+      <w:r>
+        <w:t>Year</w:t>
+      </w:r>
+      <w:proofErr w:type="spellEnd"/>
+      <w:r>
+        <w:t xml:space="preserve">"] = </w:t>
+      </w:r>
+      <w:proofErr w:type="spellStart"/>
+      <w:r>
+        <w:t>pd.to_numeric</w:t>
+      </w:r>
+      <w:proofErr w:type="spellEnd"/>
+      <w:r>
+        <w:t>(</w:t>
+      </w:r>
+      <w:proofErr w:type="spellStart"/>
+      <w:r>
+        <w:t>df</w:t>
+      </w:r>
+      <w:proofErr w:type="spellEnd"/>
+      <w:r>
+        <w:t>["</w:t>
+      </w:r>
+      <w:proofErr w:type="spellStart"/>
+      <w:r>
+        <w:t>Year</w:t>
+      </w:r>
+      <w:proofErr w:type="spellEnd"/>
+      <w:r>
+        <w:t xml:space="preserve">"], </w:t>
+      </w:r>
+      <w:proofErr w:type="spellStart"/>
+      <w:r>
+        <w:t>errors</w:t>
+      </w:r>
+      <w:proofErr w:type="spellEnd"/>
+      <w:r>
+        <w:t>="</w:t>
+      </w:r>
+      <w:proofErr w:type="spellStart"/>
+      <w:r>
+        <w:t>coerce</w:t>
+      </w:r>
+      <w:proofErr w:type="spellEnd"/>
+      <w:r>
+        <w:t>").</w:t>
+      </w:r>
+      <w:proofErr w:type="spellStart"/>
+      <w:r>
+        <w:t>astype</w:t>
+      </w:r>
+      <w:proofErr w:type="spellEnd"/>
+      <w:r>
+        <w:t>("Int64")</w:t>
+      </w:r>
+      <w:r>
+        <w:br/>
+      </w:r>
+      <w:r>
+        <w:br/>
+        <w:t xml:space="preserve">    </w:t>
+      </w:r>
+      <w:proofErr w:type="spellStart"/>
+      <w:r>
+        <w:t>df.to_csv</w:t>
+      </w:r>
+      <w:proofErr w:type="spellEnd"/>
+      <w:r>
+        <w:t>(</w:t>
+      </w:r>
+      <w:proofErr w:type="spellStart"/>
+      <w:r>
+        <w:t>output_file</w:t>
+      </w:r>
+      <w:proofErr w:type="spellEnd"/>
+      <w:r>
+        <w:t>, index=</w:t>
+      </w:r>
+      <w:proofErr w:type="spellStart"/>
+      <w:r>
+        <w:t>False</w:t>
+      </w:r>
+      <w:proofErr w:type="spellEnd"/>
+      <w:r>
+        <w:t>)</w:t>
+      </w:r>
+      <w:r>
+        <w:br/>
+        <w:t xml:space="preserve">    </w:t>
+      </w:r>
+      <w:proofErr w:type="spellStart"/>
+      <w:r>
+        <w:t>print</w:t>
+      </w:r>
+      <w:proofErr w:type="spellEnd"/>
+      <w:r>
+        <w:t>(</w:t>
+      </w:r>
+      <w:proofErr w:type="spellStart"/>
+      <w:r>
+        <w:t>f"Cleaned</w:t>
+      </w:r>
+      <w:proofErr w:type="spellEnd"/>
+      <w:r>
+        <w:t xml:space="preserve"> CSV </w:t>
+      </w:r>
+      <w:proofErr w:type="spellStart"/>
+      <w:r>
+        <w:t>saved</w:t>
+      </w:r>
+      <w:proofErr w:type="spellEnd"/>
+      <w:r>
+        <w:t xml:space="preserve"> as {</w:t>
+      </w:r>
+      <w:proofErr w:type="spellStart"/>
+      <w:r>
+        <w:t>output_file</w:t>
+      </w:r>
+      <w:proofErr w:type="spellEnd"/>
+      <w:r>
+        <w:t>}")</w:t>
+      </w:r>
+      <w:r>
+        <w:br/>
+      </w:r>
+      <w:r>
+        <w:br/>
+      </w:r>
+      <w:r>
+        <w:br/>
+      </w:r>
+      <w:proofErr w:type="spellStart"/>
+      <w:r>
+        <w:t>if</w:t>
+      </w:r>
+      <w:proofErr w:type="spellEnd"/>
+      <w:r>
+        <w:t xml:space="preserve"> __</w:t>
+      </w:r>
+      <w:proofErr w:type="spellStart"/>
+      <w:r>
+        <w:t>name</w:t>
+      </w:r>
+      <w:proofErr w:type="spellEnd"/>
+      <w:r>
+        <w:t>__ == "__</w:t>
+      </w:r>
+      <w:proofErr w:type="spellStart"/>
+      <w:r>
+        <w:t>main</w:t>
+      </w:r>
+      <w:proofErr w:type="spellEnd"/>
+      <w:r>
+        <w:t>__":</w:t>
+      </w:r>
+      <w:r>
+        <w:br/>
+        <w:t xml:space="preserve">    </w:t>
+      </w:r>
+      <w:proofErr w:type="spellStart"/>
+      <w:r>
+        <w:t>input_file</w:t>
+      </w:r>
+      <w:proofErr w:type="spellEnd"/>
+      <w:r>
+        <w:t xml:space="preserve"> = "vgsales.csv"</w:t>
+      </w:r>
+      <w:r>
+        <w:br/>
+        <w:t xml:space="preserve">    </w:t>
+      </w:r>
+      <w:proofErr w:type="spellStart"/>
+      <w:r>
+        <w:t>output_file</w:t>
+      </w:r>
+      <w:proofErr w:type="spellEnd"/>
+      <w:r>
+        <w:t xml:space="preserve"> = "vgsales_cleaned.csv"</w:t>
+      </w:r>
+      <w:r>
+        <w:br/>
+        <w:t xml:space="preserve">    </w:t>
+      </w:r>
+      <w:proofErr w:type="spellStart"/>
+      <w:r>
+        <w:t>clean_csv</w:t>
+      </w:r>
+      <w:proofErr w:type="spellEnd"/>
+      <w:r>
+        <w:t>(</w:t>
+      </w:r>
+      <w:proofErr w:type="spellStart"/>
+      <w:r>
+        <w:t>input_file</w:t>
+      </w:r>
+      <w:proofErr w:type="spellEnd"/>
+      <w:r>
+        <w:t xml:space="preserve">, </w:t>
+      </w:r>
+      <w:proofErr w:type="spellStart"/>
+      <w:r>
+        <w:t>output_file</w:t>
+      </w:r>
+      <w:proofErr w:type="spellEnd"/>
+      <w:r>
+        <w:t>)</w:t>
+      </w:r>
+    </w:p>
+    <w:p>
+      <w:pPr>
+        <w:pStyle w:val="Zdorjovkd"/>
+      </w:pPr>
+    </w:p>
+    <w:p>
+      <w:pPr>
+        <w:jc w:val="both"/>
+      </w:pPr>
+      <w:r>
+        <w:t>Po dokončení skriptu je vytvořen další soubor vgsales_cleaned.csv, který se importuje do samotné databáze.</w:t>
+      </w:r>
+    </w:p>
+    <w:p>
+      <w:pPr>
+        <w:jc w:val="both"/>
+      </w:pPr>
+      <w:r>
+        <w:t xml:space="preserve">Zdroj: </w:t>
+      </w:r>
+      <w:hyperlink r:id="rId16" w:history="1">
+        <w:r>
+          <w:rPr>
+            <w:rStyle w:val="Hypertextovodkaz"/>
+          </w:rPr>
+          <w:t>https://www.kaggle.com/datasets/anandshaw2001/video-game-sales</w:t>
+        </w:r>
+      </w:hyperlink>
+    </w:p>
+    <w:p>
+      <w:pPr>
+        <w:jc w:val="both"/>
+      </w:pPr>
+      <w:r>
+        <w:t>Ukázka dat:</w:t>
+      </w:r>
+    </w:p>
+    <w:p>
+      <w:pPr>
+        <w:keepNext/>
+        <w:ind w:left="-993"/>
+        <w:jc w:val="both"/>
+      </w:pPr>
+      <w:r>
+        <w:lastRenderedPageBreak/>
+        <w:drawing>
+          <wp:inline distT="0" distB="0" distL="0" distR="0" wp14:anchorId="4890DC70" wp14:editId="63F7577F">
+            <wp:extent cx="6911799" cy="1184745"/>
+            <wp:effectExtent l="0" t="0" r="3810" b="0"/>
+            <wp:docPr id="532231015" name="Obrázek 1"/>
+            <wp:cNvGraphicFramePr>
+              <a:graphicFrameLocks xmlns:a="http://schemas.openxmlformats.org/drawingml/2006/main" noChangeAspect="1"/>
+            </wp:cNvGraphicFramePr>
+            <a:graphic xmlns:a="http://schemas.openxmlformats.org/drawingml/2006/main">
+              <a:graphicData uri="http://schemas.openxmlformats.org/drawingml/2006/picture">
+                <pic:pic xmlns:pic="http://schemas.openxmlformats.org/drawingml/2006/picture">
+                  <pic:nvPicPr>
+                    <pic:cNvPr id="0" name="Picture 1"/>
+                    <pic:cNvPicPr>
+                      <a:picLocks noChangeAspect="1" noChangeArrowheads="1"/>
+                    </pic:cNvPicPr>
+                  </pic:nvPicPr>
+                  <pic:blipFill>
+                    <a:blip r:embed="rId17">
+                      <a:extLst>
+                        <a:ext uri="{28A0092B-C50C-407E-A947-70E740481C1C}">
+                          <a14:useLocalDpi xmlns:a14="http://schemas.microsoft.com/office/drawing/2010/main" val="0"/>
+                        </a:ext>
+                      </a:extLst>
+                    </a:blip>
+                    <a:srcRect/>
+                    <a:stretch>
+                      <a:fillRect/>
+                    </a:stretch>
+                  </pic:blipFill>
+                  <pic:spPr bwMode="auto">
+                    <a:xfrm>
+                      <a:off x="0" y="0"/>
+                      <a:ext cx="6965300" cy="1193916"/>
+                    </a:xfrm>
+                    <a:prstGeom prst="rect">
+                      <a:avLst/>
+                    </a:prstGeom>
+                    <a:noFill/>
+                    <a:ln>
+                      <a:noFill/>
+                    </a:ln>
+                  </pic:spPr>
+                </pic:pic>
+              </a:graphicData>
+            </a:graphic>
+          </wp:inline>
+        </w:drawing>
+      </w:r>
+    </w:p>
+    <w:p>
+      <w:pPr>
+        <w:pStyle w:val="Titulek"/>
+        <w:jc w:val="center"/>
+        <w:rPr>
+          <w:lang w:val="en-US"/>
+        </w:rPr>
+      </w:pPr>
+      <w:bookmarkStart w:id="39" w:name="_Toc194241510"/>
+      <w:r>
+        <w:t xml:space="preserve">Obrázek </w:t>
+      </w:r>
+      <w:r>
+        <w:fldChar w:fldCharType="begin"/>
+      </w:r>
+      <w:r>
+        <w:instrText xml:space="preserve"> SEQ Obrázek \* ARABIC </w:instrText>
+      </w:r>
+      <w:r>
+        <w:fldChar w:fldCharType="separate"/>
+      </w:r>
+      <w:r>
+        <w:rPr>
+          <w:noProof/>
+        </w:rPr>
+        <w:t>7</w:t>
+      </w:r>
+      <w:r>
+        <w:fldChar w:fldCharType="end"/>
+      </w:r>
+      <w:r>
+        <w:t xml:space="preserve"> - Ukázka </w:t>
+      </w:r>
+      <w:proofErr w:type="gramStart"/>
+      <w:r>
+        <w:t>dat - prodej</w:t>
+      </w:r>
+      <w:proofErr w:type="gramEnd"/>
+      <w:r>
+        <w:t xml:space="preserve"> videoher</w:t>
+      </w:r>
+      <w:bookmarkEnd w:id="39"/>
+    </w:p>
+    <w:p>
+      <w:pPr>
+        <w:jc w:val="both"/>
+      </w:pPr>
+      <w:r>
+        <w:rPr>
+          <w:lang w:val="en-US"/>
+        </w:rPr>
+        <w:t>Po</w:t>
+      </w:r>
+      <w:r>
+        <w:t>čet her podle platformy:</w:t>
+      </w:r>
+    </w:p>
+    <w:p>
+      <w:pPr>
+        <w:keepNext/>
+        <w:jc w:val="center"/>
+      </w:pPr>
+      <w:r>
+        <w:drawing>
+          <wp:inline distT="0" distB="0" distL="0" distR="0" wp14:anchorId="04EF810C" wp14:editId="1F6D15BA">
+            <wp:extent cx="4616522" cy="2337684"/>
+            <wp:effectExtent l="0" t="0" r="0" b="5715"/>
+            <wp:docPr id="1317344849" name="Obrázek 1" descr="Obsah obrázku text, snímek obrazovky, Vykreslený graf, řada/pruh&#10;&#10;Obsah vygenerovaný umělou inteligencí může být nesprávný."/>
+            <wp:cNvGraphicFramePr>
+              <a:graphicFrameLocks xmlns:a="http://schemas.openxmlformats.org/drawingml/2006/main" noChangeAspect="1"/>
+            </wp:cNvGraphicFramePr>
+            <a:graphic xmlns:a="http://schemas.openxmlformats.org/drawingml/2006/main">
+              <a:graphicData uri="http://schemas.openxmlformats.org/drawingml/2006/picture">
+                <pic:pic xmlns:pic="http://schemas.openxmlformats.org/drawingml/2006/picture">
+                  <pic:nvPicPr>
+                    <pic:cNvPr id="1317344849" name="Obrázek 1" descr="Obsah obrázku text, snímek obrazovky, Vykreslený graf, řada/pruh&#10;&#10;Obsah vygenerovaný umělou inteligencí může být nesprávný."/>
+                    <pic:cNvPicPr/>
+                  </pic:nvPicPr>
+                  <pic:blipFill>
+                    <a:blip r:embed="rId18"/>
+                    <a:stretch>
+                      <a:fillRect/>
+                    </a:stretch>
+                  </pic:blipFill>
+                  <pic:spPr>
+                    <a:xfrm>
+                      <a:off x="0" y="0"/>
+                      <a:ext cx="4641607" cy="2350386"/>
+                    </a:xfrm>
+                    <a:prstGeom prst="rect">
+                      <a:avLst/>
+                    </a:prstGeom>
+                  </pic:spPr>
+                </pic:pic>
+              </a:graphicData>
+            </a:graphic>
+          </wp:inline>
+        </w:drawing>
+      </w:r>
+    </w:p>
+    <w:p>
+      <w:pPr>
+        <w:pStyle w:val="Titulek"/>
+        <w:jc w:val="center"/>
+      </w:pPr>
+      <w:bookmarkStart w:id="40" w:name="_Toc194241511"/>
+      <w:r>
+        <w:t xml:space="preserve">Obrázek </w:t>
+      </w:r>
+      <w:r>
+        <w:fldChar w:fldCharType="begin"/>
+      </w:r>
+      <w:r>
+        <w:instrText xml:space="preserve"> SEQ Obrázek \* ARABIC </w:instrText>
+      </w:r>
+      <w:r>
+        <w:fldChar w:fldCharType="separate"/>
+      </w:r>
+      <w:r>
+        <w:rPr>
+          <w:noProof/>
+        </w:rPr>
+        <w:t>8</w:t>
+      </w:r>
+      <w:r>
+        <w:fldChar w:fldCharType="end"/>
+      </w:r>
+      <w:r>
+        <w:t xml:space="preserve"> - Počet her podle platformy</w:t>
+      </w:r>
+      <w:bookmarkEnd w:id="40"/>
+    </w:p>
+    <w:p>
+      <w:r>
+        <w:t>Korelační matice prodeje:</w:t>
+      </w:r>
+    </w:p>
+    <w:p>
+      <w:pPr>
+        <w:keepNext/>
+        <w:jc w:val="center"/>
+      </w:pPr>
+      <w:r>
+        <w:drawing>
+          <wp:inline distT="0" distB="0" distL="0" distR="0" wp14:anchorId="2B7243ED" wp14:editId="03002EF9">
+            <wp:extent cx="4234303" cy="2886324"/>
+            <wp:effectExtent l="0" t="0" r="0" b="9525"/>
+            <wp:docPr id="472392601" name="Obrázek 1" descr="Obsah obrázku text, snímek obrazovky, čtverec, Obdélník&#10;&#10;Obsah vygenerovaný umělou inteligencí může být nesprávný."/>
+            <wp:cNvGraphicFramePr>
+              <a:graphicFrameLocks xmlns:a="http://schemas.openxmlformats.org/drawingml/2006/main" noChangeAspect="1"/>
+            </wp:cNvGraphicFramePr>
+            <a:graphic xmlns:a="http://schemas.openxmlformats.org/drawingml/2006/main">
+              <a:graphicData uri="http://schemas.openxmlformats.org/drawingml/2006/picture">
+                <pic:pic xmlns:pic="http://schemas.openxmlformats.org/drawingml/2006/picture">
+                  <pic:nvPicPr>
+                    <pic:cNvPr id="472392601" name="Obrázek 1" descr="Obsah obrázku text, snímek obrazovky, čtverec, Obdélník&#10;&#10;Obsah vygenerovaný umělou inteligencí může být nesprávný."/>
+                    <pic:cNvPicPr/>
+                  </pic:nvPicPr>
+                  <pic:blipFill>
+                    <a:blip r:embed="rId19"/>
+                    <a:stretch>
+                      <a:fillRect/>
+                    </a:stretch>
+                  </pic:blipFill>
+                  <pic:spPr>
+                    <a:xfrm>
+                      <a:off x="0" y="0"/>
+                      <a:ext cx="4238901" cy="2889458"/>
+                    </a:xfrm>
+                    <a:prstGeom prst="rect">
+                      <a:avLst/>
+                    </a:prstGeom>
+                  </pic:spPr>
+                </pic:pic>
+              </a:graphicData>
+            </a:graphic>
+          </wp:inline>
+        </w:drawing>
+      </w:r>
+    </w:p>
+    <w:p>
+      <w:pPr>
+        <w:pStyle w:val="Titulek"/>
+        <w:jc w:val="center"/>
+      </w:pPr>
+      <w:bookmarkStart w:id="41" w:name="_Toc194241512"/>
+      <w:r>
+        <w:t xml:space="preserve">Obrázek </w:t>
+      </w:r>
+      <w:r>
+        <w:fldChar w:fldCharType="begin"/>
+      </w:r>
+      <w:r>
+        <w:instrText xml:space="preserve"> SEQ Obrázek \* ARABIC </w:instrText>
+      </w:r>
+      <w:r>
+        <w:fldChar w:fldCharType="separate"/>
+      </w:r>
+      <w:r>
+        <w:rPr>
+          <w:noProof/>
+        </w:rPr>
+        <w:t>9</w:t>
+      </w:r>
+      <w:r>
+        <w:fldChar w:fldCharType="end"/>
+      </w:r>
+      <w:r>
+        <w:t xml:space="preserve"> - Korelační matice prodejů videoher</w:t>
+      </w:r>
+      <w:bookmarkEnd w:id="41"/>
+    </w:p>
+    <w:p>
+      <w:r>
+        <w:t>Průměrná celosvětová prodejnost:</w:t>
+      </w:r>
+    </w:p>
+    <w:p>
+      <w:pPr>
+        <w:keepNext/>
+        <w:jc w:val="center"/>
+      </w:pPr>
+      <w:r>
+        <w:lastRenderedPageBreak/>
+        <w:drawing>
+          <wp:inline distT="0" distB="0" distL="0" distR="0" wp14:anchorId="6C151E9E" wp14:editId="2C7C9959">
+            <wp:extent cx="5579110" cy="3303270"/>
+            <wp:effectExtent l="0" t="0" r="2540" b="0"/>
+            <wp:docPr id="1593563665" name="Obrázek 1" descr="Obsah obrázku text, snímek obrazovky, číslo, Písmo&#10;&#10;Obsah vygenerovaný umělou inteligencí může být nesprávný."/>
+            <wp:cNvGraphicFramePr>
+              <a:graphicFrameLocks xmlns:a="http://schemas.openxmlformats.org/drawingml/2006/main" noChangeAspect="1"/>
+            </wp:cNvGraphicFramePr>
+            <a:graphic xmlns:a="http://schemas.openxmlformats.org/drawingml/2006/main">
+              <a:graphicData uri="http://schemas.openxmlformats.org/drawingml/2006/picture">
+                <pic:pic xmlns:pic="http://schemas.openxmlformats.org/drawingml/2006/picture">
+                  <pic:nvPicPr>
+                    <pic:cNvPr id="1593563665" name="Obrázek 1" descr="Obsah obrázku text, snímek obrazovky, číslo, Písmo&#10;&#10;Obsah vygenerovaný umělou inteligencí může být nesprávný."/>
+                    <pic:cNvPicPr/>
+                  </pic:nvPicPr>
+                  <pic:blipFill>
+                    <a:blip r:embed="rId20"/>
+                    <a:stretch>
+                      <a:fillRect/>
+                    </a:stretch>
+                  </pic:blipFill>
+                  <pic:spPr>
+                    <a:xfrm>
+                      <a:off x="0" y="0"/>
+                      <a:ext cx="5579110" cy="3303270"/>
+                    </a:xfrm>
+                    <a:prstGeom prst="rect">
+                      <a:avLst/>
+                    </a:prstGeom>
+                  </pic:spPr>
+                </pic:pic>
+              </a:graphicData>
+            </a:graphic>
+          </wp:inline>
+        </w:drawing>
+      </w:r>
+    </w:p>
+    <w:p>
+      <w:pPr>
+        <w:pStyle w:val="Titulek"/>
+        <w:jc w:val="center"/>
+      </w:pPr>
+      <w:bookmarkStart w:id="42" w:name="_Toc194241513"/>
+      <w:r>
+        <w:t xml:space="preserve">Obrázek </w:t>
+      </w:r>
+      <w:r>
+        <w:fldChar w:fldCharType="begin"/>
+      </w:r>
+      <w:r>
+        <w:instrText xml:space="preserve"> SEQ Obrázek \* ARABIC </w:instrText>
+      </w:r>
+      <w:r>
+        <w:fldChar w:fldCharType="separate"/>
+      </w:r>
+      <w:r>
+        <w:rPr>
+          <w:noProof/>
+        </w:rPr>
+        <w:t>10</w:t>
+      </w:r>
+      <w:r>
+        <w:fldChar w:fldCharType="end"/>
+      </w:r>
+      <w:r>
+        <w:t xml:space="preserve"> - Průměrná prodejnost videoher</w:t>
+      </w:r>
+      <w:bookmarkEnd w:id="42"/>
+    </w:p>
+    <w:p>
+      <w:pPr>
+        <w:pStyle w:val="Nadpis2"/>
+      </w:pPr>
+      <w:r>
+        <w:t>Zdravotní data</w:t>
+      </w:r>
+    </w:p>
+    <w:p/>
+    <w:p/>
+    <w:p/>
+    <w:p>
       <w:r>
         <w:br w:type="page"/>
       </w:r>
@@ -11167,12 +14321,12 @@
       <w:pPr>
         <w:pStyle w:val="Nadpis1"/>
       </w:pPr>
-      <w:bookmarkStart w:id="33" w:name="_Toc194166569"/>
+      <w:bookmarkStart w:id="43" w:name="_Toc194166569"/>
       <w:r>
         <w:lastRenderedPageBreak/>
         <w:t>Dotazy</w:t>
       </w:r>
-      <w:bookmarkEnd w:id="33"/>
+      <w:bookmarkEnd w:id="43"/>
     </w:p>
     <w:p>
       <w:proofErr w:type="spellStart"/>
@@ -11192,12 +14346,12 @@
       <w:pPr>
         <w:pStyle w:val="Nadpis1-bezsla"/>
       </w:pPr>
-      <w:bookmarkStart w:id="34" w:name="_Toc194166570"/>
+      <w:bookmarkStart w:id="44" w:name="_Toc194166570"/>
       <w:r>
         <w:lastRenderedPageBreak/>
         <w:t>Závěr</w:t>
       </w:r>
-      <w:bookmarkEnd w:id="34"/>
+      <w:bookmarkEnd w:id="44"/>
     </w:p>
     <w:p>
       <w:proofErr w:type="spellStart"/>
@@ -11217,12 +14371,12 @@
       <w:pPr>
         <w:pStyle w:val="Nadpis1-bezsla"/>
       </w:pPr>
-      <w:bookmarkStart w:id="35" w:name="_Toc194166571"/>
+      <w:bookmarkStart w:id="45" w:name="_Toc194166571"/>
       <w:r>
         <w:lastRenderedPageBreak/>
         <w:t>Zdroje</w:t>
       </w:r>
-      <w:bookmarkEnd w:id="35"/>
+      <w:bookmarkEnd w:id="45"/>
     </w:p>
     <w:p>
       <w:proofErr w:type="spellStart"/>
@@ -11242,28 +14396,754 @@
       <w:pPr>
         <w:pStyle w:val="Nadpis1-bezsla"/>
       </w:pPr>
-      <w:bookmarkStart w:id="36" w:name="_Toc194166572"/>
+      <w:bookmarkStart w:id="46" w:name="_Toc194166572"/>
       <w:r>
         <w:lastRenderedPageBreak/>
         <w:t>Přílohy</w:t>
       </w:r>
-      <w:bookmarkEnd w:id="36"/>
-    </w:p>
-    <w:p>
-      <w:proofErr w:type="spellStart"/>
-      <w:r>
-        <w:t>Xxxxxx</w:t>
-      </w:r>
-      <w:proofErr w:type="spellEnd"/>
+      <w:bookmarkEnd w:id="46"/>
+    </w:p>
+    <w:p>
+      <w:pPr>
+        <w:pStyle w:val="Seznamobrzk"/>
+        <w:tabs>
+          <w:tab w:val="right" w:leader="dot" w:pos="8776"/>
+        </w:tabs>
+        <w:rPr>
+          <w:rFonts w:asciiTheme="minorHAnsi" w:eastAsiaTheme="minorEastAsia" w:hAnsiTheme="minorHAnsi" w:cstheme="minorBidi"/>
+          <w:noProof/>
+          <w:kern w:val="2"/>
+          <w:lang w:eastAsia="cs-CZ"/>
+          <w14:ligatures w14:val="standardContextual"/>
+        </w:rPr>
+      </w:pPr>
+      <w:r>
+        <w:fldChar w:fldCharType="begin"/>
+      </w:r>
+      <w:r>
+        <w:instrText xml:space="preserve"> TOC \h \z \c "Obrázek" </w:instrText>
+      </w:r>
+      <w:r>
+        <w:fldChar w:fldCharType="separate"/>
+      </w:r>
+      <w:hyperlink w:anchor="_Toc194241504" w:history="1">
+        <w:r>
+          <w:rPr>
+            <w:rStyle w:val="Hypertextovodkaz"/>
+            <w:noProof/>
+          </w:rPr>
+          <w:t>Obrázek 1 - Ilustrace architektury</w:t>
+        </w:r>
+        <w:r>
+          <w:rPr>
+            <w:noProof/>
+            <w:webHidden/>
+          </w:rPr>
+          <w:tab/>
+        </w:r>
+        <w:r>
+          <w:rPr>
+            <w:noProof/>
+            <w:webHidden/>
+          </w:rPr>
+          <w:fldChar w:fldCharType="begin"/>
+        </w:r>
+        <w:r>
+          <w:rPr>
+            <w:noProof/>
+            <w:webHidden/>
+          </w:rPr>
+          <w:instrText xml:space="preserve"> PAGEREF _Toc194241504 \h </w:instrText>
+        </w:r>
+        <w:r>
+          <w:rPr>
+            <w:noProof/>
+            <w:webHidden/>
+          </w:rPr>
+        </w:r>
+        <w:r>
+          <w:rPr>
+            <w:noProof/>
+            <w:webHidden/>
+          </w:rPr>
+          <w:fldChar w:fldCharType="separate"/>
+        </w:r>
+        <w:r>
+          <w:rPr>
+            <w:noProof/>
+            <w:webHidden/>
+          </w:rPr>
+          <w:t>5</w:t>
+        </w:r>
+        <w:r>
+          <w:rPr>
+            <w:noProof/>
+            <w:webHidden/>
+          </w:rPr>
+          <w:fldChar w:fldCharType="end"/>
+        </w:r>
+      </w:hyperlink>
+    </w:p>
+    <w:p>
+      <w:pPr>
+        <w:pStyle w:val="Seznamobrzk"/>
+        <w:tabs>
+          <w:tab w:val="right" w:leader="dot" w:pos="8776"/>
+        </w:tabs>
+        <w:rPr>
+          <w:rFonts w:asciiTheme="minorHAnsi" w:eastAsiaTheme="minorEastAsia" w:hAnsiTheme="minorHAnsi" w:cstheme="minorBidi"/>
+          <w:noProof/>
+          <w:kern w:val="2"/>
+          <w:lang w:eastAsia="cs-CZ"/>
+          <w14:ligatures w14:val="standardContextual"/>
+        </w:rPr>
+      </w:pPr>
+      <w:hyperlink w:anchor="_Toc194241505" w:history="1">
+        <w:r>
+          <w:rPr>
+            <w:rStyle w:val="Hypertextovodkaz"/>
+            <w:noProof/>
+          </w:rPr>
+          <w:t>Obrázek 2 - Ukázka dat – Pokémon</w:t>
+        </w:r>
+        <w:r>
+          <w:rPr>
+            <w:noProof/>
+            <w:webHidden/>
+          </w:rPr>
+          <w:tab/>
+        </w:r>
+        <w:r>
+          <w:rPr>
+            <w:noProof/>
+            <w:webHidden/>
+          </w:rPr>
+          <w:fldChar w:fldCharType="begin"/>
+        </w:r>
+        <w:r>
+          <w:rPr>
+            <w:noProof/>
+            <w:webHidden/>
+          </w:rPr>
+          <w:instrText xml:space="preserve"> PAGEREF _Toc194241505 \h </w:instrText>
+        </w:r>
+        <w:r>
+          <w:rPr>
+            <w:noProof/>
+            <w:webHidden/>
+          </w:rPr>
+        </w:r>
+        <w:r>
+          <w:rPr>
+            <w:noProof/>
+            <w:webHidden/>
+          </w:rPr>
+          <w:fldChar w:fldCharType="separate"/>
+        </w:r>
+        <w:r>
+          <w:rPr>
+            <w:noProof/>
+            <w:webHidden/>
+          </w:rPr>
+          <w:t>21</w:t>
+        </w:r>
+        <w:r>
+          <w:rPr>
+            <w:noProof/>
+            <w:webHidden/>
+          </w:rPr>
+          <w:fldChar w:fldCharType="end"/>
+        </w:r>
+      </w:hyperlink>
+    </w:p>
+    <w:p>
+      <w:pPr>
+        <w:pStyle w:val="Seznamobrzk"/>
+        <w:tabs>
+          <w:tab w:val="right" w:leader="dot" w:pos="8776"/>
+        </w:tabs>
+        <w:rPr>
+          <w:rFonts w:asciiTheme="minorHAnsi" w:eastAsiaTheme="minorEastAsia" w:hAnsiTheme="minorHAnsi" w:cstheme="minorBidi"/>
+          <w:noProof/>
+          <w:kern w:val="2"/>
+          <w:lang w:eastAsia="cs-CZ"/>
+          <w14:ligatures w14:val="standardContextual"/>
+        </w:rPr>
+      </w:pPr>
+      <w:hyperlink w:anchor="_Toc194241506" w:history="1">
+        <w:r>
+          <w:rPr>
+            <w:rStyle w:val="Hypertextovodkaz"/>
+            <w:noProof/>
+          </w:rPr>
+          <w:t>Obrázek 3 - Distribuce skóre Pokémonů</w:t>
+        </w:r>
+        <w:r>
+          <w:rPr>
+            <w:noProof/>
+            <w:webHidden/>
+          </w:rPr>
+          <w:tab/>
+        </w:r>
+        <w:r>
+          <w:rPr>
+            <w:noProof/>
+            <w:webHidden/>
+          </w:rPr>
+          <w:fldChar w:fldCharType="begin"/>
+        </w:r>
+        <w:r>
+          <w:rPr>
+            <w:noProof/>
+            <w:webHidden/>
+          </w:rPr>
+          <w:instrText xml:space="preserve"> PAGEREF _Toc194241506 \h </w:instrText>
+        </w:r>
+        <w:r>
+          <w:rPr>
+            <w:noProof/>
+            <w:webHidden/>
+          </w:rPr>
+        </w:r>
+        <w:r>
+          <w:rPr>
+            <w:noProof/>
+            <w:webHidden/>
+          </w:rPr>
+          <w:fldChar w:fldCharType="separate"/>
+        </w:r>
+        <w:r>
+          <w:rPr>
+            <w:noProof/>
+            <w:webHidden/>
+          </w:rPr>
+          <w:t>21</w:t>
+        </w:r>
+        <w:r>
+          <w:rPr>
+            <w:noProof/>
+            <w:webHidden/>
+          </w:rPr>
+          <w:fldChar w:fldCharType="end"/>
+        </w:r>
+      </w:hyperlink>
+    </w:p>
+    <w:p>
+      <w:pPr>
+        <w:pStyle w:val="Seznamobrzk"/>
+        <w:tabs>
+          <w:tab w:val="right" w:leader="dot" w:pos="8776"/>
+        </w:tabs>
+        <w:rPr>
+          <w:rFonts w:asciiTheme="minorHAnsi" w:eastAsiaTheme="minorEastAsia" w:hAnsiTheme="minorHAnsi" w:cstheme="minorBidi"/>
+          <w:noProof/>
+          <w:kern w:val="2"/>
+          <w:lang w:eastAsia="cs-CZ"/>
+          <w14:ligatures w14:val="standardContextual"/>
+        </w:rPr>
+      </w:pPr>
+      <w:hyperlink w:anchor="_Toc194241507" w:history="1">
+        <w:r>
+          <w:rPr>
+            <w:rStyle w:val="Hypertextovodkaz"/>
+            <w:noProof/>
+          </w:rPr>
+          <w:t>Obrázek 4 - Počet Pokémonů podle typu</w:t>
+        </w:r>
+        <w:r>
+          <w:rPr>
+            <w:noProof/>
+            <w:webHidden/>
+          </w:rPr>
+          <w:tab/>
+        </w:r>
+        <w:r>
+          <w:rPr>
+            <w:noProof/>
+            <w:webHidden/>
+          </w:rPr>
+          <w:fldChar w:fldCharType="begin"/>
+        </w:r>
+        <w:r>
+          <w:rPr>
+            <w:noProof/>
+            <w:webHidden/>
+          </w:rPr>
+          <w:instrText xml:space="preserve"> PAGEREF _Toc194241507 \h </w:instrText>
+        </w:r>
+        <w:r>
+          <w:rPr>
+            <w:noProof/>
+            <w:webHidden/>
+          </w:rPr>
+        </w:r>
+        <w:r>
+          <w:rPr>
+            <w:noProof/>
+            <w:webHidden/>
+          </w:rPr>
+          <w:fldChar w:fldCharType="separate"/>
+        </w:r>
+        <w:r>
+          <w:rPr>
+            <w:noProof/>
+            <w:webHidden/>
+          </w:rPr>
+          <w:t>22</w:t>
+        </w:r>
+        <w:r>
+          <w:rPr>
+            <w:noProof/>
+            <w:webHidden/>
+          </w:rPr>
+          <w:fldChar w:fldCharType="end"/>
+        </w:r>
+      </w:hyperlink>
+    </w:p>
+    <w:p>
+      <w:pPr>
+        <w:pStyle w:val="Seznamobrzk"/>
+        <w:tabs>
+          <w:tab w:val="right" w:leader="dot" w:pos="8776"/>
+        </w:tabs>
+        <w:rPr>
+          <w:rFonts w:asciiTheme="minorHAnsi" w:eastAsiaTheme="minorEastAsia" w:hAnsiTheme="minorHAnsi" w:cstheme="minorBidi"/>
+          <w:noProof/>
+          <w:kern w:val="2"/>
+          <w:lang w:eastAsia="cs-CZ"/>
+          <w14:ligatures w14:val="standardContextual"/>
+        </w:rPr>
+      </w:pPr>
+      <w:hyperlink w:anchor="_Toc194241508" w:history="1">
+        <w:r>
+          <w:rPr>
+            <w:rStyle w:val="Hypertextovodkaz"/>
+            <w:noProof/>
+          </w:rPr>
+          <w:t>Obrázek 5 - Korelační maticke Pokémonů</w:t>
+        </w:r>
+        <w:r>
+          <w:rPr>
+            <w:noProof/>
+            <w:webHidden/>
+          </w:rPr>
+          <w:tab/>
+        </w:r>
+        <w:r>
+          <w:rPr>
+            <w:noProof/>
+            <w:webHidden/>
+          </w:rPr>
+          <w:fldChar w:fldCharType="begin"/>
+        </w:r>
+        <w:r>
+          <w:rPr>
+            <w:noProof/>
+            <w:webHidden/>
+          </w:rPr>
+          <w:instrText xml:space="preserve"> PAGEREF _Toc194241508 \h </w:instrText>
+        </w:r>
+        <w:r>
+          <w:rPr>
+            <w:noProof/>
+            <w:webHidden/>
+          </w:rPr>
+        </w:r>
+        <w:r>
+          <w:rPr>
+            <w:noProof/>
+            <w:webHidden/>
+          </w:rPr>
+          <w:fldChar w:fldCharType="separate"/>
+        </w:r>
+        <w:r>
+          <w:rPr>
+            <w:noProof/>
+            <w:webHidden/>
+          </w:rPr>
+          <w:t>22</w:t>
+        </w:r>
+        <w:r>
+          <w:rPr>
+            <w:noProof/>
+            <w:webHidden/>
+          </w:rPr>
+          <w:fldChar w:fldCharType="end"/>
+        </w:r>
+      </w:hyperlink>
+    </w:p>
+    <w:p>
+      <w:pPr>
+        <w:pStyle w:val="Seznamobrzk"/>
+        <w:tabs>
+          <w:tab w:val="right" w:leader="dot" w:pos="8776"/>
+        </w:tabs>
+        <w:rPr>
+          <w:rFonts w:asciiTheme="minorHAnsi" w:eastAsiaTheme="minorEastAsia" w:hAnsiTheme="minorHAnsi" w:cstheme="minorBidi"/>
+          <w:noProof/>
+          <w:kern w:val="2"/>
+          <w:lang w:eastAsia="cs-CZ"/>
+          <w14:ligatures w14:val="standardContextual"/>
+        </w:rPr>
+      </w:pPr>
+      <w:hyperlink w:anchor="_Toc194241509" w:history="1">
+        <w:r>
+          <w:rPr>
+            <w:rStyle w:val="Hypertextovodkaz"/>
+            <w:noProof/>
+          </w:rPr>
+          <w:t>Obrázek 6 - Průměrné statistiky generací</w:t>
+        </w:r>
+        <w:r>
+          <w:rPr>
+            <w:noProof/>
+            <w:webHidden/>
+          </w:rPr>
+          <w:tab/>
+        </w:r>
+        <w:r>
+          <w:rPr>
+            <w:noProof/>
+            <w:webHidden/>
+          </w:rPr>
+          <w:fldChar w:fldCharType="begin"/>
+        </w:r>
+        <w:r>
+          <w:rPr>
+            <w:noProof/>
+            <w:webHidden/>
+          </w:rPr>
+          <w:instrText xml:space="preserve"> PAGEREF _Toc194241509 \h </w:instrText>
+        </w:r>
+        <w:r>
+          <w:rPr>
+            <w:noProof/>
+            <w:webHidden/>
+          </w:rPr>
+        </w:r>
+        <w:r>
+          <w:rPr>
+            <w:noProof/>
+            <w:webHidden/>
+          </w:rPr>
+          <w:fldChar w:fldCharType="separate"/>
+        </w:r>
+        <w:r>
+          <w:rPr>
+            <w:noProof/>
+            <w:webHidden/>
+          </w:rPr>
+          <w:t>23</w:t>
+        </w:r>
+        <w:r>
+          <w:rPr>
+            <w:noProof/>
+            <w:webHidden/>
+          </w:rPr>
+          <w:fldChar w:fldCharType="end"/>
+        </w:r>
+      </w:hyperlink>
+    </w:p>
+    <w:p>
+      <w:pPr>
+        <w:pStyle w:val="Seznamobrzk"/>
+        <w:tabs>
+          <w:tab w:val="right" w:leader="dot" w:pos="8776"/>
+        </w:tabs>
+        <w:rPr>
+          <w:rFonts w:asciiTheme="minorHAnsi" w:eastAsiaTheme="minorEastAsia" w:hAnsiTheme="minorHAnsi" w:cstheme="minorBidi"/>
+          <w:noProof/>
+          <w:kern w:val="2"/>
+          <w:lang w:eastAsia="cs-CZ"/>
+          <w14:ligatures w14:val="standardContextual"/>
+        </w:rPr>
+      </w:pPr>
+      <w:hyperlink w:anchor="_Toc194241510" w:history="1">
+        <w:r>
+          <w:rPr>
+            <w:rStyle w:val="Hypertextovodkaz"/>
+            <w:noProof/>
+          </w:rPr>
+          <w:t>Obrázek 7 - Ukázka dat - prodej videoher</w:t>
+        </w:r>
+        <w:r>
+          <w:rPr>
+            <w:noProof/>
+            <w:webHidden/>
+          </w:rPr>
+          <w:tab/>
+        </w:r>
+        <w:r>
+          <w:rPr>
+            <w:noProof/>
+            <w:webHidden/>
+          </w:rPr>
+          <w:fldChar w:fldCharType="begin"/>
+        </w:r>
+        <w:r>
+          <w:rPr>
+            <w:noProof/>
+            <w:webHidden/>
+          </w:rPr>
+          <w:instrText xml:space="preserve"> PAGEREF _Toc194241510 \h </w:instrText>
+        </w:r>
+        <w:r>
+          <w:rPr>
+            <w:noProof/>
+            <w:webHidden/>
+          </w:rPr>
+        </w:r>
+        <w:r>
+          <w:rPr>
+            <w:noProof/>
+            <w:webHidden/>
+          </w:rPr>
+          <w:fldChar w:fldCharType="separate"/>
+        </w:r>
+        <w:r>
+          <w:rPr>
+            <w:noProof/>
+            <w:webHidden/>
+          </w:rPr>
+          <w:t>25</w:t>
+        </w:r>
+        <w:r>
+          <w:rPr>
+            <w:noProof/>
+            <w:webHidden/>
+          </w:rPr>
+          <w:fldChar w:fldCharType="end"/>
+        </w:r>
+      </w:hyperlink>
+    </w:p>
+    <w:p>
+      <w:pPr>
+        <w:pStyle w:val="Seznamobrzk"/>
+        <w:tabs>
+          <w:tab w:val="right" w:leader="dot" w:pos="8776"/>
+        </w:tabs>
+        <w:rPr>
+          <w:rFonts w:asciiTheme="minorHAnsi" w:eastAsiaTheme="minorEastAsia" w:hAnsiTheme="minorHAnsi" w:cstheme="minorBidi"/>
+          <w:noProof/>
+          <w:kern w:val="2"/>
+          <w:lang w:eastAsia="cs-CZ"/>
+          <w14:ligatures w14:val="standardContextual"/>
+        </w:rPr>
+      </w:pPr>
+      <w:hyperlink w:anchor="_Toc194241511" w:history="1">
+        <w:r>
+          <w:rPr>
+            <w:rStyle w:val="Hypertextovodkaz"/>
+            <w:noProof/>
+          </w:rPr>
+          <w:t>Obrázek 8 - Počet her podle platformy</w:t>
+        </w:r>
+        <w:r>
+          <w:rPr>
+            <w:noProof/>
+            <w:webHidden/>
+          </w:rPr>
+          <w:tab/>
+        </w:r>
+        <w:r>
+          <w:rPr>
+            <w:noProof/>
+            <w:webHidden/>
+          </w:rPr>
+          <w:fldChar w:fldCharType="begin"/>
+        </w:r>
+        <w:r>
+          <w:rPr>
+            <w:noProof/>
+            <w:webHidden/>
+          </w:rPr>
+          <w:instrText xml:space="preserve"> PAGEREF _Toc194241511 \h </w:instrText>
+        </w:r>
+        <w:r>
+          <w:rPr>
+            <w:noProof/>
+            <w:webHidden/>
+          </w:rPr>
+        </w:r>
+        <w:r>
+          <w:rPr>
+            <w:noProof/>
+            <w:webHidden/>
+          </w:rPr>
+          <w:fldChar w:fldCharType="separate"/>
+        </w:r>
+        <w:r>
+          <w:rPr>
+            <w:noProof/>
+            <w:webHidden/>
+          </w:rPr>
+          <w:t>25</w:t>
+        </w:r>
+        <w:r>
+          <w:rPr>
+            <w:noProof/>
+            <w:webHidden/>
+          </w:rPr>
+          <w:fldChar w:fldCharType="end"/>
+        </w:r>
+      </w:hyperlink>
+    </w:p>
+    <w:p>
+      <w:pPr>
+        <w:pStyle w:val="Seznamobrzk"/>
+        <w:tabs>
+          <w:tab w:val="right" w:leader="dot" w:pos="8776"/>
+        </w:tabs>
+        <w:rPr>
+          <w:rFonts w:asciiTheme="minorHAnsi" w:eastAsiaTheme="minorEastAsia" w:hAnsiTheme="minorHAnsi" w:cstheme="minorBidi"/>
+          <w:noProof/>
+          <w:kern w:val="2"/>
+          <w:lang w:eastAsia="cs-CZ"/>
+          <w14:ligatures w14:val="standardContextual"/>
+        </w:rPr>
+      </w:pPr>
+      <w:hyperlink w:anchor="_Toc194241512" w:history="1">
+        <w:r>
+          <w:rPr>
+            <w:rStyle w:val="Hypertextovodkaz"/>
+            <w:noProof/>
+          </w:rPr>
+          <w:t>Obrázek 9 - Korelační matice prodejů videoher</w:t>
+        </w:r>
+        <w:r>
+          <w:rPr>
+            <w:noProof/>
+            <w:webHidden/>
+          </w:rPr>
+          <w:tab/>
+        </w:r>
+        <w:r>
+          <w:rPr>
+            <w:noProof/>
+            <w:webHidden/>
+          </w:rPr>
+          <w:fldChar w:fldCharType="begin"/>
+        </w:r>
+        <w:r>
+          <w:rPr>
+            <w:noProof/>
+            <w:webHidden/>
+          </w:rPr>
+          <w:instrText xml:space="preserve"> PAGEREF _Toc194241512 \h </w:instrText>
+        </w:r>
+        <w:r>
+          <w:rPr>
+            <w:noProof/>
+            <w:webHidden/>
+          </w:rPr>
+        </w:r>
+        <w:r>
+          <w:rPr>
+            <w:noProof/>
+            <w:webHidden/>
+          </w:rPr>
+          <w:fldChar w:fldCharType="separate"/>
+        </w:r>
+        <w:r>
+          <w:rPr>
+            <w:noProof/>
+            <w:webHidden/>
+          </w:rPr>
+          <w:t>25</w:t>
+        </w:r>
+        <w:r>
+          <w:rPr>
+            <w:noProof/>
+            <w:webHidden/>
+          </w:rPr>
+          <w:fldChar w:fldCharType="end"/>
+        </w:r>
+      </w:hyperlink>
+    </w:p>
+    <w:p>
+      <w:pPr>
+        <w:pStyle w:val="Seznamobrzk"/>
+        <w:tabs>
+          <w:tab w:val="right" w:leader="dot" w:pos="8776"/>
+        </w:tabs>
+        <w:rPr>
+          <w:rFonts w:asciiTheme="minorHAnsi" w:eastAsiaTheme="minorEastAsia" w:hAnsiTheme="minorHAnsi" w:cstheme="minorBidi"/>
+          <w:noProof/>
+          <w:kern w:val="2"/>
+          <w:lang w:eastAsia="cs-CZ"/>
+          <w14:ligatures w14:val="standardContextual"/>
+        </w:rPr>
+      </w:pPr>
+      <w:hyperlink w:anchor="_Toc194241513" w:history="1">
+        <w:r>
+          <w:rPr>
+            <w:rStyle w:val="Hypertextovodkaz"/>
+            <w:noProof/>
+          </w:rPr>
+          <w:t>Obrázek 10 - Průměrná prodejnost videoher</w:t>
+        </w:r>
+        <w:r>
+          <w:rPr>
+            <w:noProof/>
+            <w:webHidden/>
+          </w:rPr>
+          <w:tab/>
+        </w:r>
+        <w:r>
+          <w:rPr>
+            <w:noProof/>
+            <w:webHidden/>
+          </w:rPr>
+          <w:fldChar w:fldCharType="begin"/>
+        </w:r>
+        <w:r>
+          <w:rPr>
+            <w:noProof/>
+            <w:webHidden/>
+          </w:rPr>
+          <w:instrText xml:space="preserve"> PAGEREF _Toc194241513 \h </w:instrText>
+        </w:r>
+        <w:r>
+          <w:rPr>
+            <w:noProof/>
+            <w:webHidden/>
+          </w:rPr>
+        </w:r>
+        <w:r>
+          <w:rPr>
+            <w:noProof/>
+            <w:webHidden/>
+          </w:rPr>
+          <w:fldChar w:fldCharType="separate"/>
+        </w:r>
+        <w:r>
+          <w:rPr>
+            <w:noProof/>
+            <w:webHidden/>
+          </w:rPr>
+          <w:t>26</w:t>
+        </w:r>
+        <w:r>
+          <w:rPr>
+            <w:noProof/>
+            <w:webHidden/>
+          </w:rPr>
+          <w:fldChar w:fldCharType="end"/>
+        </w:r>
+      </w:hyperlink>
+    </w:p>
+    <w:p>
+      <w:r>
+        <w:fldChar w:fldCharType="end"/>
+      </w:r>
     </w:p>
     <w:p/>
-    <w:p/>
-    <w:bookmarkEnd w:id="2"/>
     <w:bookmarkEnd w:id="3"/>
+    <w:bookmarkEnd w:id="4"/>
     <w:p/>
     <w:sectPr>
-      <w:headerReference w:type="default" r:id="rId16"/>
-      <w:footerReference w:type="default" r:id="rId17"/>
+      <w:headerReference w:type="default" r:id="rId21"/>
+      <w:footerReference w:type="default" r:id="rId22"/>
       <w:pgSz w:w="11906" w:h="16838" w:code="9"/>
       <w:pgMar w:top="1701" w:right="1418" w:bottom="1418" w:left="1418" w:header="709" w:footer="709" w:gutter="284"/>
       <w:pgNumType w:start="1"/>
@@ -14902,7 +18782,6 @@
   <w:style w:type="character" w:default="1" w:styleId="Standardnpsmoodstavce">
     <w:name w:val="Default Paragraph Font"/>
     <w:uiPriority w:val="1"/>
-    <w:semiHidden/>
     <w:unhideWhenUsed/>
   </w:style>
   <w:style w:type="table" w:default="1" w:styleId="Normlntabulka">
@@ -15548,6 +19427,21 @@
       </w:tcPr>
     </w:tblStylePr>
   </w:style>
+  <w:style w:type="paragraph" w:styleId="Revize">
+    <w:name w:val="Revision"/>
+    <w:hidden/>
+    <w:uiPriority w:val="99"/>
+    <w:semiHidden/>
+    <w:rsid w:val="001E563F"/>
+    <w:pPr>
+      <w:spacing w:after="0" w:line="240" w:lineRule="auto"/>
+    </w:pPr>
+    <w:rPr>
+      <w:rFonts w:ascii="Times New Roman" w:hAnsi="Times New Roman" w:cs="Times New Roman"/>
+      <w:sz w:val="24"/>
+      <w:szCs w:val="24"/>
+    </w:rPr>
+  </w:style>
 </w:styles>
 </file>
 

</xml_diff>